<commit_message>
#11 Uklonjen odabir aktivnosti sa ekrana registracije u dokumentaciji.
</commit_message>
<xml_diff>
--- a/Dokumentacija/Manestar Marić  Migač Petanjek  Pintar - FitApp Projektna dokumentacija.docx
+++ b/Dokumentacija/Manestar Marić  Migač Petanjek  Pintar - FitApp Projektna dokumentacija.docx
@@ -95,21 +95,12 @@
           <w:sz w:val="32"/>
         </w:rPr>
       </w:pPr>
-      <w:proofErr w:type="spellStart"/>
       <w:r>
         <w:rPr>
           <w:b/>
           <w:sz w:val="32"/>
         </w:rPr>
-        <w:t>Meikl</w:t>
-      </w:r>
-      <w:proofErr w:type="spellEnd"/>
-      <w:r>
-        <w:rPr>
-          <w:b/>
-          <w:sz w:val="32"/>
-        </w:rPr>
-        <w:t xml:space="preserve"> Marić</w:t>
+        <w:t>Meikl Marić</w:t>
       </w:r>
     </w:p>
     <w:p>
@@ -401,13 +392,8 @@
         <w:pStyle w:val="Podaciokandidatu"/>
         <w:ind w:left="851" w:hanging="851"/>
       </w:pPr>
-      <w:proofErr w:type="spellStart"/>
-      <w:r>
-        <w:t>Meikl</w:t>
-      </w:r>
-      <w:proofErr w:type="spellEnd"/>
-      <w:r>
-        <w:t xml:space="preserve"> Marić, mmaric@foi.hr , 0016123124, </w:t>
+      <w:r>
+        <w:t xml:space="preserve">Meikl Marić, mmaric@foi.hr , 0016123124, </w:t>
       </w:r>
       <w:proofErr w:type="spellStart"/>
       <w:r>
@@ -707,7 +693,7 @@
     </w:p>
     <w:p>
       <w:pPr>
-        <w:pStyle w:val="TOC1"/>
+        <w:pStyle w:val="Sadraj1"/>
         <w:rPr>
           <w:b/>
           <w:sz w:val="36"/>
@@ -726,7 +712,7 @@
     <w:p/>
     <w:p>
       <w:pPr>
-        <w:pStyle w:val="TOC1"/>
+        <w:pStyle w:val="Sadraj1"/>
         <w:rPr>
           <w:rFonts w:asciiTheme="minorHAnsi" w:eastAsiaTheme="minorEastAsia" w:hAnsiTheme="minorHAnsi" w:cstheme="minorBidi"/>
           <w:noProof/>
@@ -746,7 +732,7 @@
       <w:hyperlink w:anchor="_Toc23703275" w:history="1">
         <w:r>
           <w:rPr>
-            <w:rStyle w:val="Hyperlink"/>
+            <w:rStyle w:val="Hiperveza"/>
             <w:noProof/>
           </w:rPr>
           <w:t>1.</w:t>
@@ -762,7 +748,7 @@
         </w:r>
         <w:r>
           <w:rPr>
-            <w:rStyle w:val="Hyperlink"/>
+            <w:rStyle w:val="Hiperveza"/>
             <w:noProof/>
           </w:rPr>
           <w:t>Uvod</w:t>
@@ -819,7 +805,7 @@
     </w:p>
     <w:p>
       <w:pPr>
-        <w:pStyle w:val="TOC2"/>
+        <w:pStyle w:val="Sadraj2"/>
         <w:rPr>
           <w:rFonts w:asciiTheme="minorHAnsi" w:eastAsiaTheme="minorEastAsia" w:hAnsiTheme="minorHAnsi" w:cstheme="minorBidi"/>
           <w:noProof/>
@@ -830,7 +816,7 @@
       <w:hyperlink w:anchor="_Toc23703276" w:history="1">
         <w:r>
           <w:rPr>
-            <w:rStyle w:val="Hyperlink"/>
+            <w:rStyle w:val="Hiperveza"/>
             <w:noProof/>
           </w:rPr>
           <w:t>1.1.</w:t>
@@ -846,7 +832,7 @@
         </w:r>
         <w:r>
           <w:rPr>
-            <w:rStyle w:val="Hyperlink"/>
+            <w:rStyle w:val="Hiperveza"/>
             <w:noProof/>
           </w:rPr>
           <w:t>Svrha aplikacije</w:t>
@@ -903,7 +889,7 @@
     </w:p>
     <w:p>
       <w:pPr>
-        <w:pStyle w:val="TOC2"/>
+        <w:pStyle w:val="Sadraj2"/>
         <w:rPr>
           <w:rFonts w:asciiTheme="minorHAnsi" w:eastAsiaTheme="minorEastAsia" w:hAnsiTheme="minorHAnsi" w:cstheme="minorBidi"/>
           <w:noProof/>
@@ -914,7 +900,7 @@
       <w:hyperlink w:anchor="_Toc23703277" w:history="1">
         <w:r>
           <w:rPr>
-            <w:rStyle w:val="Hyperlink"/>
+            <w:rStyle w:val="Hiperveza"/>
             <w:noProof/>
           </w:rPr>
           <w:t>1.2.</w:t>
@@ -930,7 +916,7 @@
         </w:r>
         <w:r>
           <w:rPr>
-            <w:rStyle w:val="Hyperlink"/>
+            <w:rStyle w:val="Hiperveza"/>
             <w:noProof/>
           </w:rPr>
           <w:t>Korisnici aplikacije</w:t>
@@ -987,7 +973,7 @@
     </w:p>
     <w:p>
       <w:pPr>
-        <w:pStyle w:val="TOC2"/>
+        <w:pStyle w:val="Sadraj2"/>
         <w:rPr>
           <w:rFonts w:asciiTheme="minorHAnsi" w:eastAsiaTheme="minorEastAsia" w:hAnsiTheme="minorHAnsi" w:cstheme="minorBidi"/>
           <w:noProof/>
@@ -998,7 +984,7 @@
       <w:hyperlink w:anchor="_Toc23703278" w:history="1">
         <w:r>
           <w:rPr>
-            <w:rStyle w:val="Hyperlink"/>
+            <w:rStyle w:val="Hiperveza"/>
             <w:noProof/>
           </w:rPr>
           <w:t>1.3.</w:t>
@@ -1014,7 +1000,7 @@
         </w:r>
         <w:r>
           <w:rPr>
-            <w:rStyle w:val="Hyperlink"/>
+            <w:rStyle w:val="Hiperveza"/>
             <w:noProof/>
           </w:rPr>
           <w:t>Korist od aplikacije</w:t>
@@ -1071,7 +1057,7 @@
     </w:p>
     <w:p>
       <w:pPr>
-        <w:pStyle w:val="TOC1"/>
+        <w:pStyle w:val="Sadraj1"/>
         <w:rPr>
           <w:rFonts w:asciiTheme="minorHAnsi" w:eastAsiaTheme="minorEastAsia" w:hAnsiTheme="minorHAnsi" w:cstheme="minorBidi"/>
           <w:noProof/>
@@ -1082,7 +1068,7 @@
       <w:hyperlink w:anchor="_Toc23703279" w:history="1">
         <w:r>
           <w:rPr>
-            <w:rStyle w:val="Hyperlink"/>
+            <w:rStyle w:val="Hiperveza"/>
             <w:noProof/>
           </w:rPr>
           <w:t>2.</w:t>
@@ -1098,7 +1084,7 @@
         </w:r>
         <w:r>
           <w:rPr>
-            <w:rStyle w:val="Hyperlink"/>
+            <w:rStyle w:val="Hiperveza"/>
             <w:noProof/>
           </w:rPr>
           <w:t>Zahtjevi</w:t>
@@ -1155,7 +1141,7 @@
     </w:p>
     <w:p>
       <w:pPr>
-        <w:pStyle w:val="TOC2"/>
+        <w:pStyle w:val="Sadraj2"/>
         <w:rPr>
           <w:rFonts w:asciiTheme="minorHAnsi" w:eastAsiaTheme="minorEastAsia" w:hAnsiTheme="minorHAnsi" w:cstheme="minorBidi"/>
           <w:noProof/>
@@ -1166,7 +1152,7 @@
       <w:hyperlink w:anchor="_Toc23703280" w:history="1">
         <w:r>
           <w:rPr>
-            <w:rStyle w:val="Hyperlink"/>
+            <w:rStyle w:val="Hiperveza"/>
             <w:noProof/>
           </w:rPr>
           <w:t>2.1.</w:t>
@@ -1182,7 +1168,7 @@
         </w:r>
         <w:r>
           <w:rPr>
-            <w:rStyle w:val="Hyperlink"/>
+            <w:rStyle w:val="Hiperveza"/>
             <w:noProof/>
           </w:rPr>
           <w:t>Funkcijski zahtjevi</w:t>
@@ -1239,7 +1225,7 @@
     </w:p>
     <w:p>
       <w:pPr>
-        <w:pStyle w:val="TOC2"/>
+        <w:pStyle w:val="Sadraj2"/>
         <w:rPr>
           <w:rFonts w:asciiTheme="minorHAnsi" w:eastAsiaTheme="minorEastAsia" w:hAnsiTheme="minorHAnsi" w:cstheme="minorBidi"/>
           <w:noProof/>
@@ -1250,7 +1236,7 @@
       <w:hyperlink w:anchor="_Toc23703281" w:history="1">
         <w:r>
           <w:rPr>
-            <w:rStyle w:val="Hyperlink"/>
+            <w:rStyle w:val="Hiperveza"/>
             <w:noProof/>
           </w:rPr>
           <w:t>2.2.</w:t>
@@ -1266,7 +1252,7 @@
         </w:r>
         <w:r>
           <w:rPr>
-            <w:rStyle w:val="Hyperlink"/>
+            <w:rStyle w:val="Hiperveza"/>
             <w:noProof/>
           </w:rPr>
           <w:t>Sistemski, hardverski i mrežni zahtjevi</w:t>
@@ -1323,7 +1309,7 @@
     </w:p>
     <w:p>
       <w:pPr>
-        <w:pStyle w:val="TOC2"/>
+        <w:pStyle w:val="Sadraj2"/>
         <w:rPr>
           <w:rFonts w:asciiTheme="minorHAnsi" w:eastAsiaTheme="minorEastAsia" w:hAnsiTheme="minorHAnsi" w:cstheme="minorBidi"/>
           <w:noProof/>
@@ -1334,7 +1320,7 @@
       <w:hyperlink w:anchor="_Toc23703282" w:history="1">
         <w:r>
           <w:rPr>
-            <w:rStyle w:val="Hyperlink"/>
+            <w:rStyle w:val="Hiperveza"/>
             <w:noProof/>
           </w:rPr>
           <w:t>2.3.</w:t>
@@ -1350,7 +1336,7 @@
         </w:r>
         <w:r>
           <w:rPr>
-            <w:rStyle w:val="Hyperlink"/>
+            <w:rStyle w:val="Hiperveza"/>
             <w:noProof/>
           </w:rPr>
           <w:t>Sigurnost</w:t>
@@ -1407,7 +1393,7 @@
     </w:p>
     <w:p>
       <w:pPr>
-        <w:pStyle w:val="TOC2"/>
+        <w:pStyle w:val="Sadraj2"/>
         <w:rPr>
           <w:rFonts w:asciiTheme="minorHAnsi" w:eastAsiaTheme="minorEastAsia" w:hAnsiTheme="minorHAnsi" w:cstheme="minorBidi"/>
           <w:noProof/>
@@ -1418,7 +1404,7 @@
       <w:hyperlink w:anchor="_Toc23703283" w:history="1">
         <w:r>
           <w:rPr>
-            <w:rStyle w:val="Hyperlink"/>
+            <w:rStyle w:val="Hiperveza"/>
             <w:noProof/>
           </w:rPr>
           <w:t>2.4.</w:t>
@@ -1434,7 +1420,7 @@
         </w:r>
         <w:r>
           <w:rPr>
-            <w:rStyle w:val="Hyperlink"/>
+            <w:rStyle w:val="Hiperveza"/>
             <w:noProof/>
           </w:rPr>
           <w:t>Korisnički zahtjevi</w:t>
@@ -1491,7 +1477,7 @@
     </w:p>
     <w:p>
       <w:pPr>
-        <w:pStyle w:val="TOC1"/>
+        <w:pStyle w:val="Sadraj1"/>
         <w:rPr>
           <w:rFonts w:asciiTheme="minorHAnsi" w:eastAsiaTheme="minorEastAsia" w:hAnsiTheme="minorHAnsi" w:cstheme="minorBidi"/>
           <w:noProof/>
@@ -1502,7 +1488,7 @@
       <w:hyperlink w:anchor="_Toc23703284" w:history="1">
         <w:r>
           <w:rPr>
-            <w:rStyle w:val="Hyperlink"/>
+            <w:rStyle w:val="Hiperveza"/>
             <w:noProof/>
           </w:rPr>
           <w:t>3.</w:t>
@@ -1518,7 +1504,7 @@
         </w:r>
         <w:r>
           <w:rPr>
-            <w:rStyle w:val="Hyperlink"/>
+            <w:rStyle w:val="Hiperveza"/>
             <w:noProof/>
           </w:rPr>
           <w:t>Wireframe aplikacije</w:t>
@@ -1575,7 +1561,7 @@
     </w:p>
     <w:p>
       <w:pPr>
-        <w:pStyle w:val="TOC2"/>
+        <w:pStyle w:val="Sadraj2"/>
         <w:rPr>
           <w:rFonts w:asciiTheme="minorHAnsi" w:eastAsiaTheme="minorEastAsia" w:hAnsiTheme="minorHAnsi" w:cstheme="minorBidi"/>
           <w:noProof/>
@@ -1586,7 +1572,7 @@
       <w:hyperlink w:anchor="_Toc23703285" w:history="1">
         <w:r>
           <w:rPr>
-            <w:rStyle w:val="Hyperlink"/>
+            <w:rStyle w:val="Hiperveza"/>
             <w:noProof/>
           </w:rPr>
           <w:t>3.1.</w:t>
@@ -1602,7 +1588,7 @@
         </w:r>
         <w:r>
           <w:rPr>
-            <w:rStyle w:val="Hyperlink"/>
+            <w:rStyle w:val="Hiperveza"/>
             <w:noProof/>
           </w:rPr>
           <w:t>Prijava i registracija</w:t>
@@ -1659,7 +1645,7 @@
     </w:p>
     <w:p>
       <w:pPr>
-        <w:pStyle w:val="TOC2"/>
+        <w:pStyle w:val="Sadraj2"/>
         <w:rPr>
           <w:rFonts w:asciiTheme="minorHAnsi" w:eastAsiaTheme="minorEastAsia" w:hAnsiTheme="minorHAnsi" w:cstheme="minorBidi"/>
           <w:noProof/>
@@ -1670,7 +1656,7 @@
       <w:hyperlink w:anchor="_Toc23703286" w:history="1">
         <w:r>
           <w:rPr>
-            <w:rStyle w:val="Hyperlink"/>
+            <w:rStyle w:val="Hiperveza"/>
             <w:noProof/>
           </w:rPr>
           <w:t>3.2.</w:t>
@@ -1686,7 +1672,7 @@
         </w:r>
         <w:r>
           <w:rPr>
-            <w:rStyle w:val="Hyperlink"/>
+            <w:rStyle w:val="Hiperveza"/>
             <w:noProof/>
           </w:rPr>
           <w:t>Dodavanje hrane i brojanje kalorija</w:t>
@@ -1743,7 +1729,7 @@
     </w:p>
     <w:p>
       <w:pPr>
-        <w:pStyle w:val="TOC2"/>
+        <w:pStyle w:val="Sadraj2"/>
         <w:rPr>
           <w:rFonts w:asciiTheme="minorHAnsi" w:eastAsiaTheme="minorEastAsia" w:hAnsiTheme="minorHAnsi" w:cstheme="minorBidi"/>
           <w:noProof/>
@@ -1754,7 +1740,7 @@
       <w:hyperlink w:anchor="_Toc23703287" w:history="1">
         <w:r>
           <w:rPr>
-            <w:rStyle w:val="Hyperlink"/>
+            <w:rStyle w:val="Hiperveza"/>
             <w:noProof/>
           </w:rPr>
           <w:t>3.3.</w:t>
@@ -1770,7 +1756,7 @@
         </w:r>
         <w:r>
           <w:rPr>
-            <w:rStyle w:val="Hyperlink"/>
+            <w:rStyle w:val="Hiperveza"/>
             <w:noProof/>
           </w:rPr>
           <w:t>Vježbe</w:t>
@@ -1827,7 +1813,7 @@
     </w:p>
     <w:p>
       <w:pPr>
-        <w:pStyle w:val="TOC2"/>
+        <w:pStyle w:val="Sadraj2"/>
         <w:rPr>
           <w:rFonts w:asciiTheme="minorHAnsi" w:eastAsiaTheme="minorEastAsia" w:hAnsiTheme="minorHAnsi" w:cstheme="minorBidi"/>
           <w:noProof/>
@@ -1838,7 +1824,7 @@
       <w:hyperlink w:anchor="_Toc23703288" w:history="1">
         <w:r>
           <w:rPr>
-            <w:rStyle w:val="Hyperlink"/>
+            <w:rStyle w:val="Hiperveza"/>
             <w:noProof/>
           </w:rPr>
           <w:t>3.4.</w:t>
@@ -1854,7 +1840,7 @@
         </w:r>
         <w:r>
           <w:rPr>
-            <w:rStyle w:val="Hyperlink"/>
+            <w:rStyle w:val="Hiperveza"/>
             <w:noProof/>
           </w:rPr>
           <w:t>Trčanje</w:t>
@@ -1911,7 +1897,7 @@
     </w:p>
     <w:p>
       <w:pPr>
-        <w:pStyle w:val="TOC2"/>
+        <w:pStyle w:val="Sadraj2"/>
         <w:rPr>
           <w:rFonts w:asciiTheme="minorHAnsi" w:eastAsiaTheme="minorEastAsia" w:hAnsiTheme="minorHAnsi" w:cstheme="minorBidi"/>
           <w:noProof/>
@@ -1922,7 +1908,7 @@
       <w:hyperlink w:anchor="_Toc23703289" w:history="1">
         <w:r>
           <w:rPr>
-            <w:rStyle w:val="Hyperlink"/>
+            <w:rStyle w:val="Hiperveza"/>
             <w:noProof/>
           </w:rPr>
           <w:t>3.5.</w:t>
@@ -1938,7 +1924,7 @@
         </w:r>
         <w:r>
           <w:rPr>
-            <w:rStyle w:val="Hyperlink"/>
+            <w:rStyle w:val="Hiperveza"/>
             <w:noProof/>
           </w:rPr>
           <w:t>Režim i jelovnik</w:t>
@@ -1995,7 +1981,7 @@
     </w:p>
     <w:p>
       <w:pPr>
-        <w:pStyle w:val="TOC1"/>
+        <w:pStyle w:val="Sadraj1"/>
         <w:rPr>
           <w:rFonts w:asciiTheme="minorHAnsi" w:eastAsiaTheme="minorEastAsia" w:hAnsiTheme="minorHAnsi" w:cstheme="minorBidi"/>
           <w:noProof/>
@@ -2006,7 +1992,7 @@
       <w:hyperlink w:anchor="_Toc23703290" w:history="1">
         <w:r>
           <w:rPr>
-            <w:rStyle w:val="Hyperlink"/>
+            <w:rStyle w:val="Hiperveza"/>
             <w:noProof/>
           </w:rPr>
           <w:t>4.</w:t>
@@ -2022,7 +2008,7 @@
         </w:r>
         <w:r>
           <w:rPr>
-            <w:rStyle w:val="Hyperlink"/>
+            <w:rStyle w:val="Hiperveza"/>
             <w:noProof/>
           </w:rPr>
           <w:t>Tehnička dokumentacija</w:t>
@@ -2079,7 +2065,7 @@
     </w:p>
     <w:p>
       <w:pPr>
-        <w:pStyle w:val="TOC2"/>
+        <w:pStyle w:val="Sadraj2"/>
         <w:rPr>
           <w:rFonts w:asciiTheme="minorHAnsi" w:eastAsiaTheme="minorEastAsia" w:hAnsiTheme="minorHAnsi" w:cstheme="minorBidi"/>
           <w:noProof/>
@@ -2090,7 +2076,7 @@
       <w:hyperlink w:anchor="_Toc23703291" w:history="1">
         <w:r>
           <w:rPr>
-            <w:rStyle w:val="Hyperlink"/>
+            <w:rStyle w:val="Hiperveza"/>
             <w:noProof/>
           </w:rPr>
           <w:t>4.1.</w:t>
@@ -2106,7 +2092,7 @@
         </w:r>
         <w:r>
           <w:rPr>
-            <w:rStyle w:val="Hyperlink"/>
+            <w:rStyle w:val="Hiperveza"/>
             <w:noProof/>
           </w:rPr>
           <w:t>Dizajn arhitekture softvera</w:t>
@@ -2163,7 +2149,7 @@
     </w:p>
     <w:p>
       <w:pPr>
-        <w:pStyle w:val="TOC2"/>
+        <w:pStyle w:val="Sadraj2"/>
         <w:rPr>
           <w:rFonts w:asciiTheme="minorHAnsi" w:eastAsiaTheme="minorEastAsia" w:hAnsiTheme="minorHAnsi" w:cstheme="minorBidi"/>
           <w:noProof/>
@@ -2174,7 +2160,7 @@
       <w:hyperlink w:anchor="_Toc23703292" w:history="1">
         <w:r>
           <w:rPr>
-            <w:rStyle w:val="Hyperlink"/>
+            <w:rStyle w:val="Hiperveza"/>
             <w:noProof/>
           </w:rPr>
           <w:t>4.2.</w:t>
@@ -2190,7 +2176,7 @@
         </w:r>
         <w:r>
           <w:rPr>
-            <w:rStyle w:val="Hyperlink"/>
+            <w:rStyle w:val="Hiperveza"/>
             <w:noProof/>
           </w:rPr>
           <w:t>Model podataka (ERA)</w:t>
@@ -2247,7 +2233,7 @@
     </w:p>
     <w:p>
       <w:pPr>
-        <w:pStyle w:val="TOC2"/>
+        <w:pStyle w:val="Sadraj2"/>
         <w:rPr>
           <w:rFonts w:asciiTheme="minorHAnsi" w:eastAsiaTheme="minorEastAsia" w:hAnsiTheme="minorHAnsi" w:cstheme="minorBidi"/>
           <w:noProof/>
@@ -2258,7 +2244,7 @@
       <w:hyperlink w:anchor="_Toc23703293" w:history="1">
         <w:r>
           <w:rPr>
-            <w:rStyle w:val="Hyperlink"/>
+            <w:rStyle w:val="Hiperveza"/>
             <w:noProof/>
           </w:rPr>
           <w:t>4.3.</w:t>
@@ -2274,7 +2260,7 @@
         </w:r>
         <w:r>
           <w:rPr>
-            <w:rStyle w:val="Hyperlink"/>
+            <w:rStyle w:val="Hiperveza"/>
             <w:noProof/>
           </w:rPr>
           <w:t>Dijagram klasa</w:t>
@@ -2331,7 +2317,7 @@
     </w:p>
     <w:p>
       <w:pPr>
-        <w:pStyle w:val="TOC2"/>
+        <w:pStyle w:val="Sadraj2"/>
         <w:rPr>
           <w:rFonts w:asciiTheme="minorHAnsi" w:eastAsiaTheme="minorEastAsia" w:hAnsiTheme="minorHAnsi" w:cstheme="minorBidi"/>
           <w:noProof/>
@@ -2342,7 +2328,7 @@
       <w:hyperlink w:anchor="_Toc23703294" w:history="1">
         <w:r>
           <w:rPr>
-            <w:rStyle w:val="Hyperlink"/>
+            <w:rStyle w:val="Hiperveza"/>
             <w:noProof/>
           </w:rPr>
           <w:t>4.4.</w:t>
@@ -2358,7 +2344,7 @@
         </w:r>
         <w:r>
           <w:rPr>
-            <w:rStyle w:val="Hyperlink"/>
+            <w:rStyle w:val="Hiperveza"/>
             <w:noProof/>
           </w:rPr>
           <w:t>Modularnosti</w:t>
@@ -2415,7 +2401,7 @@
     </w:p>
     <w:p>
       <w:pPr>
-        <w:pStyle w:val="TOC1"/>
+        <w:pStyle w:val="Sadraj1"/>
         <w:rPr>
           <w:rFonts w:asciiTheme="minorHAnsi" w:eastAsiaTheme="minorEastAsia" w:hAnsiTheme="minorHAnsi" w:cstheme="minorBidi"/>
           <w:noProof/>
@@ -2426,7 +2412,7 @@
       <w:hyperlink w:anchor="_Toc23703295" w:history="1">
         <w:r>
           <w:rPr>
-            <w:rStyle w:val="Hyperlink"/>
+            <w:rStyle w:val="Hiperveza"/>
             <w:noProof/>
           </w:rPr>
           <w:t>5.</w:t>
@@ -2442,7 +2428,7 @@
         </w:r>
         <w:r>
           <w:rPr>
-            <w:rStyle w:val="Hyperlink"/>
+            <w:rStyle w:val="Hiperveza"/>
             <w:noProof/>
           </w:rPr>
           <w:t>Prijava projektnog zadatka</w:t>
@@ -2499,7 +2485,7 @@
     </w:p>
     <w:p>
       <w:pPr>
-        <w:pStyle w:val="TOC1"/>
+        <w:pStyle w:val="Sadraj1"/>
       </w:pPr>
       <w:r>
         <w:fldChar w:fldCharType="end"/>
@@ -3654,7 +3640,7 @@
     </w:p>
     <w:p>
       <w:pPr>
-        <w:pStyle w:val="ListParagraph"/>
+        <w:pStyle w:val="Odlomakpopisa"/>
         <w:numPr>
           <w:ilvl w:val="0"/>
           <w:numId w:val="8"/>
@@ -3691,7 +3677,7 @@
     </w:p>
     <w:p>
       <w:pPr>
-        <w:pStyle w:val="ListParagraph"/>
+        <w:pStyle w:val="Odlomakpopisa"/>
         <w:numPr>
           <w:ilvl w:val="0"/>
           <w:numId w:val="8"/>
@@ -3717,7 +3703,7 @@
     </w:p>
     <w:p>
       <w:pPr>
-        <w:pStyle w:val="ListParagraph"/>
+        <w:pStyle w:val="Odlomakpopisa"/>
         <w:numPr>
           <w:ilvl w:val="0"/>
           <w:numId w:val="8"/>
@@ -3746,7 +3732,7 @@
     </w:p>
     <w:p>
       <w:pPr>
-        <w:pStyle w:val="ListParagraph"/>
+        <w:pStyle w:val="Odlomakpopisa"/>
         <w:numPr>
           <w:ilvl w:val="0"/>
           <w:numId w:val="8"/>
@@ -3772,7 +3758,7 @@
     </w:p>
     <w:p>
       <w:pPr>
-        <w:pStyle w:val="ListParagraph"/>
+        <w:pStyle w:val="Odlomakpopisa"/>
         <w:numPr>
           <w:ilvl w:val="0"/>
           <w:numId w:val="8"/>
@@ -3795,7 +3781,7 @@
     </w:p>
     <w:p>
       <w:pPr>
-        <w:pStyle w:val="ListParagraph"/>
+        <w:pStyle w:val="Odlomakpopisa"/>
         <w:numPr>
           <w:ilvl w:val="0"/>
           <w:numId w:val="8"/>
@@ -3824,7 +3810,7 @@
     </w:p>
     <w:p>
       <w:pPr>
-        <w:pStyle w:val="ListParagraph"/>
+        <w:pStyle w:val="Odlomakpopisa"/>
         <w:numPr>
           <w:ilvl w:val="0"/>
           <w:numId w:val="8"/>
@@ -3841,7 +3827,7 @@
     </w:p>
     <w:p>
       <w:pPr>
-        <w:pStyle w:val="ListParagraph"/>
+        <w:pStyle w:val="Odlomakpopisa"/>
         <w:numPr>
           <w:ilvl w:val="0"/>
           <w:numId w:val="8"/>
@@ -3861,7 +3847,7 @@
     </w:p>
     <w:p>
       <w:pPr>
-        <w:pStyle w:val="ListParagraph"/>
+        <w:pStyle w:val="Odlomakpopisa"/>
         <w:numPr>
           <w:ilvl w:val="0"/>
           <w:numId w:val="8"/>
@@ -3878,7 +3864,7 @@
     </w:p>
     <w:p>
       <w:pPr>
-        <w:pStyle w:val="ListParagraph"/>
+        <w:pStyle w:val="Odlomakpopisa"/>
         <w:numPr>
           <w:ilvl w:val="0"/>
           <w:numId w:val="8"/>
@@ -3898,7 +3884,7 @@
     </w:p>
     <w:p>
       <w:pPr>
-        <w:pStyle w:val="ListParagraph"/>
+        <w:pStyle w:val="Odlomakpopisa"/>
         <w:numPr>
           <w:ilvl w:val="0"/>
           <w:numId w:val="8"/>
@@ -3915,7 +3901,7 @@
     </w:p>
     <w:p>
       <w:pPr>
-        <w:pStyle w:val="ListParagraph"/>
+        <w:pStyle w:val="Odlomakpopisa"/>
         <w:numPr>
           <w:ilvl w:val="0"/>
           <w:numId w:val="8"/>
@@ -3956,10 +3942,70 @@
         <w:rPr>
           <w:noProof/>
         </w:rPr>
+        <w:drawing>
+          <wp:anchor distT="0" distB="0" distL="114300" distR="114300" simplePos="0" relativeHeight="251537408" behindDoc="0" locked="0" layoutInCell="1" allowOverlap="1" wp14:anchorId="0B06E245" wp14:editId="0DF0756B">
+            <wp:simplePos x="0" y="0"/>
+            <wp:positionH relativeFrom="margin">
+              <wp:align>right</wp:align>
+            </wp:positionH>
+            <wp:positionV relativeFrom="paragraph">
+              <wp:posOffset>1264285</wp:posOffset>
+            </wp:positionV>
+            <wp:extent cx="5720080" cy="7122795"/>
+            <wp:effectExtent l="0" t="0" r="0" b="1905"/>
+            <wp:wrapSquare wrapText="bothSides"/>
+            <wp:docPr id="4" name="Picture 4"/>
+            <wp:cNvGraphicFramePr>
+              <a:graphicFrameLocks xmlns:a="http://schemas.openxmlformats.org/drawingml/2006/main" noChangeAspect="1"/>
+            </wp:cNvGraphicFramePr>
+            <a:graphic xmlns:a="http://schemas.openxmlformats.org/drawingml/2006/main">
+              <a:graphicData uri="http://schemas.openxmlformats.org/drawingml/2006/picture">
+                <pic:pic xmlns:pic="http://schemas.openxmlformats.org/drawingml/2006/picture">
+                  <pic:nvPicPr>
+                    <pic:cNvPr id="4" name="Wireframe.png"/>
+                    <pic:cNvPicPr/>
+                  </pic:nvPicPr>
+                  <pic:blipFill>
+                    <a:blip r:embed="rId11" cstate="print">
+                      <a:extLst>
+                        <a:ext uri="{28A0092B-C50C-407E-A947-70E740481C1C}">
+                          <a14:useLocalDpi xmlns:a14="http://schemas.microsoft.com/office/drawing/2010/main" val="0"/>
+                        </a:ext>
+                      </a:extLst>
+                    </a:blip>
+                    <a:stretch>
+                      <a:fillRect/>
+                    </a:stretch>
+                  </pic:blipFill>
+                  <pic:spPr>
+                    <a:xfrm>
+                      <a:off x="0" y="0"/>
+                      <a:ext cx="5720080" cy="7122795"/>
+                    </a:xfrm>
+                    <a:prstGeom prst="rect">
+                      <a:avLst/>
+                    </a:prstGeom>
+                  </pic:spPr>
+                </pic:pic>
+              </a:graphicData>
+            </a:graphic>
+            <wp14:sizeRelH relativeFrom="margin">
+              <wp14:pctWidth>0</wp14:pctWidth>
+            </wp14:sizeRelH>
+            <wp14:sizeRelV relativeFrom="margin">
+              <wp14:pctHeight>0</wp14:pctHeight>
+            </wp14:sizeRelV>
+          </wp:anchor>
+        </w:drawing>
+      </w:r>
+      <w:r>
+        <w:rPr>
+          <w:noProof/>
+        </w:rPr>
         <mc:AlternateContent>
           <mc:Choice Requires="wps">
             <w:drawing>
-              <wp:anchor distT="0" distB="0" distL="114300" distR="114300" simplePos="0" relativeHeight="251538432" behindDoc="0" locked="0" layoutInCell="1" allowOverlap="1" wp14:anchorId="551DE954" wp14:editId="7357270A">
+              <wp:anchor distT="0" distB="0" distL="114300" distR="114300" simplePos="0" relativeHeight="251538432" behindDoc="0" locked="0" layoutInCell="1" allowOverlap="1" wp14:anchorId="551DE954" wp14:editId="7AFF4463">
                 <wp:simplePos x="0" y="0"/>
                 <wp:positionH relativeFrom="column">
                   <wp:posOffset>259080</wp:posOffset>
@@ -3995,7 +4041,8 @@
                         <w:txbxContent>
                           <w:p>
                             <w:pPr>
-                              <w:pStyle w:val="Caption"/>
+                              <w:pStyle w:val="Opisslike"/>
+                              <w:jc w:val="center"/>
                               <w:rPr>
                                 <w:noProof/>
                                 <w:sz w:val="20"/>
@@ -4104,7 +4151,8 @@
                   <w:txbxContent>
                     <w:p>
                       <w:pPr>
-                        <w:pStyle w:val="Caption"/>
+                        <w:pStyle w:val="Opisslike"/>
+                        <w:jc w:val="center"/>
                         <w:rPr>
                           <w:noProof/>
                           <w:sz w:val="20"/>
@@ -4193,66 +4241,6 @@
           </mc:Fallback>
         </mc:AlternateContent>
       </w:r>
-      <w:r>
-        <w:rPr>
-          <w:noProof/>
-        </w:rPr>
-        <w:drawing>
-          <wp:anchor distT="0" distB="0" distL="114300" distR="114300" simplePos="0" relativeHeight="251537408" behindDoc="0" locked="0" layoutInCell="1" allowOverlap="1" wp14:anchorId="0B06E245" wp14:editId="6B5CEFCF">
-            <wp:simplePos x="0" y="0"/>
-            <wp:positionH relativeFrom="column">
-              <wp:posOffset>-60960</wp:posOffset>
-            </wp:positionH>
-            <wp:positionV relativeFrom="paragraph">
-              <wp:posOffset>1261110</wp:posOffset>
-            </wp:positionV>
-            <wp:extent cx="5951220" cy="7122795"/>
-            <wp:effectExtent l="0" t="0" r="0" b="1905"/>
-            <wp:wrapSquare wrapText="bothSides"/>
-            <wp:docPr id="4" name="Picture 4" descr="A picture containing lined, row, bunch, wall&#10;&#10;Description automatically generated"/>
-            <wp:cNvGraphicFramePr>
-              <a:graphicFrameLocks xmlns:a="http://schemas.openxmlformats.org/drawingml/2006/main" noChangeAspect="1"/>
-            </wp:cNvGraphicFramePr>
-            <a:graphic xmlns:a="http://schemas.openxmlformats.org/drawingml/2006/main">
-              <a:graphicData uri="http://schemas.openxmlformats.org/drawingml/2006/picture">
-                <pic:pic xmlns:pic="http://schemas.openxmlformats.org/drawingml/2006/picture">
-                  <pic:nvPicPr>
-                    <pic:cNvPr id="4" name="Wireframe.png"/>
-                    <pic:cNvPicPr/>
-                  </pic:nvPicPr>
-                  <pic:blipFill>
-                    <a:blip r:embed="rId11" cstate="print">
-                      <a:extLst>
-                        <a:ext uri="{28A0092B-C50C-407E-A947-70E740481C1C}">
-                          <a14:useLocalDpi xmlns:a14="http://schemas.microsoft.com/office/drawing/2010/main" val="0"/>
-                        </a:ext>
-                      </a:extLst>
-                    </a:blip>
-                    <a:stretch>
-                      <a:fillRect/>
-                    </a:stretch>
-                  </pic:blipFill>
-                  <pic:spPr>
-                    <a:xfrm>
-                      <a:off x="0" y="0"/>
-                      <a:ext cx="5951220" cy="7122795"/>
-                    </a:xfrm>
-                    <a:prstGeom prst="rect">
-                      <a:avLst/>
-                    </a:prstGeom>
-                  </pic:spPr>
-                </pic:pic>
-              </a:graphicData>
-            </a:graphic>
-            <wp14:sizeRelH relativeFrom="margin">
-              <wp14:pctWidth>0</wp14:pctWidth>
-            </wp14:sizeRelH>
-            <wp14:sizeRelV relativeFrom="margin">
-              <wp14:pctHeight>0</wp14:pctHeight>
-            </wp14:sizeRelV>
-          </wp:anchor>
-        </w:drawing>
-      </w:r>
       <w:proofErr w:type="spellStart"/>
       <w:r>
         <w:t>Wireframe</w:t>
@@ -4283,17 +4271,48 @@
         <w:jc w:val="both"/>
       </w:pPr>
       <w:r>
+        <w:t xml:space="preserve">Uključivanjem aplikacije </w:t>
+      </w:r>
+      <w:r>
+        <w:t>pojavljuje</w:t>
+      </w:r>
+      <w:r>
+        <w:t xml:space="preserve"> se ekran f 1.1 koji prikazuje logo aplikacije, nakon kojeg se otvara ekran f 1.2 za </w:t>
+      </w:r>
+      <w:r>
+        <w:t>prijavu</w:t>
+      </w:r>
+      <w:r>
+        <w:t xml:space="preserve"> pomoću Google računa.</w:t>
+      </w:r>
+      <w:r>
+        <w:t xml:space="preserve"> </w:t>
+      </w:r>
+      <w:r>
+        <w:t>Ukoliko korisnik još nije registriran, najprije unosi osnovne informacije o sebi (spol, datum i godinu rođenja, visinu, masu) te cilj koji želi postići korištenjem ove aplikacije (ciljna masa, koliko kilograma želi smanjiti/dobiti po tjednu).</w:t>
+      </w:r>
+      <w:r>
+        <w:t xml:space="preserve"> </w:t>
+      </w:r>
+    </w:p>
+    <w:p>
+      <w:pPr>
+        <w:spacing w:line="360" w:lineRule="auto"/>
+        <w:ind w:firstLine="708"/>
+        <w:jc w:val="both"/>
+      </w:pPr>
+      <w:r>
         <w:rPr>
           <w:noProof/>
         </w:rPr>
         <w:drawing>
-          <wp:anchor distT="0" distB="0" distL="114300" distR="114300" simplePos="0" relativeHeight="251560960" behindDoc="0" locked="0" layoutInCell="1" allowOverlap="1" wp14:anchorId="06107BD7" wp14:editId="41528547">
+          <wp:anchor distT="0" distB="0" distL="114300" distR="114300" simplePos="0" relativeHeight="251560960" behindDoc="0" locked="0" layoutInCell="1" allowOverlap="1" wp14:anchorId="06107BD7" wp14:editId="75FEEF2D">
             <wp:simplePos x="0" y="0"/>
             <wp:positionH relativeFrom="column">
-              <wp:posOffset>123190</wp:posOffset>
+              <wp:posOffset>91292</wp:posOffset>
             </wp:positionH>
             <wp:positionV relativeFrom="paragraph">
-              <wp:posOffset>1367155</wp:posOffset>
+              <wp:posOffset>8152</wp:posOffset>
             </wp:positionV>
             <wp:extent cx="2473325" cy="5300980"/>
             <wp:effectExtent l="0" t="0" r="3175" b="0"/>
@@ -4343,51 +4362,20 @@
         </w:drawing>
       </w:r>
       <w:r>
-        <w:t xml:space="preserve">Uključivanjem aplikacije </w:t>
-      </w:r>
-      <w:r>
-        <w:t>pojavljuje</w:t>
-      </w:r>
-      <w:r>
-        <w:t xml:space="preserve"> se ekran f 1.1 koji prikazuje logo aplikacije, nakon kojeg se otvara ekran f 1.2 za </w:t>
-      </w:r>
-      <w:r>
-        <w:t>prijavu</w:t>
-      </w:r>
-      <w:r>
-        <w:t xml:space="preserve"> pomoću Google računa.</w:t>
-      </w:r>
-      <w:r>
-        <w:t xml:space="preserve"> </w:t>
-      </w:r>
-      <w:r>
-        <w:t>Ukoliko korisnik još nije registriran, najprije unosi osnovne informacije o sebi (spol, datum i godinu rođenja, visinu, masu, koliko je aktivan kroz dan) te cilj koji želi postići korištenjem ove aplikacije (ciljna masa, koliko kilograma želi smanjiti/dobiti po tjednu).</w:t>
-      </w:r>
-      <w:r>
-        <w:t xml:space="preserve"> </w:t>
-      </w:r>
-    </w:p>
-    <w:p>
-      <w:pPr>
-        <w:spacing w:line="360" w:lineRule="auto"/>
-        <w:ind w:firstLine="708"/>
-        <w:jc w:val="both"/>
-      </w:pPr>
-      <w:r>
         <w:rPr>
           <w:noProof/>
         </w:rPr>
         <w:drawing>
-          <wp:anchor distT="0" distB="0" distL="114300" distR="114300" simplePos="0" relativeHeight="251559936" behindDoc="0" locked="0" layoutInCell="1" allowOverlap="1" wp14:anchorId="52DE4E92" wp14:editId="6D3DE158">
+          <wp:anchor distT="0" distB="0" distL="114300" distR="114300" simplePos="0" relativeHeight="251559936" behindDoc="0" locked="0" layoutInCell="1" allowOverlap="1" wp14:anchorId="52DE4E92" wp14:editId="07292AC6">
             <wp:simplePos x="0" y="0"/>
             <wp:positionH relativeFrom="column">
-              <wp:posOffset>3405505</wp:posOffset>
+              <wp:posOffset>3348990</wp:posOffset>
             </wp:positionH>
             <wp:positionV relativeFrom="paragraph">
-              <wp:posOffset>148590</wp:posOffset>
+              <wp:posOffset>10795</wp:posOffset>
             </wp:positionV>
-            <wp:extent cx="2456815" cy="5181600"/>
-            <wp:effectExtent l="0" t="0" r="635" b="0"/>
+            <wp:extent cx="2499360" cy="5316855"/>
+            <wp:effectExtent l="0" t="0" r="0" b="0"/>
             <wp:wrapSquare wrapText="bothSides"/>
             <wp:docPr id="8" name="Picture 8"/>
             <wp:cNvGraphicFramePr>
@@ -4415,7 +4403,7 @@
                   <pic:spPr>
                     <a:xfrm>
                       <a:off x="0" y="0"/>
-                      <a:ext cx="2456815" cy="5181600"/>
+                      <a:ext cx="2499360" cy="5316855"/>
                     </a:xfrm>
                     <a:prstGeom prst="rect">
                       <a:avLst/>
@@ -4473,6 +4461,8 @@
       </w:pPr>
     </w:p>
     <w:p>
+      <w:bookmarkStart w:id="11" w:name="_GoBack"/>
+      <w:bookmarkEnd w:id="11"/>
       <w:r>
         <w:rPr>
           <w:noProof/>
@@ -4516,7 +4506,7 @@
                         <w:txbxContent>
                           <w:p>
                             <w:pPr>
-                              <w:pStyle w:val="Caption"/>
+                              <w:pStyle w:val="Opisslike"/>
                               <w:jc w:val="center"/>
                               <w:rPr>
                                 <w:noProof/>
@@ -4555,7 +4545,7 @@
                   <w:txbxContent>
                     <w:p>
                       <w:pPr>
-                        <w:pStyle w:val="Caption"/>
+                        <w:pStyle w:val="Opisslike"/>
                         <w:jc w:val="center"/>
                         <w:rPr>
                           <w:noProof/>
@@ -4624,7 +4614,7 @@
                         <w:txbxContent>
                           <w:p>
                             <w:pPr>
-                              <w:pStyle w:val="Caption"/>
+                              <w:pStyle w:val="Opisslike"/>
                               <w:jc w:val="center"/>
                               <w:rPr>
                                 <w:noProof/>
@@ -4660,7 +4650,7 @@
                   <w:txbxContent>
                     <w:p>
                       <w:pPr>
-                        <w:pStyle w:val="Caption"/>
+                        <w:pStyle w:val="Opisslike"/>
                         <w:jc w:val="center"/>
                         <w:rPr>
                           <w:noProof/>
@@ -5007,7 +4997,7 @@
                         <w:txbxContent>
                           <w:p>
                             <w:pPr>
-                              <w:pStyle w:val="Caption"/>
+                              <w:pStyle w:val="Opisslike"/>
                               <w:jc w:val="center"/>
                               <w:rPr>
                                 <w:noProof/>
@@ -5060,7 +5050,7 @@
                   <w:txbxContent>
                     <w:p>
                       <w:pPr>
-                        <w:pStyle w:val="Caption"/>
+                        <w:pStyle w:val="Opisslike"/>
                         <w:jc w:val="center"/>
                         <w:rPr>
                           <w:noProof/>
@@ -5218,7 +5208,7 @@
                         <w:txbxContent>
                           <w:p>
                             <w:pPr>
-                              <w:pStyle w:val="Caption"/>
+                              <w:pStyle w:val="Opisslike"/>
                               <w:jc w:val="center"/>
                               <w:rPr>
                                 <w:noProof/>
@@ -5258,7 +5248,7 @@
                   <w:txbxContent>
                     <w:p>
                       <w:pPr>
-                        <w:pStyle w:val="Caption"/>
+                        <w:pStyle w:val="Opisslike"/>
                         <w:jc w:val="center"/>
                         <w:rPr>
                           <w:noProof/>
@@ -5287,12 +5277,12 @@
       <w:pPr>
         <w:pStyle w:val="FOINaslov2"/>
       </w:pPr>
-      <w:bookmarkStart w:id="11" w:name="_Toc23703286"/>
+      <w:bookmarkStart w:id="12" w:name="_Toc23703286"/>
       <w:r>
         <w:lastRenderedPageBreak/>
         <w:t>Dodavanje hrane i brojanje kalorija</w:t>
       </w:r>
-      <w:bookmarkEnd w:id="11"/>
+      <w:bookmarkEnd w:id="12"/>
     </w:p>
     <w:p>
       <w:r>
@@ -5676,7 +5666,7 @@
                         <w:txbxContent>
                           <w:p>
                             <w:pPr>
-                              <w:pStyle w:val="Caption"/>
+                              <w:pStyle w:val="Opisslike"/>
                               <w:jc w:val="center"/>
                               <w:rPr>
                                 <w:noProof/>
@@ -5723,7 +5713,7 @@
                   <w:txbxContent>
                     <w:p>
                       <w:pPr>
-                        <w:pStyle w:val="Caption"/>
+                        <w:pStyle w:val="Opisslike"/>
                         <w:jc w:val="center"/>
                         <w:rPr>
                           <w:noProof/>
@@ -5834,14 +5824,14 @@
       <w:r>
         <w:t xml:space="preserve">. </w:t>
       </w:r>
-      <w:bookmarkStart w:id="12" w:name="_Hlk23697588"/>
+      <w:bookmarkStart w:id="13" w:name="_Hlk23697588"/>
       <w:r>
         <w:t>Ukoliko</w:t>
       </w:r>
       <w:r>
         <w:t xml:space="preserve"> </w:t>
       </w:r>
-      <w:bookmarkEnd w:id="12"/>
+      <w:bookmarkEnd w:id="13"/>
       <w:r>
         <w:t>korisnik</w:t>
       </w:r>
@@ -5966,7 +5956,7 @@
                         <w:txbxContent>
                           <w:p>
                             <w:pPr>
-                              <w:pStyle w:val="Caption"/>
+                              <w:pStyle w:val="Opisslike"/>
                               <w:jc w:val="center"/>
                               <w:rPr>
                                 <w:noProof/>
@@ -6021,7 +6011,7 @@
                   <w:txbxContent>
                     <w:p>
                       <w:pPr>
-                        <w:pStyle w:val="Caption"/>
+                        <w:pStyle w:val="Opisslike"/>
                         <w:jc w:val="center"/>
                         <w:rPr>
                           <w:noProof/>
@@ -6419,7 +6409,7 @@
                         <w:txbxContent>
                           <w:p>
                             <w:pPr>
-                              <w:pStyle w:val="Caption"/>
+                              <w:pStyle w:val="Opisslike"/>
                               <w:jc w:val="center"/>
                               <w:rPr>
                                 <w:noProof/>
@@ -6461,12 +6451,12 @@
           </mc:Choice>
           <mc:Fallback>
             <w:pict>
-              <v:shape w14:anchorId="09F8F2D1" id="Text Box 17" o:spid="_x0000_s1033" type="#_x0000_t202" style="position:absolute;margin-left:32.4pt;margin-top:15.3pt;width:110.4pt;height:.05pt;z-index:251600896;visibility:visible;mso-wrap-style:square;mso-width-percent:0;mso-wrap-distance-left:9pt;mso-wrap-distance-top:0;mso-wrap-distance-right:9pt;mso-wrap-distance-bottom:0;mso-position-horizontal:absolute;mso-position-horizontal-relative:text;mso-position-vertical:absolute;mso-position-vertical-relative:text;mso-width-percent:0;mso-width-relative:margin;v-text-anchor:top" o:gfxdata="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" stroked="f">
+              <v:shape w14:anchorId="09F8F2D1" id="Text Box 17" o:spid="_x0000_s1033" type="#_x0000_t202" style="position:absolute;margin-left:32.4pt;margin-top:15.3pt;width:110.4pt;height:.05pt;z-index:251600896;visibility:visible;mso-wrap-style:square;mso-width-percent:0;mso-wrap-distance-left:9pt;mso-wrap-distance-top:0;mso-wrap-distance-right:9pt;mso-wrap-distance-bottom:0;mso-position-horizontal:absolute;mso-position-horizontal-relative:text;mso-position-vertical:absolute;mso-position-vertical-relative:text;mso-width-percent:0;mso-width-relative:margin;v-text-anchor:top" o:gfxdata="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" stroked="f">
                 <v:textbox style="mso-fit-shape-to-text:t" inset="0,0,0,0">
                   <w:txbxContent>
                     <w:p>
                       <w:pPr>
-                        <w:pStyle w:val="Caption"/>
+                        <w:pStyle w:val="Opisslike"/>
                         <w:jc w:val="center"/>
                         <w:rPr>
                           <w:noProof/>
@@ -6734,7 +6724,7 @@
                         <w:txbxContent>
                           <w:p>
                             <w:pPr>
-                              <w:pStyle w:val="Caption"/>
+                              <w:pStyle w:val="Opisslike"/>
                               <w:jc w:val="center"/>
                               <w:rPr>
                                 <w:rFonts w:ascii="Times New Roman" w:eastAsia="Times New Roman" w:hAnsi="Times New Roman" w:cs="Times New Roman"/>
@@ -6780,12 +6770,12 @@
           </mc:Choice>
           <mc:Fallback>
             <w:pict>
-              <v:shape w14:anchorId="14D59F35" id="Text Box 30" o:spid="_x0000_s1034" type="#_x0000_t202" style="position:absolute;margin-left:305.55pt;margin-top:91pt;width:93.6pt;height:.05pt;z-index:251601920;visibility:visible;mso-wrap-style:square;mso-width-percent:0;mso-wrap-distance-left:9pt;mso-wrap-distance-top:0;mso-wrap-distance-right:9pt;mso-wrap-distance-bottom:0;mso-position-horizontal:absolute;mso-position-horizontal-relative:text;mso-position-vertical:absolute;mso-position-vertical-relative:text;mso-width-percent:0;mso-width-relative:margin;v-text-anchor:top" o:gfxdata="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" stroked="f">
+              <v:shape w14:anchorId="14D59F35" id="Text Box 30" o:spid="_x0000_s1034" type="#_x0000_t202" style="position:absolute;margin-left:305.55pt;margin-top:91pt;width:93.6pt;height:.05pt;z-index:251601920;visibility:visible;mso-wrap-style:square;mso-width-percent:0;mso-wrap-distance-left:9pt;mso-wrap-distance-top:0;mso-wrap-distance-right:9pt;mso-wrap-distance-bottom:0;mso-position-horizontal:absolute;mso-position-horizontal-relative:text;mso-position-vertical:absolute;mso-position-vertical-relative:text;mso-width-percent:0;mso-width-relative:margin;v-text-anchor:top" o:gfxdata="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" stroked="f">
                 <v:textbox style="mso-fit-shape-to-text:t" inset="0,0,0,0">
                   <w:txbxContent>
                     <w:p>
                       <w:pPr>
-                        <w:pStyle w:val="Caption"/>
+                        <w:pStyle w:val="Opisslike"/>
                         <w:jc w:val="center"/>
                         <w:rPr>
                           <w:rFonts w:ascii="Times New Roman" w:eastAsia="Times New Roman" w:hAnsi="Times New Roman" w:cs="Times New Roman"/>
@@ -6828,12 +6818,12 @@
       <w:pPr>
         <w:pStyle w:val="FOINaslov2"/>
       </w:pPr>
-      <w:bookmarkStart w:id="13" w:name="_Toc23703287"/>
+      <w:bookmarkStart w:id="14" w:name="_Toc23703287"/>
       <w:r>
         <w:lastRenderedPageBreak/>
         <w:t>Vježbe</w:t>
       </w:r>
-      <w:bookmarkEnd w:id="13"/>
+      <w:bookmarkEnd w:id="14"/>
     </w:p>
     <w:p>
       <w:pPr>
@@ -7111,7 +7101,7 @@
                         <w:txbxContent>
                           <w:p>
                             <w:pPr>
-                              <w:pStyle w:val="Caption"/>
+                              <w:pStyle w:val="Opisslike"/>
                               <w:jc w:val="center"/>
                               <w:rPr>
                                 <w:noProof/>
@@ -7150,12 +7140,12 @@
           </mc:Choice>
           <mc:Fallback>
             <w:pict>
-              <v:shape w14:anchorId="1B5545FA" id="_x0000_s1035" type="#_x0000_t202" style="position:absolute;margin-left:17.9pt;margin-top:22.05pt;width:132pt;height:.05pt;z-index:251550720;visibility:visible;mso-wrap-style:square;mso-wrap-distance-left:9pt;mso-wrap-distance-top:0;mso-wrap-distance-right:9pt;mso-wrap-distance-bottom:0;mso-position-horizontal:absolute;mso-position-horizontal-relative:margin;mso-position-vertical:absolute;mso-position-vertical-relative:text;v-text-anchor:top" o:gfxdata="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" stroked="f">
+              <v:shape w14:anchorId="1B5545FA" id="_x0000_s1035" type="#_x0000_t202" style="position:absolute;margin-left:17.9pt;margin-top:22.05pt;width:132pt;height:.05pt;z-index:251550720;visibility:visible;mso-wrap-style:square;mso-wrap-distance-left:9pt;mso-wrap-distance-top:0;mso-wrap-distance-right:9pt;mso-wrap-distance-bottom:0;mso-position-horizontal:absolute;mso-position-horizontal-relative:margin;mso-position-vertical:absolute;mso-position-vertical-relative:text;v-text-anchor:top" o:gfxdata="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" stroked="f">
                 <v:textbox style="mso-fit-shape-to-text:t" inset="0,0,0,0">
                   <w:txbxContent>
                     <w:p>
                       <w:pPr>
-                        <w:pStyle w:val="Caption"/>
+                        <w:pStyle w:val="Opisslike"/>
                         <w:jc w:val="center"/>
                         <w:rPr>
                           <w:noProof/>
@@ -7341,7 +7331,7 @@
                         <w:txbxContent>
                           <w:p>
                             <w:pPr>
-                              <w:pStyle w:val="Caption"/>
+                              <w:pStyle w:val="Opisslike"/>
                               <w:rPr>
                                 <w:noProof/>
                               </w:rPr>
@@ -7379,12 +7369,12 @@
           </mc:Choice>
           <mc:Fallback>
             <w:pict>
-              <v:shape w14:anchorId="62FE2585" id="Tekstni okvir 18" o:spid="_x0000_s1036" type="#_x0000_t202" style="position:absolute;margin-left:106.25pt;margin-top:202.6pt;width:157.45pt;height:.05pt;z-index:251551744;visibility:visible;mso-wrap-style:square;mso-wrap-distance-left:9pt;mso-wrap-distance-top:0;mso-wrap-distance-right:9pt;mso-wrap-distance-bottom:0;mso-position-horizontal:right;mso-position-horizontal-relative:margin;mso-position-vertical:absolute;mso-position-vertical-relative:text;v-text-anchor:top" o:gfxdata="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" stroked="f">
+              <v:shape w14:anchorId="62FE2585" id="Tekstni okvir 18" o:spid="_x0000_s1036" type="#_x0000_t202" style="position:absolute;margin-left:106.25pt;margin-top:202.6pt;width:157.45pt;height:.05pt;z-index:251551744;visibility:visible;mso-wrap-style:square;mso-wrap-distance-left:9pt;mso-wrap-distance-top:0;mso-wrap-distance-right:9pt;mso-wrap-distance-bottom:0;mso-position-horizontal:right;mso-position-horizontal-relative:margin;mso-position-vertical:absolute;mso-position-vertical-relative:text;v-text-anchor:top" o:gfxdata="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" stroked="f">
                 <v:textbox style="mso-fit-shape-to-text:t" inset="0,0,0,0">
                   <w:txbxContent>
                     <w:p>
                       <w:pPr>
-                        <w:pStyle w:val="Caption"/>
+                        <w:pStyle w:val="Opisslike"/>
                         <w:rPr>
                           <w:noProof/>
                         </w:rPr>
@@ -7574,7 +7564,7 @@
                         <w:txbxContent>
                           <w:p>
                             <w:pPr>
-                              <w:pStyle w:val="Caption"/>
+                              <w:pStyle w:val="Opisslike"/>
                               <w:rPr>
                                 <w:noProof/>
                               </w:rPr>
@@ -7612,12 +7602,12 @@
           </mc:Choice>
           <mc:Fallback>
             <w:pict>
-              <v:shape w14:anchorId="7B3F04BB" id="Tekstni okvir 22" o:spid="_x0000_s1037" type="#_x0000_t202" style="position:absolute;margin-left:0;margin-top:253.15pt;width:117pt;height:.05pt;z-index:251555840;visibility:visible;mso-wrap-style:square;mso-wrap-distance-left:9pt;mso-wrap-distance-top:0;mso-wrap-distance-right:9pt;mso-wrap-distance-bottom:0;mso-position-horizontal:absolute;mso-position-horizontal-relative:text;mso-position-vertical:absolute;mso-position-vertical-relative:text;v-text-anchor:top" o:gfxdata="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" stroked="f">
+              <v:shape w14:anchorId="7B3F04BB" id="Tekstni okvir 22" o:spid="_x0000_s1037" type="#_x0000_t202" style="position:absolute;margin-left:0;margin-top:253.15pt;width:117pt;height:.05pt;z-index:251555840;visibility:visible;mso-wrap-style:square;mso-wrap-distance-left:9pt;mso-wrap-distance-top:0;mso-wrap-distance-right:9pt;mso-wrap-distance-bottom:0;mso-position-horizontal:absolute;mso-position-horizontal-relative:text;mso-position-vertical:absolute;mso-position-vertical-relative:text;v-text-anchor:top" o:gfxdata="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" stroked="f">
                 <v:textbox style="mso-fit-shape-to-text:t" inset="0,0,0,0">
                   <w:txbxContent>
                     <w:p>
                       <w:pPr>
-                        <w:pStyle w:val="Caption"/>
+                        <w:pStyle w:val="Opisslike"/>
                         <w:rPr>
                           <w:noProof/>
                         </w:rPr>
@@ -7833,7 +7823,7 @@
                         <w:txbxContent>
                           <w:p>
                             <w:pPr>
-                              <w:pStyle w:val="Caption"/>
+                              <w:pStyle w:val="Opisslike"/>
                               <w:rPr>
                                 <w:noProof/>
                               </w:rPr>
@@ -7879,12 +7869,12 @@
           </mc:Choice>
           <mc:Fallback>
             <w:pict>
-              <v:shape w14:anchorId="20E3FD08" id="Tekstni okvir 23" o:spid="_x0000_s1038" type="#_x0000_t202" style="position:absolute;margin-left:0;margin-top:3.95pt;width:116.7pt;height:.05pt;z-index:251556864;visibility:visible;mso-wrap-style:square;mso-wrap-distance-left:9pt;mso-wrap-distance-top:0;mso-wrap-distance-right:9pt;mso-wrap-distance-bottom:0;mso-position-horizontal:center;mso-position-horizontal-relative:margin;mso-position-vertical:absolute;mso-position-vertical-relative:text;v-text-anchor:top" o:gfxdata="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" stroked="f">
+              <v:shape w14:anchorId="20E3FD08" id="Tekstni okvir 23" o:spid="_x0000_s1038" type="#_x0000_t202" style="position:absolute;margin-left:0;margin-top:3.95pt;width:116.7pt;height:.05pt;z-index:251556864;visibility:visible;mso-wrap-style:square;mso-wrap-distance-left:9pt;mso-wrap-distance-top:0;mso-wrap-distance-right:9pt;mso-wrap-distance-bottom:0;mso-position-horizontal:center;mso-position-horizontal-relative:margin;mso-position-vertical:absolute;mso-position-vertical-relative:text;v-text-anchor:top" o:gfxdata="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" stroked="f">
                 <v:textbox style="mso-fit-shape-to-text:t" inset="0,0,0,0">
                   <w:txbxContent>
                     <w:p>
                       <w:pPr>
-                        <w:pStyle w:val="Caption"/>
+                        <w:pStyle w:val="Opisslike"/>
                         <w:rPr>
                           <w:noProof/>
                         </w:rPr>
@@ -7965,7 +7955,7 @@
                         <w:txbxContent>
                           <w:p>
                             <w:pPr>
-                              <w:pStyle w:val="Caption"/>
+                              <w:pStyle w:val="Opisslike"/>
                               <w:rPr>
                                 <w:noProof/>
                               </w:rPr>
@@ -8011,12 +8001,12 @@
           </mc:Choice>
           <mc:Fallback>
             <w:pict>
-              <v:shape w14:anchorId="0E767AB7" id="Tekstni okvir 24" o:spid="_x0000_s1039" type="#_x0000_t202" style="position:absolute;margin-left:65.85pt;margin-top:6.85pt;width:117.05pt;height:.05pt;z-index:251557888;visibility:visible;mso-wrap-style:square;mso-wrap-distance-left:9pt;mso-wrap-distance-top:0;mso-wrap-distance-right:9pt;mso-wrap-distance-bottom:0;mso-position-horizontal:right;mso-position-horizontal-relative:margin;mso-position-vertical:absolute;mso-position-vertical-relative:text;v-text-anchor:top" o:gfxdata="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" stroked="f">
+              <v:shape w14:anchorId="0E767AB7" id="Tekstni okvir 24" o:spid="_x0000_s1039" type="#_x0000_t202" style="position:absolute;margin-left:65.85pt;margin-top:6.85pt;width:117.05pt;height:.05pt;z-index:251557888;visibility:visible;mso-wrap-style:square;mso-wrap-distance-left:9pt;mso-wrap-distance-top:0;mso-wrap-distance-right:9pt;mso-wrap-distance-bottom:0;mso-position-horizontal:right;mso-position-horizontal-relative:margin;mso-position-vertical:absolute;mso-position-vertical-relative:text;v-text-anchor:top" o:gfxdata="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" stroked="f">
                 <v:textbox style="mso-fit-shape-to-text:t" inset="0,0,0,0">
                   <w:txbxContent>
                     <w:p>
                       <w:pPr>
-                        <w:pStyle w:val="Caption"/>
+                        <w:pStyle w:val="Opisslike"/>
                         <w:rPr>
                           <w:noProof/>
                         </w:rPr>
@@ -8408,12 +8398,12 @@
       <w:pPr>
         <w:pStyle w:val="FOINaslov2"/>
       </w:pPr>
-      <w:bookmarkStart w:id="14" w:name="_Toc23703288"/>
+      <w:bookmarkStart w:id="15" w:name="_Toc23703288"/>
       <w:r>
         <w:lastRenderedPageBreak/>
         <w:t>Trčanje</w:t>
       </w:r>
-      <w:bookmarkEnd w:id="14"/>
+      <w:bookmarkEnd w:id="15"/>
     </w:p>
     <w:p/>
     <w:p>
@@ -8681,7 +8671,7 @@
                         <w:txbxContent>
                           <w:p>
                             <w:pPr>
-                              <w:pStyle w:val="Caption"/>
+                              <w:pStyle w:val="Opisslike"/>
                               <w:jc w:val="center"/>
                               <w:rPr>
                                 <w:noProof/>
@@ -8723,12 +8713,12 @@
           </mc:Choice>
           <mc:Fallback>
             <w:pict>
-              <v:shape w14:anchorId="15BD32CD" id="Text Box 40" o:spid="_x0000_s1040" type="#_x0000_t202" style="position:absolute;margin-left:272.4pt;margin-top:451.4pt;width:124.8pt;height:.05pt;z-index:251661312;visibility:visible;mso-wrap-style:square;mso-width-percent:0;mso-wrap-distance-left:9pt;mso-wrap-distance-top:0;mso-wrap-distance-right:9pt;mso-wrap-distance-bottom:0;mso-position-horizontal:absolute;mso-position-horizontal-relative:text;mso-position-vertical:absolute;mso-position-vertical-relative:text;mso-width-percent:0;mso-width-relative:margin;v-text-anchor:top" o:gfxdata="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" stroked="f">
+              <v:shape w14:anchorId="15BD32CD" id="Text Box 40" o:spid="_x0000_s1040" type="#_x0000_t202" style="position:absolute;margin-left:272.4pt;margin-top:451.4pt;width:124.8pt;height:.05pt;z-index:251661312;visibility:visible;mso-wrap-style:square;mso-width-percent:0;mso-wrap-distance-left:9pt;mso-wrap-distance-top:0;mso-wrap-distance-right:9pt;mso-wrap-distance-bottom:0;mso-position-horizontal:absolute;mso-position-horizontal-relative:text;mso-position-vertical:absolute;mso-position-vertical-relative:text;mso-width-percent:0;mso-width-relative:margin;v-text-anchor:top" o:gfxdata="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" stroked="f">
                 <v:textbox style="mso-fit-shape-to-text:t" inset="0,0,0,0">
                   <w:txbxContent>
                     <w:p>
                       <w:pPr>
-                        <w:pStyle w:val="Caption"/>
+                        <w:pStyle w:val="Opisslike"/>
                         <w:jc w:val="center"/>
                         <w:rPr>
                           <w:noProof/>
@@ -8862,7 +8852,7 @@
                         <w:txbxContent>
                           <w:p>
                             <w:pPr>
-                              <w:pStyle w:val="Caption"/>
+                              <w:pStyle w:val="Opisslike"/>
                               <w:jc w:val="center"/>
                               <w:rPr>
                                 <w:noProof/>
@@ -8907,12 +8897,12 @@
           </mc:Choice>
           <mc:Fallback>
             <w:pict>
-              <v:shape w14:anchorId="7448AC6A" id="Text Box 33" o:spid="_x0000_s1041" type="#_x0000_t202" style="position:absolute;margin-left:19.8pt;margin-top:195.8pt;width:126pt;height:.05pt;z-index:251628544;visibility:visible;mso-wrap-style:square;mso-width-percent:0;mso-wrap-distance-left:9pt;mso-wrap-distance-top:0;mso-wrap-distance-right:9pt;mso-wrap-distance-bottom:0;mso-position-horizontal:absolute;mso-position-horizontal-relative:text;mso-position-vertical:absolute;mso-position-vertical-relative:text;mso-width-percent:0;mso-width-relative:margin;v-text-anchor:top" o:gfxdata="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" stroked="f">
+              <v:shape w14:anchorId="7448AC6A" id="Text Box 33" o:spid="_x0000_s1041" type="#_x0000_t202" style="position:absolute;margin-left:19.8pt;margin-top:195.8pt;width:126pt;height:.05pt;z-index:251628544;visibility:visible;mso-wrap-style:square;mso-width-percent:0;mso-wrap-distance-left:9pt;mso-wrap-distance-top:0;mso-wrap-distance-right:9pt;mso-wrap-distance-bottom:0;mso-position-horizontal:absolute;mso-position-horizontal-relative:text;mso-position-vertical:absolute;mso-position-vertical-relative:text;mso-width-percent:0;mso-width-relative:margin;v-text-anchor:top" o:gfxdata="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" stroked="f">
                 <v:textbox style="mso-fit-shape-to-text:t" inset="0,0,0,0">
                   <w:txbxContent>
                     <w:p>
                       <w:pPr>
-                        <w:pStyle w:val="Caption"/>
+                        <w:pStyle w:val="Opisslike"/>
                         <w:jc w:val="center"/>
                         <w:rPr>
                           <w:noProof/>
@@ -9115,7 +9105,7 @@
                         <w:txbxContent>
                           <w:p>
                             <w:pPr>
-                              <w:pStyle w:val="Caption"/>
+                              <w:pStyle w:val="Opisslike"/>
                               <w:rPr>
                                 <w:noProof/>
                               </w:rPr>
@@ -9159,12 +9149,12 @@
           </mc:Choice>
           <mc:Fallback>
             <w:pict>
-              <v:shape w14:anchorId="2F5DAB01" id="Text Box 43" o:spid="_x0000_s1042" type="#_x0000_t202" style="position:absolute;left:0;text-align:left;margin-left:150pt;margin-top:277.8pt;width:100.2pt;height:.05pt;z-index:251752448;visibility:visible;mso-wrap-style:square;mso-width-percent:0;mso-wrap-distance-left:9pt;mso-wrap-distance-top:0;mso-wrap-distance-right:9pt;mso-wrap-distance-bottom:0;mso-position-horizontal:absolute;mso-position-horizontal-relative:text;mso-position-vertical:absolute;mso-position-vertical-relative:text;mso-width-percent:0;mso-width-relative:margin;v-text-anchor:top" o:gfxdata="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" stroked="f">
+              <v:shape w14:anchorId="2F5DAB01" id="Text Box 43" o:spid="_x0000_s1042" type="#_x0000_t202" style="position:absolute;left:0;text-align:left;margin-left:150pt;margin-top:277.8pt;width:100.2pt;height:.05pt;z-index:251752448;visibility:visible;mso-wrap-style:square;mso-width-percent:0;mso-wrap-distance-left:9pt;mso-wrap-distance-top:0;mso-wrap-distance-right:9pt;mso-wrap-distance-bottom:0;mso-position-horizontal:absolute;mso-position-horizontal-relative:text;mso-position-vertical:absolute;mso-position-vertical-relative:text;mso-width-percent:0;mso-width-relative:margin;v-text-anchor:top" o:gfxdata="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" stroked="f">
                 <v:textbox style="mso-fit-shape-to-text:t" inset="0,0,0,0">
                   <w:txbxContent>
                     <w:p>
                       <w:pPr>
-                        <w:pStyle w:val="Caption"/>
+                        <w:pStyle w:val="Opisslike"/>
                         <w:rPr>
                           <w:noProof/>
                         </w:rPr>
@@ -9240,7 +9230,7 @@
                         <w:txbxContent>
                           <w:p>
                             <w:pPr>
-                              <w:pStyle w:val="Caption"/>
+                              <w:pStyle w:val="Opisslike"/>
                               <w:jc w:val="center"/>
                               <w:rPr>
                                 <w:noProof/>
@@ -9277,12 +9267,12 @@
           </mc:Choice>
           <mc:Fallback>
             <w:pict>
-              <v:shape w14:anchorId="33A60781" id="Text Box 42" o:spid="_x0000_s1043" type="#_x0000_t202" style="position:absolute;left:0;text-align:left;margin-left:13.2pt;margin-top:279.6pt;width:104.4pt;height:.05pt;z-index:251737088;visibility:visible;mso-wrap-style:square;mso-width-percent:0;mso-wrap-distance-left:9pt;mso-wrap-distance-top:0;mso-wrap-distance-right:9pt;mso-wrap-distance-bottom:0;mso-position-horizontal:absolute;mso-position-horizontal-relative:text;mso-position-vertical:absolute;mso-position-vertical-relative:text;mso-width-percent:0;mso-width-relative:margin;v-text-anchor:top" o:gfxdata="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" stroked="f">
+              <v:shape w14:anchorId="33A60781" id="Text Box 42" o:spid="_x0000_s1043" type="#_x0000_t202" style="position:absolute;left:0;text-align:left;margin-left:13.2pt;margin-top:279.6pt;width:104.4pt;height:.05pt;z-index:251737088;visibility:visible;mso-wrap-style:square;mso-width-percent:0;mso-wrap-distance-left:9pt;mso-wrap-distance-top:0;mso-wrap-distance-right:9pt;mso-wrap-distance-bottom:0;mso-position-horizontal:absolute;mso-position-horizontal-relative:text;mso-position-vertical:absolute;mso-position-vertical-relative:text;mso-width-percent:0;mso-width-relative:margin;v-text-anchor:top" o:gfxdata="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" stroked="f">
                 <v:textbox style="mso-fit-shape-to-text:t" inset="0,0,0,0">
                   <w:txbxContent>
                     <w:p>
                       <w:pPr>
-                        <w:pStyle w:val="Caption"/>
+                        <w:pStyle w:val="Opisslike"/>
                         <w:jc w:val="center"/>
                         <w:rPr>
                           <w:noProof/>
@@ -9411,7 +9401,7 @@
                         <w:txbxContent>
                           <w:p>
                             <w:pPr>
-                              <w:pStyle w:val="Caption"/>
+                              <w:pStyle w:val="Opisslike"/>
                               <w:jc w:val="center"/>
                               <w:rPr>
                                 <w:noProof/>
@@ -9453,12 +9443,12 @@
           </mc:Choice>
           <mc:Fallback>
             <w:pict>
-              <v:shape w14:anchorId="2D5285E8" id="Text Box 44" o:spid="_x0000_s1044" type="#_x0000_t202" style="position:absolute;left:0;text-align:left;margin-left:308.4pt;margin-top:657pt;width:110.6pt;height:.05pt;z-index:251761664;visibility:visible;mso-wrap-style:square;mso-width-percent:0;mso-wrap-distance-left:9pt;mso-wrap-distance-top:0;mso-wrap-distance-right:9pt;mso-wrap-distance-bottom:0;mso-position-horizontal:absolute;mso-position-horizontal-relative:text;mso-position-vertical:absolute;mso-position-vertical-relative:text;mso-width-percent:0;mso-width-relative:margin;v-text-anchor:top" o:gfxdata="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" stroked="f">
+              <v:shape w14:anchorId="2D5285E8" id="Text Box 44" o:spid="_x0000_s1044" type="#_x0000_t202" style="position:absolute;left:0;text-align:left;margin-left:308.4pt;margin-top:657pt;width:110.6pt;height:.05pt;z-index:251761664;visibility:visible;mso-wrap-style:square;mso-width-percent:0;mso-wrap-distance-left:9pt;mso-wrap-distance-top:0;mso-wrap-distance-right:9pt;mso-wrap-distance-bottom:0;mso-position-horizontal:absolute;mso-position-horizontal-relative:text;mso-position-vertical:absolute;mso-position-vertical-relative:text;mso-width-percent:0;mso-width-relative:margin;v-text-anchor:top" o:gfxdata="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" stroked="f">
                 <v:textbox style="mso-fit-shape-to-text:t" inset="0,0,0,0">
                   <w:txbxContent>
                     <w:p>
                       <w:pPr>
-                        <w:pStyle w:val="Caption"/>
+                        <w:pStyle w:val="Opisslike"/>
                         <w:jc w:val="center"/>
                         <w:rPr>
                           <w:noProof/>
@@ -9732,12 +9722,12 @@
       <w:pPr>
         <w:pStyle w:val="FOINaslov2"/>
       </w:pPr>
-      <w:bookmarkStart w:id="15" w:name="_Toc23703289"/>
+      <w:bookmarkStart w:id="16" w:name="_Toc23703289"/>
       <w:r>
         <w:lastRenderedPageBreak/>
         <w:t>Režim i jelovnik</w:t>
       </w:r>
-      <w:bookmarkEnd w:id="15"/>
+      <w:bookmarkEnd w:id="16"/>
     </w:p>
     <w:p>
       <w:pPr>
@@ -10200,7 +10190,7 @@
                         <w:txbxContent>
                           <w:p>
                             <w:pPr>
-                              <w:pStyle w:val="Caption"/>
+                              <w:pStyle w:val="Opisslike"/>
                               <w:rPr>
                                 <w:noProof/>
                               </w:rPr>
@@ -10238,12 +10228,12 @@
           </mc:Choice>
           <mc:Fallback>
             <w:pict>
-              <v:shape w14:anchorId="67B33C18" id="Tekstni okvir 28" o:spid="_x0000_s1045" type="#_x0000_t202" style="position:absolute;left:0;text-align:left;margin-left:12pt;margin-top:15.5pt;width:136.25pt;height:.05pt;z-index:251567104;visibility:visible;mso-wrap-style:square;mso-wrap-distance-left:9pt;mso-wrap-distance-top:0;mso-wrap-distance-right:9pt;mso-wrap-distance-bottom:0;mso-position-horizontal:absolute;mso-position-horizontal-relative:margin;mso-position-vertical:absolute;mso-position-vertical-relative:text;v-text-anchor:top" o:gfxdata="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" stroked="f">
+              <v:shape w14:anchorId="67B33C18" id="Tekstni okvir 28" o:spid="_x0000_s1045" type="#_x0000_t202" style="position:absolute;left:0;text-align:left;margin-left:12pt;margin-top:15.5pt;width:136.25pt;height:.05pt;z-index:251567104;visibility:visible;mso-wrap-style:square;mso-wrap-distance-left:9pt;mso-wrap-distance-top:0;mso-wrap-distance-right:9pt;mso-wrap-distance-bottom:0;mso-position-horizontal:absolute;mso-position-horizontal-relative:margin;mso-position-vertical:absolute;mso-position-vertical-relative:text;v-text-anchor:top" o:gfxdata="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" stroked="f">
                 <v:textbox style="mso-fit-shape-to-text:t" inset="0,0,0,0">
                   <w:txbxContent>
                     <w:p>
                       <w:pPr>
-                        <w:pStyle w:val="Caption"/>
+                        <w:pStyle w:val="Opisslike"/>
                         <w:rPr>
                           <w:noProof/>
                         </w:rPr>
@@ -10412,7 +10402,7 @@
                         <w:txbxContent>
                           <w:p>
                             <w:pPr>
-                              <w:pStyle w:val="Caption"/>
+                              <w:pStyle w:val="Opisslike"/>
                               <w:jc w:val="center"/>
                               <w:rPr>
                                 <w:noProof/>
@@ -10454,12 +10444,12 @@
           </mc:Choice>
           <mc:Fallback>
             <w:pict>
-              <v:shape w14:anchorId="6B18EC05" id="Tekstni okvir 29" o:spid="_x0000_s1046" type="#_x0000_t202" style="position:absolute;margin-left:327.6pt;margin-top:131.7pt;width:105pt;height:.05pt;z-index:251568128;visibility:visible;mso-wrap-style:square;mso-width-percent:0;mso-wrap-distance-left:9pt;mso-wrap-distance-top:0;mso-wrap-distance-right:9pt;mso-wrap-distance-bottom:0;mso-position-horizontal:absolute;mso-position-horizontal-relative:margin;mso-position-vertical:absolute;mso-position-vertical-relative:text;mso-width-percent:0;mso-width-relative:margin;v-text-anchor:top" o:gfxdata="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" stroked="f">
+              <v:shape w14:anchorId="6B18EC05" id="Tekstni okvir 29" o:spid="_x0000_s1046" type="#_x0000_t202" style="position:absolute;margin-left:327.6pt;margin-top:131.7pt;width:105pt;height:.05pt;z-index:251568128;visibility:visible;mso-wrap-style:square;mso-width-percent:0;mso-wrap-distance-left:9pt;mso-wrap-distance-top:0;mso-wrap-distance-right:9pt;mso-wrap-distance-bottom:0;mso-position-horizontal:absolute;mso-position-horizontal-relative:margin;mso-position-vertical:absolute;mso-position-vertical-relative:text;mso-width-percent:0;mso-width-relative:margin;v-text-anchor:top" o:gfxdata="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" stroked="f">
                 <v:textbox style="mso-fit-shape-to-text:t" inset="0,0,0,0">
                   <w:txbxContent>
                     <w:p>
                       <w:pPr>
-                        <w:pStyle w:val="Caption"/>
+                        <w:pStyle w:val="Opisslike"/>
                         <w:jc w:val="center"/>
                         <w:rPr>
                           <w:noProof/>
@@ -10504,26 +10494,26 @@
       <w:pPr>
         <w:pStyle w:val="FOINaslov1"/>
       </w:pPr>
-      <w:bookmarkStart w:id="16" w:name="_Toc23703290"/>
+      <w:bookmarkStart w:id="17" w:name="_Toc23703290"/>
       <w:r>
         <w:lastRenderedPageBreak/>
         <w:t>Tehnička dokumentacija</w:t>
       </w:r>
-      <w:bookmarkEnd w:id="16"/>
+      <w:bookmarkEnd w:id="17"/>
     </w:p>
     <w:p>
       <w:pPr>
         <w:pStyle w:val="FOINaslov2"/>
         <w:spacing w:line="360" w:lineRule="auto"/>
       </w:pPr>
-      <w:bookmarkStart w:id="17" w:name="_Toc23703291"/>
+      <w:bookmarkStart w:id="18" w:name="_Toc23703291"/>
       <w:r>
         <w:t xml:space="preserve">Dizajn arhitekture </w:t>
       </w:r>
       <w:r>
         <w:t>softvera</w:t>
       </w:r>
-      <w:bookmarkEnd w:id="17"/>
+      <w:bookmarkEnd w:id="18"/>
     </w:p>
     <w:p>
       <w:pPr>
@@ -10816,7 +10806,7 @@
       <w:pPr>
         <w:pStyle w:val="FOINaslov2"/>
       </w:pPr>
-      <w:bookmarkStart w:id="18" w:name="_Toc23703292"/>
+      <w:bookmarkStart w:id="19" w:name="_Toc23703292"/>
       <w:r>
         <w:lastRenderedPageBreak/>
         <w:t>Model podataka</w:t>
@@ -10824,7 +10814,7 @@
       <w:r>
         <w:t xml:space="preserve"> (ERA)</w:t>
       </w:r>
-      <w:bookmarkEnd w:id="18"/>
+      <w:bookmarkEnd w:id="19"/>
     </w:p>
     <w:p>
       <w:r>
@@ -10899,12 +10889,12 @@
       <w:pPr>
         <w:pStyle w:val="FOINaslov2"/>
       </w:pPr>
-      <w:bookmarkStart w:id="19" w:name="_Toc23703293"/>
+      <w:bookmarkStart w:id="20" w:name="_Toc23703293"/>
       <w:r>
         <w:lastRenderedPageBreak/>
         <w:t>Dijagram klasa</w:t>
       </w:r>
-      <w:bookmarkEnd w:id="19"/>
+      <w:bookmarkEnd w:id="20"/>
     </w:p>
     <w:p>
       <w:pPr>
@@ -10996,11 +10986,11 @@
           <w:sz w:val="36"/>
         </w:rPr>
       </w:pPr>
-      <w:bookmarkStart w:id="20" w:name="_Toc23703294"/>
+      <w:bookmarkStart w:id="21" w:name="_Toc23703294"/>
       <w:r>
         <w:t>Modularnosti</w:t>
       </w:r>
-      <w:bookmarkEnd w:id="20"/>
+      <w:bookmarkEnd w:id="21"/>
     </w:p>
     <w:p>
       <w:pPr>
@@ -11015,7 +11005,7 @@
     </w:p>
     <w:p>
       <w:pPr>
-        <w:pStyle w:val="ListParagraph"/>
+        <w:pStyle w:val="Odlomakpopisa"/>
         <w:numPr>
           <w:ilvl w:val="0"/>
           <w:numId w:val="11"/>
@@ -11034,7 +11024,7 @@
     </w:p>
     <w:p>
       <w:pPr>
-        <w:pStyle w:val="ListParagraph"/>
+        <w:pStyle w:val="Odlomakpopisa"/>
         <w:numPr>
           <w:ilvl w:val="0"/>
           <w:numId w:val="11"/>
@@ -11077,12 +11067,12 @@
       <w:pPr>
         <w:pStyle w:val="FOINaslov1"/>
       </w:pPr>
-      <w:bookmarkStart w:id="21" w:name="_Toc23703295"/>
+      <w:bookmarkStart w:id="22" w:name="_Toc23703295"/>
       <w:r>
         <w:lastRenderedPageBreak/>
         <w:t>Prijava projektnog zadatka</w:t>
       </w:r>
-      <w:bookmarkEnd w:id="21"/>
+      <w:bookmarkEnd w:id="22"/>
     </w:p>
     <w:p>
       <w:pPr>
@@ -11233,26 +11223,7 @@
           <w:lang w:eastAsia="hr-HR"/>
         </w:rPr>
         <w:br/>
-      </w:r>
-      <w:proofErr w:type="spellStart"/>
-      <w:r>
-        <w:rPr>
-          <w:rFonts w:ascii="Times New Roman" w:eastAsia="Times New Roman" w:hAnsi="Times New Roman" w:cs="Times New Roman"/>
-          <w:sz w:val="24"/>
-          <w:szCs w:val="24"/>
-          <w:lang w:eastAsia="hr-HR"/>
-        </w:rPr>
-        <w:t>Meikl</w:t>
-      </w:r>
-      <w:proofErr w:type="spellEnd"/>
-      <w:r>
-        <w:rPr>
-          <w:rFonts w:ascii="Times New Roman" w:eastAsia="Times New Roman" w:hAnsi="Times New Roman" w:cs="Times New Roman"/>
-          <w:sz w:val="24"/>
-          <w:szCs w:val="24"/>
-          <w:lang w:eastAsia="hr-HR"/>
-        </w:rPr>
-        <w:t xml:space="preserve"> Marić, mmaric@foi.hr , 0016123124, </w:t>
+        <w:t xml:space="preserve">Meikl Marić, mmaric@foi.hr , 0016123124, </w:t>
       </w:r>
       <w:proofErr w:type="spellStart"/>
       <w:r>
@@ -12513,8 +12484,6 @@
         </w:rPr>
         <w:t xml:space="preserve"> API.</w:t>
       </w:r>
-      <w:bookmarkStart w:id="22" w:name="_GoBack"/>
-      <w:bookmarkEnd w:id="22"/>
     </w:p>
     <w:sectPr>
       <w:pgSz w:w="11906" w:h="16838"/>
@@ -12562,13 +12531,13 @@
 <w:ftr xmlns:wpc="http://schemas.microsoft.com/office/word/2010/wordprocessingCanvas" xmlns:cx="http://schemas.microsoft.com/office/drawing/2014/chartex" xmlns:cx1="http://schemas.microsoft.com/office/drawing/2015/9/8/chartex" xmlns:cx2="http://schemas.microsoft.com/office/drawing/2015/10/21/chartex" xmlns:cx3="http://schemas.microsoft.com/office/drawing/2016/5/9/chartex" xmlns:cx4="http://schemas.microsoft.com/office/drawing/2016/5/10/chartex" xmlns:cx5="http://schemas.microsoft.com/office/drawing/2016/5/11/chartex" xmlns:cx6="http://schemas.microsoft.com/office/drawing/2016/5/12/chartex" xmlns:cx7="http://schemas.microsoft.com/office/drawing/2016/5/13/chartex" xmlns:cx8="http://schemas.microsoft.com/office/drawing/2016/5/14/chartex" xmlns:mc="http://schemas.openxmlformats.org/markup-compatibility/2006" xmlns:aink="http://schemas.microsoft.com/office/drawing/2016/ink" xmlns:am3d="http://schemas.microsoft.com/office/drawing/2017/model3d" xmlns:o="urn:schemas-microsoft-com:office:office" xmlns:r="http://schemas.openxmlformats.org/officeDocument/2006/relationships" xmlns:m="http://schemas.openxmlformats.org/officeDocument/2006/math" xmlns:v="urn:schemas-microsoft-com:vml" xmlns:wp14="http://schemas.microsoft.com/office/word/2010/wordprocessingDrawing" xmlns:wp="http://schemas.openxmlformats.org/drawingml/2006/wordprocessingDrawing" xmlns:w10="urn:schemas-microsoft-com:office:word" xmlns:w="http://schemas.openxmlformats.org/wordprocessingml/2006/main" xmlns:w14="http://schemas.microsoft.com/office/word/2010/wordml" xmlns:w15="http://schemas.microsoft.com/office/word/2012/wordml" xmlns:w16cid="http://schemas.microsoft.com/office/word/2016/wordml/cid" xmlns:w16se="http://schemas.microsoft.com/office/word/2015/wordml/symex" xmlns:wpg="http://schemas.microsoft.com/office/word/2010/wordprocessingGroup" xmlns:wpi="http://schemas.microsoft.com/office/word/2010/wordprocessingInk" xmlns:wne="http://schemas.microsoft.com/office/word/2006/wordml" xmlns:wps="http://schemas.microsoft.com/office/word/2010/wordprocessingShape" mc:Ignorable="w14 w15 w16se w16cid wp14">
   <w:p>
     <w:pPr>
-      <w:pStyle w:val="Footer"/>
+      <w:pStyle w:val="Podnoje"/>
       <w:jc w:val="right"/>
     </w:pPr>
   </w:p>
   <w:p>
     <w:pPr>
-      <w:pStyle w:val="Footer"/>
+      <w:pStyle w:val="Podnoje"/>
     </w:pPr>
   </w:p>
 </w:ftr>
@@ -13874,7 +13843,7 @@
       </w:pPr>
     </w:pPrDefault>
   </w:docDefaults>
-  <w:latentStyles w:defLockedState="0" w:defUIPriority="99" w:defSemiHidden="0" w:defUnhideWhenUsed="0" w:defQFormat="0" w:count="376">
+  <w:latentStyles w:defLockedState="0" w:defUIPriority="99" w:defSemiHidden="0" w:defUnhideWhenUsed="0" w:defQFormat="0" w:count="377">
     <w:lsdException w:name="Normal" w:uiPriority="0" w:qFormat="1"/>
     <w:lsdException w:name="heading 1" w:uiPriority="9" w:qFormat="1"/>
     <w:lsdException w:name="heading 2" w:semiHidden="1" w:uiPriority="9" w:unhideWhenUsed="1" w:qFormat="1"/>
@@ -13980,7 +13949,6 @@
     <w:lsdException w:name="HTML Sample" w:semiHidden="1" w:unhideWhenUsed="1"/>
     <w:lsdException w:name="HTML Typewriter" w:semiHidden="1" w:unhideWhenUsed="1"/>
     <w:lsdException w:name="HTML Variable" w:semiHidden="1" w:unhideWhenUsed="1"/>
-    <w:lsdException w:name="Normal Table" w:semiHidden="1" w:unhideWhenUsed="1"/>
     <w:lsdException w:name="annotation subject" w:semiHidden="1" w:unhideWhenUsed="1"/>
     <w:lsdException w:name="No List" w:semiHidden="1" w:unhideWhenUsed="1"/>
     <w:lsdException w:name="Outline List 1" w:semiHidden="1" w:unhideWhenUsed="1"/>
@@ -14027,10 +13995,8 @@
     <w:lsdException w:name="Table Subtle 2" w:semiHidden="1" w:unhideWhenUsed="1"/>
     <w:lsdException w:name="Table Web 1" w:semiHidden="1" w:unhideWhenUsed="1"/>
     <w:lsdException w:name="Table Web 2" w:semiHidden="1" w:unhideWhenUsed="1"/>
-    <w:lsdException w:name="Table Web 3" w:semiHidden="1" w:unhideWhenUsed="1"/>
     <w:lsdException w:name="Balloon Text" w:semiHidden="1" w:unhideWhenUsed="1"/>
     <w:lsdException w:name="Table Grid" w:uiPriority="39"/>
-    <w:lsdException w:name="Table Theme" w:semiHidden="1" w:unhideWhenUsed="1"/>
     <w:lsdException w:name="Placeholder Text" w:semiHidden="1"/>
     <w:lsdException w:name="No Spacing" w:uiPriority="1" w:qFormat="1"/>
     <w:lsdException w:name="Light Shading" w:uiPriority="60"/>
@@ -14251,18 +14217,19 @@
     <w:lsdException w:name="Hashtag" w:semiHidden="1" w:unhideWhenUsed="1"/>
     <w:lsdException w:name="Unresolved Mention" w:semiHidden="1" w:unhideWhenUsed="1"/>
     <w:lsdException w:name="Smart Link" w:semiHidden="1" w:unhideWhenUsed="1"/>
+    <w:lsdException w:name="Smart Link Error" w:semiHidden="1" w:unhideWhenUsed="1"/>
   </w:latentStyles>
   <w:style w:type="paragraph" w:default="1" w:styleId="Normal">
     <w:name w:val="Normal"/>
     <w:qFormat/>
   </w:style>
-  <w:style w:type="character" w:default="1" w:styleId="DefaultParagraphFont">
+  <w:style w:type="character" w:default="1" w:styleId="Zadanifontodlomka">
     <w:name w:val="Default Paragraph Font"/>
     <w:uiPriority w:val="1"/>
     <w:semiHidden/>
     <w:unhideWhenUsed/>
   </w:style>
-  <w:style w:type="table" w:default="1" w:styleId="TableNormal">
+  <w:style w:type="table" w:default="1" w:styleId="Obinatablica">
     <w:name w:val="Normal Table"/>
     <w:uiPriority w:val="99"/>
     <w:semiHidden/>
@@ -14277,13 +14244,13 @@
       </w:tblCellMar>
     </w:tblPr>
   </w:style>
-  <w:style w:type="numbering" w:default="1" w:styleId="NoList">
+  <w:style w:type="numbering" w:default="1" w:styleId="Bezpopisa">
     <w:name w:val="No List"/>
     <w:uiPriority w:val="99"/>
     <w:semiHidden/>
     <w:unhideWhenUsed/>
   </w:style>
-  <w:style w:type="paragraph" w:styleId="ListParagraph">
+  <w:style w:type="paragraph" w:styleId="Odlomakpopisa">
     <w:name w:val="List Paragraph"/>
     <w:basedOn w:val="Normal"/>
     <w:uiPriority w:val="34"/>
@@ -14294,9 +14261,9 @@
       <w:contextualSpacing/>
     </w:pPr>
   </w:style>
-  <w:style w:type="character" w:styleId="Hyperlink">
+  <w:style w:type="character" w:styleId="Hiperveza">
     <w:name w:val="Hyperlink"/>
-    <w:basedOn w:val="DefaultParagraphFont"/>
+    <w:basedOn w:val="Zadanifontodlomka"/>
     <w:uiPriority w:val="99"/>
     <w:unhideWhenUsed/>
     <w:rsid w:val="000E7981"/>
@@ -14305,7 +14272,7 @@
       <w:u w:val="single"/>
     </w:rPr>
   </w:style>
-  <w:style w:type="paragraph" w:styleId="NormalWeb">
+  <w:style w:type="paragraph" w:styleId="StandardWeb">
     <w:name w:val="Normal (Web)"/>
     <w:basedOn w:val="Normal"/>
     <w:uiPriority w:val="99"/>
@@ -14322,9 +14289,9 @@
       <w:lang w:eastAsia="hr-HR"/>
     </w:rPr>
   </w:style>
-  <w:style w:type="character" w:styleId="Strong">
+  <w:style w:type="character" w:styleId="Naglaeno">
     <w:name w:val="Strong"/>
-    <w:basedOn w:val="DefaultParagraphFont"/>
+    <w:basedOn w:val="Zadanifontodlomka"/>
     <w:uiPriority w:val="22"/>
     <w:qFormat/>
     <w:rsid w:val="00FC0D5E"/>
@@ -14433,7 +14400,7 @@
   </w:style>
   <w:style w:type="character" w:customStyle="1" w:styleId="NazivinstitucijeChar">
     <w:name w:val="Naziv institucije Char"/>
-    <w:basedOn w:val="DefaultParagraphFont"/>
+    <w:basedOn w:val="Zadanifontodlomka"/>
     <w:link w:val="Nazivinstitucije"/>
     <w:rsid w:val="00553E85"/>
     <w:rPr>
@@ -14460,7 +14427,7 @@
       <w:lang w:eastAsia="hr-HR"/>
     </w:rPr>
   </w:style>
-  <w:style w:type="paragraph" w:styleId="TOC1">
+  <w:style w:type="paragraph" w:styleId="Sadraj1">
     <w:name w:val="toc 1"/>
     <w:basedOn w:val="Normal"/>
     <w:next w:val="Normal"/>
@@ -14482,7 +14449,7 @@
       <w:lang w:eastAsia="hr-HR"/>
     </w:rPr>
   </w:style>
-  <w:style w:type="paragraph" w:styleId="TOC2">
+  <w:style w:type="paragraph" w:styleId="Sadraj2">
     <w:name w:val="toc 2"/>
     <w:basedOn w:val="Normal"/>
     <w:next w:val="Normal"/>
@@ -14505,7 +14472,7 @@
       <w:lang w:eastAsia="hr-HR"/>
     </w:rPr>
   </w:style>
-  <w:style w:type="paragraph" w:styleId="TOC3">
+  <w:style w:type="paragraph" w:styleId="Sadraj3">
     <w:name w:val="toc 3"/>
     <w:basedOn w:val="Normal"/>
     <w:next w:val="Normal"/>
@@ -14528,7 +14495,7 @@
       <w:lang w:eastAsia="hr-HR"/>
     </w:rPr>
   </w:style>
-  <w:style w:type="paragraph" w:styleId="TOC4">
+  <w:style w:type="paragraph" w:styleId="Sadraj4">
     <w:name w:val="toc 4"/>
     <w:basedOn w:val="Normal"/>
     <w:next w:val="Normal"/>
@@ -14551,10 +14518,10 @@
       <w:lang w:eastAsia="hr-HR"/>
     </w:rPr>
   </w:style>
-  <w:style w:type="paragraph" w:styleId="Footer">
+  <w:style w:type="paragraph" w:styleId="Podnoje">
     <w:name w:val="footer"/>
     <w:basedOn w:val="Normal"/>
-    <w:link w:val="FooterChar"/>
+    <w:link w:val="PodnojeChar"/>
     <w:uiPriority w:val="99"/>
     <w:unhideWhenUsed/>
     <w:rsid w:val="00553E85"/>
@@ -14572,10 +14539,10 @@
       <w:lang w:eastAsia="hr-HR"/>
     </w:rPr>
   </w:style>
-  <w:style w:type="character" w:customStyle="1" w:styleId="FooterChar">
-    <w:name w:val="Footer Char"/>
-    <w:basedOn w:val="DefaultParagraphFont"/>
-    <w:link w:val="Footer"/>
+  <w:style w:type="character" w:customStyle="1" w:styleId="PodnojeChar">
+    <w:name w:val="Podnožje Char"/>
+    <w:basedOn w:val="Zadanifontodlomka"/>
+    <w:link w:val="Podnoje"/>
     <w:uiPriority w:val="99"/>
     <w:rsid w:val="00553E85"/>
     <w:rPr>
@@ -14622,7 +14589,7 @@
   </w:style>
   <w:style w:type="paragraph" w:customStyle="1" w:styleId="FOINaslov2">
     <w:name w:val="FOI Naslov 2"/>
-    <w:basedOn w:val="ListParagraph"/>
+    <w:basedOn w:val="Odlomakpopisa"/>
     <w:link w:val="FOINaslov2Char"/>
     <w:qFormat/>
     <w:rsid w:val="000976D7"/>
@@ -14646,7 +14613,7 @@
   </w:style>
   <w:style w:type="paragraph" w:customStyle="1" w:styleId="FOINaslov3">
     <w:name w:val="FOI Naslov 3"/>
-    <w:basedOn w:val="ListParagraph"/>
+    <w:basedOn w:val="Odlomakpopisa"/>
     <w:link w:val="FOINaslov3Char"/>
     <w:qFormat/>
     <w:rsid w:val="000976D7"/>
@@ -14669,7 +14636,7 @@
   </w:style>
   <w:style w:type="character" w:customStyle="1" w:styleId="FOINaslov2Char">
     <w:name w:val="FOI Naslov 2 Char"/>
-    <w:basedOn w:val="DefaultParagraphFont"/>
+    <w:basedOn w:val="Zadanifontodlomka"/>
     <w:link w:val="FOINaslov2"/>
     <w:rsid w:val="000976D7"/>
     <w:rPr>
@@ -14682,7 +14649,7 @@
   </w:style>
   <w:style w:type="paragraph" w:customStyle="1" w:styleId="FOINaslov4">
     <w:name w:val="FOI Naslov 4"/>
-    <w:basedOn w:val="ListParagraph"/>
+    <w:basedOn w:val="Odlomakpopisa"/>
     <w:qFormat/>
     <w:rsid w:val="000976D7"/>
     <w:pPr>
@@ -14705,7 +14672,7 @@
   </w:style>
   <w:style w:type="character" w:customStyle="1" w:styleId="FOINaslov3Char">
     <w:name w:val="FOI Naslov 3 Char"/>
-    <w:basedOn w:val="DefaultParagraphFont"/>
+    <w:basedOn w:val="Zadanifontodlomka"/>
     <w:link w:val="FOINaslov3"/>
     <w:rsid w:val="000976D7"/>
     <w:rPr>
@@ -14716,10 +14683,10 @@
       <w:lang w:eastAsia="hr-HR"/>
     </w:rPr>
   </w:style>
-  <w:style w:type="paragraph" w:styleId="Header">
+  <w:style w:type="paragraph" w:styleId="Zaglavlje">
     <w:name w:val="header"/>
     <w:basedOn w:val="Normal"/>
-    <w:link w:val="HeaderChar"/>
+    <w:link w:val="ZaglavljeChar"/>
     <w:uiPriority w:val="99"/>
     <w:semiHidden/>
     <w:unhideWhenUsed/>
@@ -14732,15 +14699,15 @@
       <w:spacing w:after="0" w:line="240" w:lineRule="auto"/>
     </w:pPr>
   </w:style>
-  <w:style w:type="character" w:customStyle="1" w:styleId="HeaderChar">
-    <w:name w:val="Header Char"/>
-    <w:basedOn w:val="DefaultParagraphFont"/>
-    <w:link w:val="Header"/>
+  <w:style w:type="character" w:customStyle="1" w:styleId="ZaglavljeChar">
+    <w:name w:val="Zaglavlje Char"/>
+    <w:basedOn w:val="Zadanifontodlomka"/>
+    <w:link w:val="Zaglavlje"/>
     <w:uiPriority w:val="99"/>
     <w:semiHidden/>
     <w:rsid w:val="00F81AAD"/>
   </w:style>
-  <w:style w:type="paragraph" w:styleId="Caption">
+  <w:style w:type="paragraph" w:styleId="Opisslike">
     <w:name w:val="caption"/>
     <w:basedOn w:val="Normal"/>
     <w:next w:val="Normal"/>
@@ -15058,9 +15025,12 @@
 </file>
 
 <file path=customXml/item1.xml><?xml version="1.0" encoding="utf-8"?>
-<p:properties xmlns:p="http://schemas.microsoft.com/office/2006/metadata/properties" xmlns:xsi="http://www.w3.org/2001/XMLSchema-instance" xmlns:pc="http://schemas.microsoft.com/office/infopath/2007/PartnerControls">
-  <documentManagement/>
-</p:properties>
+<?mso-contentType ?>
+<FormTemplates xmlns="http://schemas.microsoft.com/sharepoint/v3/contenttype/forms">
+  <Display>DocumentLibraryForm</Display>
+  <Edit>DocumentLibraryForm</Edit>
+  <New>DocumentLibraryForm</New>
+</FormTemplates>
 </file>
 
 <file path=customXml/item2.xml><?xml version="1.0" encoding="utf-8"?>
@@ -15196,26 +15166,15 @@
 </file>
 
 <file path=customXml/item3.xml><?xml version="1.0" encoding="utf-8"?>
-<?mso-contentType ?>
-<FormTemplates xmlns="http://schemas.microsoft.com/sharepoint/v3/contenttype/forms">
-  <Display>DocumentLibraryForm</Display>
-  <Edit>DocumentLibraryForm</Edit>
-  <New>DocumentLibraryForm</New>
-</FormTemplates>
+<p:properties xmlns:p="http://schemas.microsoft.com/office/2006/metadata/properties" xmlns:xsi="http://www.w3.org/2001/XMLSchema-instance" xmlns:pc="http://schemas.microsoft.com/office/infopath/2007/PartnerControls">
+  <documentManagement/>
+</p:properties>
 </file>
 
 <file path=customXml/itemProps1.xml><?xml version="1.0" encoding="utf-8"?>
-<ds:datastoreItem xmlns:ds="http://schemas.openxmlformats.org/officeDocument/2006/customXml" ds:itemID="{ADED1959-0A0D-4FFC-86AF-A6764D8C96A2}">
+<ds:datastoreItem xmlns:ds="http://schemas.openxmlformats.org/officeDocument/2006/customXml" ds:itemID="{31D813D4-7198-4302-8182-9350C876C292}">
   <ds:schemaRefs>
-    <ds:schemaRef ds:uri="http://schemas.microsoft.com/office/2006/documentManagement/types"/>
-    <ds:schemaRef ds:uri="4903905c-700e-4552-8d79-88256a158bee"/>
-    <ds:schemaRef ds:uri="http://purl.org/dc/terms/"/>
-    <ds:schemaRef ds:uri="http://schemas.openxmlformats.org/package/2006/metadata/core-properties"/>
-    <ds:schemaRef ds:uri="http://purl.org/dc/dcmitype/"/>
-    <ds:schemaRef ds:uri="http://schemas.microsoft.com/office/infopath/2007/PartnerControls"/>
-    <ds:schemaRef ds:uri="http://purl.org/dc/elements/1.1/"/>
-    <ds:schemaRef ds:uri="http://schemas.microsoft.com/office/2006/metadata/properties"/>
-    <ds:schemaRef ds:uri="http://www.w3.org/XML/1998/namespace"/>
+    <ds:schemaRef ds:uri="http://schemas.microsoft.com/sharepoint/v3/contenttype/forms"/>
   </ds:schemaRefs>
 </ds:datastoreItem>
 </file>
@@ -15239,9 +15198,10 @@
 </file>
 
 <file path=customXml/itemProps3.xml><?xml version="1.0" encoding="utf-8"?>
-<ds:datastoreItem xmlns:ds="http://schemas.openxmlformats.org/officeDocument/2006/customXml" ds:itemID="{31D813D4-7198-4302-8182-9350C876C292}">
+<ds:datastoreItem xmlns:ds="http://schemas.openxmlformats.org/officeDocument/2006/customXml" ds:itemID="{ADED1959-0A0D-4FFC-86AF-A6764D8C96A2}">
   <ds:schemaRefs>
-    <ds:schemaRef ds:uri="http://schemas.microsoft.com/sharepoint/v3/contenttype/forms"/>
+    <ds:schemaRef ds:uri="http://schemas.microsoft.com/office/2006/metadata/properties"/>
+    <ds:schemaRef ds:uri="http://schemas.microsoft.com/office/infopath/2007/PartnerControls"/>
   </ds:schemaRefs>
 </ds:datastoreItem>
 </file>
</xml_diff>

<commit_message>
Ispravak dokumentacije i dodavanje dokumentacije web servisa
</commit_message>
<xml_diff>
--- a/Dokumentacija/Manestar Marić  Migač Petanjek  Pintar - FitApp Projektna dokumentacija.docx
+++ b/Dokumentacija/Manestar Marić  Migač Petanjek  Pintar - FitApp Projektna dokumentacija.docx
@@ -76,87 +76,60 @@
           <w:b/>
           <w:sz w:val="32"/>
         </w:rPr>
-        <w:t xml:space="preserve">Robert </w:t>
-      </w:r>
-      <w:proofErr w:type="spellStart"/>
-      <w:r>
+        <w:t>Robert Manestar</w:t>
+      </w:r>
+    </w:p>
+    <w:p>
+      <w:pPr>
         <w:rPr>
           <w:b/>
           <w:sz w:val="32"/>
         </w:rPr>
-        <w:t>Manestar</w:t>
-      </w:r>
-      <w:proofErr w:type="spellEnd"/>
-    </w:p>
-    <w:p>
-      <w:pPr>
+      </w:pPr>
+      <w:r>
         <w:rPr>
           <w:b/>
           <w:sz w:val="32"/>
         </w:rPr>
-      </w:pPr>
-      <w:r>
+        <w:t>Meikl Marić</w:t>
+      </w:r>
+    </w:p>
+    <w:p>
+      <w:pPr>
         <w:rPr>
           <w:b/>
           <w:sz w:val="32"/>
         </w:rPr>
-        <w:t>Meikl Marić</w:t>
-      </w:r>
-    </w:p>
-    <w:p>
-      <w:pPr>
+      </w:pPr>
+      <w:r>
         <w:rPr>
           <w:b/>
           <w:sz w:val="32"/>
         </w:rPr>
-      </w:pPr>
-      <w:r>
+        <w:t>Jurica Migač</w:t>
+      </w:r>
+    </w:p>
+    <w:p>
+      <w:pPr>
         <w:rPr>
           <w:b/>
           <w:sz w:val="32"/>
         </w:rPr>
-        <w:t xml:space="preserve">Jurica </w:t>
-      </w:r>
-      <w:proofErr w:type="spellStart"/>
+      </w:pPr>
       <w:r>
         <w:rPr>
           <w:b/>
           <w:sz w:val="32"/>
         </w:rPr>
-        <w:t>Migač</w:t>
-      </w:r>
-      <w:proofErr w:type="spellEnd"/>
-    </w:p>
-    <w:p>
-      <w:pPr>
+        <w:t>Josip Petanjek</w:t>
+      </w:r>
+    </w:p>
+    <w:p>
+      <w:r>
         <w:rPr>
           <w:b/>
           <w:sz w:val="32"/>
         </w:rPr>
-      </w:pPr>
-      <w:r>
-        <w:rPr>
-          <w:b/>
-          <w:sz w:val="32"/>
-        </w:rPr>
-        <w:t xml:space="preserve">Josip </w:t>
-      </w:r>
-      <w:proofErr w:type="spellStart"/>
-      <w:r>
-        <w:rPr>
-          <w:b/>
-          <w:sz w:val="32"/>
-        </w:rPr>
-        <w:t>Petanjek</w:t>
-      </w:r>
-      <w:proofErr w:type="spellEnd"/>
-    </w:p>
-    <w:p>
-      <w:r>
-        <w:rPr>
-          <w:b/>
-          <w:sz w:val="32"/>
-        </w:rPr>
         <w:t>Sabina Pintar</w:t>
       </w:r>
     </w:p>
@@ -205,7 +178,6 @@
           <w:sz w:val="40"/>
         </w:rPr>
       </w:pPr>
-      <w:proofErr w:type="spellStart"/>
       <w:r>
         <w:rPr>
           <w:rFonts w:cs="Arial"/>
@@ -213,7 +185,6 @@
         </w:rPr>
         <w:t>FitApp</w:t>
       </w:r>
-      <w:proofErr w:type="spellEnd"/>
     </w:p>
     <w:p>
       <w:pPr>
@@ -368,23 +339,7 @@
         <w:ind w:left="851" w:hanging="851"/>
       </w:pPr>
       <w:r>
-        <w:t xml:space="preserve">Robert </w:t>
-      </w:r>
-      <w:proofErr w:type="spellStart"/>
-      <w:r>
-        <w:t>Manestar</w:t>
-      </w:r>
-      <w:proofErr w:type="spellEnd"/>
-      <w:r>
-        <w:t xml:space="preserve">, rmanestar@foi.hr, 0016126820, </w:t>
-      </w:r>
-      <w:proofErr w:type="spellStart"/>
-      <w:r>
-        <w:t>rmanestar</w:t>
-      </w:r>
-      <w:proofErr w:type="spellEnd"/>
-      <w:r>
-        <w:t>,</w:t>
+        <w:t>Robert Manestar, rmanestar@foi.hr, 0016126820, rmanestar,</w:t>
       </w:r>
     </w:p>
     <w:p>
@@ -393,15 +348,7 @@
         <w:ind w:left="851" w:hanging="851"/>
       </w:pPr>
       <w:r>
-        <w:t xml:space="preserve">Meikl Marić, mmaric@foi.hr , 0016123124, </w:t>
-      </w:r>
-      <w:proofErr w:type="spellStart"/>
-      <w:r>
-        <w:t>MajkFOI</w:t>
-      </w:r>
-      <w:proofErr w:type="spellEnd"/>
-      <w:r>
-        <w:t>,</w:t>
+        <w:t>Meikl Marić, mmaric@foi.hr , 0016123124, MajkFOI,</w:t>
       </w:r>
     </w:p>
     <w:p>
@@ -410,23 +357,7 @@
         <w:ind w:left="851" w:hanging="851"/>
       </w:pPr>
       <w:r>
-        <w:t xml:space="preserve">Jurica </w:t>
-      </w:r>
-      <w:proofErr w:type="spellStart"/>
-      <w:r>
-        <w:t>Migač</w:t>
-      </w:r>
-      <w:proofErr w:type="spellEnd"/>
-      <w:r>
-        <w:t xml:space="preserve">, jmigac@foi.hr, 0016123374, </w:t>
-      </w:r>
-      <w:proofErr w:type="spellStart"/>
-      <w:r>
-        <w:t>jmigac</w:t>
-      </w:r>
-      <w:proofErr w:type="spellEnd"/>
-      <w:r>
-        <w:t>,</w:t>
+        <w:t>Jurica Migač, jmigac@foi.hr, 0016123374, jmigac,</w:t>
       </w:r>
     </w:p>
     <w:p>
@@ -435,23 +366,7 @@
         <w:ind w:left="851" w:hanging="851"/>
       </w:pPr>
       <w:r>
-        <w:t xml:space="preserve">Josip </w:t>
-      </w:r>
-      <w:proofErr w:type="spellStart"/>
-      <w:r>
-        <w:t>Petanjek</w:t>
-      </w:r>
-      <w:proofErr w:type="spellEnd"/>
-      <w:r>
-        <w:t xml:space="preserve">, jpetanjek@foi.hr, 0016124756, </w:t>
-      </w:r>
-      <w:proofErr w:type="spellStart"/>
-      <w:r>
-        <w:t>jpetanjek</w:t>
-      </w:r>
-      <w:proofErr w:type="spellEnd"/>
-      <w:r>
-        <w:t>,</w:t>
+        <w:t>Josip Petanjek, jpetanjek@foi.hr, 0016124756, jpetanjek,</w:t>
       </w:r>
     </w:p>
     <w:p>
@@ -501,7 +416,6 @@
           <w:sz w:val="40"/>
         </w:rPr>
       </w:pPr>
-      <w:proofErr w:type="spellStart"/>
       <w:r>
         <w:rPr>
           <w:rFonts w:cs="Arial"/>
@@ -509,7 +423,6 @@
         </w:rPr>
         <w:t>FitApp</w:t>
       </w:r>
-      <w:proofErr w:type="spellEnd"/>
     </w:p>
     <w:p>
       <w:pPr>
@@ -567,17 +480,8 @@
           <w:b w:val="0"/>
           <w:bCs w:val="0"/>
         </w:rPr>
-        <w:t xml:space="preserve">dr.sc. Zlatko </w:t>
-      </w:r>
-      <w:proofErr w:type="spellStart"/>
-      <w:r>
-        <w:rPr>
-          <w:b w:val="0"/>
-          <w:bCs w:val="0"/>
-        </w:rPr>
-        <w:t>Stapić</w:t>
-      </w:r>
-      <w:proofErr w:type="spellEnd"/>
+        <w:t>dr.sc. Zlatko Stapić</w:t>
+      </w:r>
     </w:p>
     <w:p>
       <w:pPr>
@@ -596,13 +500,8 @@
         <w:ind w:left="5813" w:firstLine="708"/>
         <w:jc w:val="left"/>
       </w:pPr>
-      <w:proofErr w:type="spellStart"/>
-      <w:r>
-        <w:t>Sumentor</w:t>
-      </w:r>
-      <w:proofErr w:type="spellEnd"/>
-      <w:r>
-        <w:t>:</w:t>
+      <w:r>
+        <w:t>Sumentor:</w:t>
       </w:r>
     </w:p>
     <w:p>
@@ -616,17 +515,8 @@
           <w:b w:val="0"/>
           <w:bCs w:val="0"/>
         </w:rPr>
-        <w:t xml:space="preserve">Gordan </w:t>
-      </w:r>
-      <w:proofErr w:type="spellStart"/>
-      <w:r>
-        <w:rPr>
-          <w:b w:val="0"/>
-          <w:bCs w:val="0"/>
-        </w:rPr>
-        <w:t>Petanjek</w:t>
-      </w:r>
-      <w:proofErr w:type="spellEnd"/>
+        <w:t>Gordan Petanjek</w:t>
+      </w:r>
     </w:p>
     <w:p>
       <w:pPr>
@@ -2617,15 +2507,7 @@
         <w:jc w:val="both"/>
       </w:pPr>
       <w:r>
-        <w:t xml:space="preserve">Aplikacija </w:t>
-      </w:r>
-      <w:proofErr w:type="spellStart"/>
-      <w:r>
-        <w:t>FitApp</w:t>
-      </w:r>
-      <w:proofErr w:type="spellEnd"/>
-      <w:r>
-        <w:t xml:space="preserve"> omogućava korisnicima da planiraju svoju prehranu i aktivnosti, te iste </w:t>
+        <w:t xml:space="preserve">Aplikacija FitApp omogućava korisnicima da planiraju svoju prehranu i aktivnosti, te iste </w:t>
       </w:r>
       <w:r>
         <w:t xml:space="preserve">mjere i izvode </w:t>
@@ -2702,15 +2584,7 @@
         <w:jc w:val="both"/>
       </w:pPr>
       <w:r>
-        <w:t xml:space="preserve">S druge strane, aplikacija </w:t>
-      </w:r>
-      <w:proofErr w:type="spellStart"/>
-      <w:r>
-        <w:t>MyFitnessPal</w:t>
-      </w:r>
-      <w:proofErr w:type="spellEnd"/>
-      <w:r>
-        <w:t xml:space="preserve"> </w:t>
+        <w:t xml:space="preserve">S druge strane, aplikacija MyFitnessPal </w:t>
       </w:r>
       <w:r>
         <w:t xml:space="preserve">odlično obavlja </w:t>
@@ -2850,27 +2724,7 @@
           <w:szCs w:val="24"/>
           <w:lang w:eastAsia="hr-HR"/>
         </w:rPr>
-        <w:t xml:space="preserve">Uz Google </w:t>
-      </w:r>
-      <w:proofErr w:type="spellStart"/>
-      <w:r>
-        <w:rPr>
-          <w:rFonts w:ascii="Times New Roman" w:eastAsia="Times New Roman" w:hAnsi="Times New Roman" w:cs="Times New Roman"/>
-          <w:sz w:val="24"/>
-          <w:szCs w:val="24"/>
-          <w:lang w:eastAsia="hr-HR"/>
-        </w:rPr>
-        <w:t>Sign</w:t>
-      </w:r>
-      <w:proofErr w:type="spellEnd"/>
-      <w:r>
-        <w:rPr>
-          <w:rFonts w:ascii="Times New Roman" w:eastAsia="Times New Roman" w:hAnsi="Times New Roman" w:cs="Times New Roman"/>
-          <w:sz w:val="24"/>
-          <w:szCs w:val="24"/>
-          <w:lang w:eastAsia="hr-HR"/>
-        </w:rPr>
-        <w:t>-In integraciju.</w:t>
+        <w:t>Uz Google Sign-In integraciju.</w:t>
       </w:r>
     </w:p>
     <w:p>
@@ -3014,27 +2868,7 @@
           <w:szCs w:val="24"/>
           <w:lang w:eastAsia="hr-HR"/>
         </w:rPr>
-        <w:t xml:space="preserve">Sken barkoda proizvoda za lakši unos hrane uz Google </w:t>
-      </w:r>
-      <w:proofErr w:type="spellStart"/>
-      <w:r>
-        <w:rPr>
-          <w:rFonts w:ascii="Times New Roman" w:eastAsia="Times New Roman" w:hAnsi="Times New Roman" w:cs="Times New Roman"/>
-          <w:sz w:val="24"/>
-          <w:szCs w:val="24"/>
-          <w:lang w:eastAsia="hr-HR"/>
-        </w:rPr>
-        <w:t>Barcode</w:t>
-      </w:r>
-      <w:proofErr w:type="spellEnd"/>
-      <w:r>
-        <w:rPr>
-          <w:rFonts w:ascii="Times New Roman" w:eastAsia="Times New Roman" w:hAnsi="Times New Roman" w:cs="Times New Roman"/>
-          <w:sz w:val="24"/>
-          <w:szCs w:val="24"/>
-          <w:lang w:eastAsia="hr-HR"/>
-        </w:rPr>
-        <w:t xml:space="preserve"> API.</w:t>
+        <w:t>Sken barkoda proizvoda za lakši unos hrane uz Google Barcode API.</w:t>
       </w:r>
     </w:p>
     <w:p>
@@ -3130,47 +2964,7 @@
           <w:szCs w:val="24"/>
           <w:lang w:eastAsia="hr-HR"/>
         </w:rPr>
-        <w:t xml:space="preserve">Google Cloud </w:t>
-      </w:r>
-      <w:proofErr w:type="spellStart"/>
-      <w:r>
-        <w:rPr>
-          <w:rFonts w:ascii="Times New Roman" w:eastAsia="Times New Roman" w:hAnsi="Times New Roman" w:cs="Times New Roman"/>
-          <w:sz w:val="24"/>
-          <w:szCs w:val="24"/>
-          <w:lang w:eastAsia="hr-HR"/>
-        </w:rPr>
-        <w:t>Text</w:t>
-      </w:r>
-      <w:proofErr w:type="spellEnd"/>
-      <w:r>
-        <w:rPr>
-          <w:rFonts w:ascii="Times New Roman" w:eastAsia="Times New Roman" w:hAnsi="Times New Roman" w:cs="Times New Roman"/>
-          <w:sz w:val="24"/>
-          <w:szCs w:val="24"/>
-          <w:lang w:eastAsia="hr-HR"/>
-        </w:rPr>
-        <w:t>-to-</w:t>
-      </w:r>
-      <w:proofErr w:type="spellStart"/>
-      <w:r>
-        <w:rPr>
-          <w:rFonts w:ascii="Times New Roman" w:eastAsia="Times New Roman" w:hAnsi="Times New Roman" w:cs="Times New Roman"/>
-          <w:sz w:val="24"/>
-          <w:szCs w:val="24"/>
-          <w:lang w:eastAsia="hr-HR"/>
-        </w:rPr>
-        <w:t>Speech</w:t>
-      </w:r>
-      <w:proofErr w:type="spellEnd"/>
-      <w:r>
-        <w:rPr>
-          <w:rFonts w:ascii="Times New Roman" w:eastAsia="Times New Roman" w:hAnsi="Times New Roman" w:cs="Times New Roman"/>
-          <w:sz w:val="24"/>
-          <w:szCs w:val="24"/>
-          <w:lang w:eastAsia="hr-HR"/>
-        </w:rPr>
-        <w:t xml:space="preserve"> API daje korisniku kratke upute te ga obavještava kada počinje i završava pauza te kada je završio vježbu.</w:t>
+        <w:t>Google Cloud Text-to-Speech API daje korisniku kratke upute te ga obavještava kada počinje i završava pauza te kada je završio vježbu.</w:t>
       </w:r>
     </w:p>
     <w:p>
@@ -3266,27 +3060,7 @@
           <w:szCs w:val="24"/>
           <w:lang w:eastAsia="hr-HR"/>
         </w:rPr>
-        <w:t xml:space="preserve">Google </w:t>
-      </w:r>
-      <w:proofErr w:type="spellStart"/>
-      <w:r>
-        <w:rPr>
-          <w:rFonts w:ascii="Times New Roman" w:eastAsia="Times New Roman" w:hAnsi="Times New Roman" w:cs="Times New Roman"/>
-          <w:sz w:val="24"/>
-          <w:szCs w:val="24"/>
-          <w:lang w:eastAsia="hr-HR"/>
-        </w:rPr>
-        <w:t>Maps</w:t>
-      </w:r>
-      <w:proofErr w:type="spellEnd"/>
-      <w:r>
-        <w:rPr>
-          <w:rFonts w:ascii="Times New Roman" w:eastAsia="Times New Roman" w:hAnsi="Times New Roman" w:cs="Times New Roman"/>
-          <w:sz w:val="24"/>
-          <w:szCs w:val="24"/>
-          <w:lang w:eastAsia="hr-HR"/>
-        </w:rPr>
-        <w:t xml:space="preserve"> API.</w:t>
+        <w:t>Google Maps API.</w:t>
       </w:r>
     </w:p>
     <w:p>
@@ -3431,27 +3205,7 @@
           <w:szCs w:val="24"/>
           <w:lang w:eastAsia="hr-HR"/>
         </w:rPr>
-        <w:t xml:space="preserve">Pri stvaranju ili ažuriranju režima i jelovnika stvaraju se korespondirajući događaji preko Google </w:t>
-      </w:r>
-      <w:proofErr w:type="spellStart"/>
-      <w:r>
-        <w:rPr>
-          <w:rFonts w:ascii="Times New Roman" w:eastAsia="Times New Roman" w:hAnsi="Times New Roman" w:cs="Times New Roman"/>
-          <w:sz w:val="24"/>
-          <w:szCs w:val="24"/>
-          <w:lang w:eastAsia="hr-HR"/>
-        </w:rPr>
-        <w:t>Calendar</w:t>
-      </w:r>
-      <w:proofErr w:type="spellEnd"/>
-      <w:r>
-        <w:rPr>
-          <w:rFonts w:ascii="Times New Roman" w:eastAsia="Times New Roman" w:hAnsi="Times New Roman" w:cs="Times New Roman"/>
-          <w:sz w:val="24"/>
-          <w:szCs w:val="24"/>
-          <w:lang w:eastAsia="hr-HR"/>
-        </w:rPr>
-        <w:t xml:space="preserve"> API.</w:t>
+        <w:t>Pri stvaranju ili ažuriranju režima i jelovnika stvaraju se korespondirajući događaji preko Google Calendar API.</w:t>
       </w:r>
     </w:p>
     <w:p>
@@ -3486,15 +3240,7 @@
         <w:t xml:space="preserve">može raditi na </w:t>
       </w:r>
       <w:r>
-        <w:t>API 21: Android 5.0 (</w:t>
-      </w:r>
-      <w:proofErr w:type="spellStart"/>
-      <w:r>
-        <w:t>Lollipop</w:t>
-      </w:r>
-      <w:proofErr w:type="spellEnd"/>
-      <w:r>
-        <w:t>) te na svim višim verzijama</w:t>
+        <w:t>API 21: Android 5.0 (Lollipop) te na svim višim verzijama</w:t>
       </w:r>
       <w:r>
         <w:t>,</w:t>
@@ -3566,13 +3312,8 @@
       <w:r>
         <w:t xml:space="preserve">preko integracije Google </w:t>
       </w:r>
-      <w:proofErr w:type="spellStart"/>
-      <w:r>
-        <w:t>Sign</w:t>
-      </w:r>
-      <w:proofErr w:type="spellEnd"/>
-      <w:r>
-        <w:t>-In</w:t>
+      <w:r>
+        <w:t>Sign-In</w:t>
       </w:r>
       <w:r>
         <w:t xml:space="preserve">. Sigurnost </w:t>
@@ -3661,15 +3402,7 @@
         <w:t xml:space="preserve"> (gotovo nevidljiva</w:t>
       </w:r>
       <w:r>
-        <w:t xml:space="preserve">) pomoću Google </w:t>
-      </w:r>
-      <w:proofErr w:type="spellStart"/>
-      <w:r>
-        <w:t>Sign</w:t>
-      </w:r>
-      <w:proofErr w:type="spellEnd"/>
-      <w:r>
-        <w:t>-In integracije</w:t>
+        <w:t>) pomoću Google Sign-In integracije</w:t>
       </w:r>
       <w:r>
         <w:t>.</w:t>
@@ -3921,14 +3654,9 @@
         <w:pStyle w:val="FOINaslov1"/>
       </w:pPr>
       <w:bookmarkStart w:id="9" w:name="_Toc23703284"/>
-      <w:proofErr w:type="spellStart"/>
       <w:r>
         <w:lastRenderedPageBreak/>
-        <w:t>Wireframe</w:t>
-      </w:r>
-      <w:proofErr w:type="spellEnd"/>
-      <w:r>
-        <w:t xml:space="preserve"> aplikacije</w:t>
+        <w:t>Wireframe aplikacije</w:t>
       </w:r>
       <w:bookmarkEnd w:id="9"/>
     </w:p>
@@ -4104,23 +3832,7 @@
                                 <w:sz w:val="20"/>
                                 <w:szCs w:val="20"/>
                               </w:rPr>
-                              <w:t xml:space="preserve"> </w:t>
-                            </w:r>
-                            <w:proofErr w:type="spellStart"/>
-                            <w:r>
-                              <w:rPr>
-                                <w:sz w:val="20"/>
-                                <w:szCs w:val="20"/>
-                              </w:rPr>
-                              <w:t>Wireframe</w:t>
-                            </w:r>
-                            <w:proofErr w:type="spellEnd"/>
-                            <w:r>
-                              <w:rPr>
-                                <w:sz w:val="20"/>
-                                <w:szCs w:val="20"/>
-                              </w:rPr>
-                              <w:t xml:space="preserve"> aplikacije</w:t>
+                              <w:t xml:space="preserve"> Wireframe aplikacije</w:t>
                             </w:r>
                           </w:p>
                         </w:txbxContent>
@@ -4214,23 +3926,7 @@
                           <w:sz w:val="20"/>
                           <w:szCs w:val="20"/>
                         </w:rPr>
-                        <w:t xml:space="preserve"> </w:t>
-                      </w:r>
-                      <w:proofErr w:type="spellStart"/>
-                      <w:r>
-                        <w:rPr>
-                          <w:sz w:val="20"/>
-                          <w:szCs w:val="20"/>
-                        </w:rPr>
-                        <w:t>Wireframe</w:t>
-                      </w:r>
-                      <w:proofErr w:type="spellEnd"/>
-                      <w:r>
-                        <w:rPr>
-                          <w:sz w:val="20"/>
-                          <w:szCs w:val="20"/>
-                        </w:rPr>
-                        <w:t xml:space="preserve"> aplikacije</w:t>
+                        <w:t xml:space="preserve"> Wireframe aplikacije</w:t>
                       </w:r>
                     </w:p>
                   </w:txbxContent>
@@ -4241,13 +3937,8 @@
           </mc:Fallback>
         </mc:AlternateContent>
       </w:r>
-      <w:proofErr w:type="spellStart"/>
-      <w:r>
-        <w:t>Wireframe</w:t>
-      </w:r>
-      <w:proofErr w:type="spellEnd"/>
-      <w:r>
-        <w:t xml:space="preserve"> aplikacije je pojednostavljeni prikaz budućeg dizajna koji pokazuje osnovne elemente pojedinih ekrana, odnosno ne mora nužno definirati finalni izgled aplikacije već pokazati kako će pojedini ekran funkcionirati. Grupiran je u pet osnovnih dijelova koji predstavljaju funkcionalnosti.</w:t>
+      <w:r>
+        <w:t>Wireframe aplikacije je pojednostavljeni prikaz budućeg dizajna koji pokazuje osnovne elemente pojedinih ekrana, odnosno ne mora nužno definirati finalni izgled aplikacije već pokazati kako će pojedini ekran funkcionirati. Grupiran je u pet osnovnih dijelova koji predstavljaju funkcionalnosti.</w:t>
       </w:r>
       <w:r>
         <w:t xml:space="preserve"> </w:t>
@@ -4461,8 +4152,6 @@
       </w:pPr>
     </w:p>
     <w:p>
-      <w:bookmarkStart w:id="11" w:name="_GoBack"/>
-      <w:bookmarkEnd w:id="11"/>
       <w:r>
         <w:rPr>
           <w:noProof/>
@@ -4513,15 +4202,7 @@
                               </w:rPr>
                             </w:pPr>
                             <w:r>
-                              <w:t xml:space="preserve">Ekran f 1.1 </w:t>
-                            </w:r>
-                            <w:proofErr w:type="spellStart"/>
-                            <w:r>
-                              <w:t>Splash</w:t>
-                            </w:r>
-                            <w:proofErr w:type="spellEnd"/>
-                            <w:r>
-                              <w:t xml:space="preserve"> screen</w:t>
+                              <w:t>Ekran f 1.1 Splash screen</w:t>
                             </w:r>
                           </w:p>
                         </w:txbxContent>
@@ -4552,15 +4233,7 @@
                         </w:rPr>
                       </w:pPr>
                       <w:r>
-                        <w:t xml:space="preserve">Ekran f 1.1 </w:t>
-                      </w:r>
-                      <w:proofErr w:type="spellStart"/>
-                      <w:r>
-                        <w:t>Splash</w:t>
-                      </w:r>
-                      <w:proofErr w:type="spellEnd"/>
-                      <w:r>
-                        <w:t xml:space="preserve"> screen</w:t>
+                        <w:t>Ekran f 1.1 Splash screen</w:t>
                       </w:r>
                     </w:p>
                   </w:txbxContent>
@@ -4623,11 +4296,9 @@
                             <w:r>
                               <w:t xml:space="preserve">Ekran f 1.2 </w:t>
                             </w:r>
-                            <w:proofErr w:type="spellStart"/>
                             <w:r>
                               <w:t>Registration</w:t>
                             </w:r>
-                            <w:proofErr w:type="spellEnd"/>
                           </w:p>
                         </w:txbxContent>
                       </wps:txbx>
@@ -4659,11 +4330,9 @@
                       <w:r>
                         <w:t xml:space="preserve">Ekran f 1.2 </w:t>
                       </w:r>
-                      <w:proofErr w:type="spellStart"/>
                       <w:r>
                         <w:t>Registration</w:t>
                       </w:r>
-                      <w:proofErr w:type="spellEnd"/>
                     </w:p>
                   </w:txbxContent>
                 </v:textbox>
@@ -4751,27 +4420,11 @@
         <w:t>2.1</w:t>
       </w:r>
       <w:r>
-        <w:t>, odnosno „</w:t>
-      </w:r>
-      <w:proofErr w:type="spellStart"/>
-      <w:r>
-        <w:t>Main</w:t>
-      </w:r>
-      <w:proofErr w:type="spellEnd"/>
+        <w:t>, odnosno „Main menu“ na kojem korisnik vidi</w:t>
+      </w:r>
       <w:r>
         <w:t xml:space="preserve"> </w:t>
       </w:r>
-      <w:proofErr w:type="spellStart"/>
-      <w:r>
-        <w:t>menu</w:t>
-      </w:r>
-      <w:proofErr w:type="spellEnd"/>
-      <w:r>
-        <w:t>“ na kojem korisnik vidi</w:t>
-      </w:r>
-      <w:r>
-        <w:t xml:space="preserve"> </w:t>
-      </w:r>
       <w:r>
         <w:t>table</w:t>
       </w:r>
@@ -4800,23 +4453,7 @@
         <w:t>. Na tabli</w:t>
       </w:r>
       <w:r>
-        <w:t xml:space="preserve"> za pregled kalorijskog stanja (</w:t>
-      </w:r>
-      <w:proofErr w:type="spellStart"/>
-      <w:r>
-        <w:t>Calorie</w:t>
-      </w:r>
-      <w:proofErr w:type="spellEnd"/>
-      <w:r>
-        <w:t xml:space="preserve"> </w:t>
-      </w:r>
-      <w:proofErr w:type="spellStart"/>
-      <w:r>
-        <w:t>overview</w:t>
-      </w:r>
-      <w:proofErr w:type="spellEnd"/>
-      <w:r>
-        <w:t xml:space="preserve">) </w:t>
+        <w:t xml:space="preserve"> za pregled kalorijskog stanja (Calorie overview) </w:t>
       </w:r>
       <w:r>
         <w:t>vidi</w:t>
@@ -4828,15 +4465,7 @@
         <w:t xml:space="preserve"> Na </w:t>
       </w:r>
       <w:r>
-        <w:t>tabli za vježbe (</w:t>
-      </w:r>
-      <w:proofErr w:type="spellStart"/>
-      <w:r>
-        <w:t>Exercises</w:t>
-      </w:r>
-      <w:proofErr w:type="spellEnd"/>
-      <w:r>
-        <w:t xml:space="preserve">) dostupan mu je </w:t>
+        <w:t xml:space="preserve">tabli za vježbe (Exercises) dostupan mu je </w:t>
       </w:r>
       <w:r>
         <w:t>pregled potrošenih kalorija s obzirom na planirano trošenje</w:t>
@@ -4845,15 +4474,7 @@
         <w:t xml:space="preserve">, te poveznica na pokretanje režima vježbi ili </w:t>
       </w:r>
       <w:r>
-        <w:t>odabir vježbi. Na tabli za hranu (</w:t>
-      </w:r>
-      <w:proofErr w:type="spellStart"/>
-      <w:r>
-        <w:t>Meals</w:t>
-      </w:r>
-      <w:proofErr w:type="spellEnd"/>
-      <w:r>
-        <w:t xml:space="preserve">) dostupan je pregled konzumiranih kalorija s obzirom na </w:t>
+        <w:t xml:space="preserve">odabir vježbi. Na tabli za hranu (Meals) dostupan je pregled konzumiranih kalorija s obzirom na </w:t>
       </w:r>
       <w:r>
         <w:t>planirane</w:t>
@@ -5004,24 +4625,14 @@
                               </w:rPr>
                             </w:pPr>
                             <w:r>
-                              <w:t xml:space="preserve">Ekran f 2.1 </w:t>
+                              <w:t xml:space="preserve">Ekran f 2.1 Main </w:t>
                             </w:r>
-                            <w:proofErr w:type="spellStart"/>
-                            <w:r>
-                              <w:t>Main</w:t>
-                            </w:r>
-                            <w:proofErr w:type="spellEnd"/>
-                            <w:r>
-                              <w:t xml:space="preserve"> </w:t>
-                            </w:r>
-                            <w:proofErr w:type="spellStart"/>
                             <w:r>
                               <w:t>m</w:t>
                             </w:r>
                             <w:r>
                               <w:t>enu</w:t>
                             </w:r>
-                            <w:proofErr w:type="spellEnd"/>
                           </w:p>
                         </w:txbxContent>
                       </wps:txbx>
@@ -5057,24 +4668,14 @@
                         </w:rPr>
                       </w:pPr>
                       <w:r>
-                        <w:t xml:space="preserve">Ekran f 2.1 </w:t>
+                        <w:t xml:space="preserve">Ekran f 2.1 Main </w:t>
                       </w:r>
-                      <w:proofErr w:type="spellStart"/>
-                      <w:r>
-                        <w:t>Main</w:t>
-                      </w:r>
-                      <w:proofErr w:type="spellEnd"/>
-                      <w:r>
-                        <w:t xml:space="preserve"> </w:t>
-                      </w:r>
-                      <w:proofErr w:type="spellStart"/>
                       <w:r>
                         <w:t>m</w:t>
                       </w:r>
                       <w:r>
                         <w:t>enu</w:t>
                       </w:r>
-                      <w:proofErr w:type="spellEnd"/>
                     </w:p>
                   </w:txbxContent>
                 </v:textbox>
@@ -5110,23 +4711,7 @@
         <w:t xml:space="preserve"> ekrana f 2.1</w:t>
       </w:r>
       <w:r>
-        <w:t xml:space="preserve"> „</w:t>
-      </w:r>
-      <w:proofErr w:type="spellStart"/>
-      <w:r>
-        <w:t>Main</w:t>
-      </w:r>
-      <w:proofErr w:type="spellEnd"/>
-      <w:r>
-        <w:t xml:space="preserve"> </w:t>
-      </w:r>
-      <w:proofErr w:type="spellStart"/>
-      <w:r>
-        <w:t>menu</w:t>
-      </w:r>
-      <w:proofErr w:type="spellEnd"/>
-      <w:r>
-        <w:t>“,</w:t>
+        <w:t xml:space="preserve"> „Main menu“,</w:t>
       </w:r>
       <w:r>
         <w:t xml:space="preserve"> </w:t>
@@ -5277,12 +4862,12 @@
       <w:pPr>
         <w:pStyle w:val="FOINaslov2"/>
       </w:pPr>
-      <w:bookmarkStart w:id="12" w:name="_Toc23703286"/>
+      <w:bookmarkStart w:id="11" w:name="_Toc23703286"/>
       <w:r>
         <w:lastRenderedPageBreak/>
         <w:t>Dodavanje hrane i brojanje kalorija</w:t>
       </w:r>
-      <w:bookmarkEnd w:id="12"/>
+      <w:bookmarkEnd w:id="11"/>
     </w:p>
     <w:p>
       <w:r>
@@ -5353,195 +4938,95 @@
         <w:jc w:val="both"/>
       </w:pPr>
       <w:r>
-        <w:t>Pritiskom na sekciju „</w:t>
-      </w:r>
-      <w:proofErr w:type="spellStart"/>
-      <w:r>
-        <w:t>Meals</w:t>
-      </w:r>
-      <w:proofErr w:type="spellEnd"/>
-      <w:r>
-        <w:t xml:space="preserve">“ na ekranu „f 2.1 </w:t>
-      </w:r>
-      <w:proofErr w:type="spellStart"/>
-      <w:r>
-        <w:t>Main</w:t>
-      </w:r>
-      <w:proofErr w:type="spellEnd"/>
+        <w:t>Pritiskom na sekciju „Meals“ na ekranu „f 2.1 Main menu“, otvara se ekran „f 2.2 Food diary“ na kojem je prikazan popis unesene hrane s pripadnim kalorijama te ukupna suma kalorija za svaki pojedini obrok.</w:t>
+      </w:r>
       <w:r>
         <w:t xml:space="preserve"> </w:t>
       </w:r>
-      <w:proofErr w:type="spellStart"/>
-      <w:r>
-        <w:t>menu</w:t>
-      </w:r>
-      <w:proofErr w:type="spellEnd"/>
-      <w:r>
-        <w:t xml:space="preserve">“, otvara se ekran „f 2.2 </w:t>
-      </w:r>
-      <w:proofErr w:type="spellStart"/>
-      <w:r>
-        <w:t>Food</w:t>
-      </w:r>
-      <w:proofErr w:type="spellEnd"/>
+      <w:r>
+        <w:t xml:space="preserve">Također, na vrhu ekrana nalazi se skala koja prikazuje ukupan broj unesenih kalorija </w:t>
+      </w:r>
+      <w:r>
+        <w:t xml:space="preserve">za </w:t>
+      </w:r>
+      <w:r>
+        <w:t>taj dan.</w:t>
+      </w:r>
       <w:r>
         <w:t xml:space="preserve"> </w:t>
       </w:r>
-      <w:proofErr w:type="spellStart"/>
-      <w:r>
-        <w:t>diary</w:t>
-      </w:r>
-      <w:proofErr w:type="spellEnd"/>
-      <w:r>
-        <w:t>“ na kojem je prikazan popis unesene hrane s pripadnim kalorijama te ukupna suma kalorija za svaki pojedini obrok.</w:t>
+      <w:r>
+        <w:t xml:space="preserve">Ukoliko korisnik želi dodati </w:t>
+      </w:r>
+      <w:r>
+        <w:t xml:space="preserve">hranu </w:t>
+      </w:r>
+      <w:r>
+        <w:t>za</w:t>
+      </w:r>
+      <w:r>
+        <w:t xml:space="preserve"> pojed</w:t>
+      </w:r>
+      <w:r>
+        <w:t xml:space="preserve">ini </w:t>
+      </w:r>
+      <w:r>
+        <w:t>obrok</w:t>
+      </w:r>
+      <w:r>
+        <w:t>, to može učiniti</w:t>
+      </w:r>
+      <w:r>
+        <w:t xml:space="preserve"> pritis</w:t>
+      </w:r>
+      <w:r>
+        <w:t>kom</w:t>
+      </w:r>
+      <w:r>
+        <w:t xml:space="preserve"> na </w:t>
+      </w:r>
+      <w:r>
+        <w:t xml:space="preserve">gumb </w:t>
+      </w:r>
+      <w:r>
+        <w:t>„</w:t>
+      </w:r>
+      <w:r>
+        <w:t>+</w:t>
+      </w:r>
+      <w:r>
+        <w:t xml:space="preserve"> Add food to breakfast/lunch/dinner</w:t>
+      </w:r>
+      <w:r>
+        <w:t>/snacks</w:t>
+      </w:r>
+      <w:r>
+        <w:t>“</w:t>
+      </w:r>
+      <w:r>
+        <w:t>.</w:t>
       </w:r>
       <w:r>
         <w:t xml:space="preserve"> </w:t>
       </w:r>
       <w:r>
-        <w:t xml:space="preserve">Također, na vrhu ekrana nalazi se skala koja prikazuje ukupan broj unesenih kalorija </w:t>
-      </w:r>
-      <w:r>
-        <w:t xml:space="preserve">za </w:t>
-      </w:r>
-      <w:r>
-        <w:t>taj dan.</w:t>
+        <w:t>Time se otvara novi ekran</w:t>
       </w:r>
       <w:r>
         <w:t xml:space="preserve"> </w:t>
       </w:r>
       <w:r>
-        <w:t xml:space="preserve">Ukoliko korisnik želi dodati </w:t>
-      </w:r>
-      <w:r>
-        <w:t xml:space="preserve">hranu </w:t>
-      </w:r>
-      <w:r>
-        <w:t>za</w:t>
-      </w:r>
-      <w:r>
-        <w:t xml:space="preserve"> pojed</w:t>
-      </w:r>
-      <w:r>
-        <w:t xml:space="preserve">ini </w:t>
-      </w:r>
-      <w:r>
-        <w:t>obrok</w:t>
-      </w:r>
-      <w:r>
-        <w:t>, to može učiniti</w:t>
-      </w:r>
-      <w:r>
-        <w:t xml:space="preserve"> pritis</w:t>
-      </w:r>
-      <w:r>
-        <w:t>kom</w:t>
-      </w:r>
-      <w:r>
-        <w:t xml:space="preserve"> na </w:t>
-      </w:r>
-      <w:r>
-        <w:t xml:space="preserve">gumb </w:t>
-      </w:r>
-      <w:r>
-        <w:t>„</w:t>
-      </w:r>
-      <w:r>
-        <w:t>+</w:t>
+        <w:t xml:space="preserve">kao što je prikazano na „f </w:t>
+      </w:r>
+      <w:r>
+        <w:t xml:space="preserve"> 2.4</w:t>
       </w:r>
       <w:r>
         <w:t xml:space="preserve"> </w:t>
       </w:r>
-      <w:proofErr w:type="spellStart"/>
-      <w:r>
-        <w:t>Add</w:t>
-      </w:r>
-      <w:proofErr w:type="spellEnd"/>
-      <w:r>
-        <w:t xml:space="preserve"> </w:t>
-      </w:r>
-      <w:proofErr w:type="spellStart"/>
-      <w:r>
-        <w:t>food</w:t>
-      </w:r>
-      <w:proofErr w:type="spellEnd"/>
-      <w:r>
-        <w:t xml:space="preserve"> to </w:t>
-      </w:r>
-      <w:proofErr w:type="spellStart"/>
-      <w:r>
-        <w:t>breakfast</w:t>
-      </w:r>
-      <w:proofErr w:type="spellEnd"/>
-      <w:r>
-        <w:t>/</w:t>
-      </w:r>
-      <w:proofErr w:type="spellStart"/>
-      <w:r>
-        <w:t>lunch</w:t>
-      </w:r>
-      <w:proofErr w:type="spellEnd"/>
-      <w:r>
-        <w:t>/</w:t>
-      </w:r>
-      <w:proofErr w:type="spellStart"/>
-      <w:r>
-        <w:t>dinner</w:t>
-      </w:r>
-      <w:proofErr w:type="spellEnd"/>
-      <w:r>
-        <w:t>/</w:t>
-      </w:r>
-      <w:proofErr w:type="spellStart"/>
-      <w:r>
-        <w:t>snacks</w:t>
-      </w:r>
-      <w:proofErr w:type="spellEnd"/>
-      <w:r>
-        <w:t>“</w:t>
-      </w:r>
-      <w:r>
-        <w:t>.</w:t>
-      </w:r>
-      <w:r>
-        <w:t xml:space="preserve"> </w:t>
-      </w:r>
-      <w:r>
-        <w:t>Time se otvara novi ekran</w:t>
-      </w:r>
-      <w:r>
-        <w:t xml:space="preserve"> </w:t>
-      </w:r>
-      <w:r>
-        <w:t xml:space="preserve">kao što je prikazano na „f </w:t>
-      </w:r>
-      <w:r>
-        <w:t xml:space="preserve"> 2.4</w:t>
-      </w:r>
-      <w:r>
-        <w:t xml:space="preserve"> </w:t>
-      </w:r>
-      <w:proofErr w:type="spellStart"/>
-      <w:r>
-        <w:t>Add</w:t>
-      </w:r>
-      <w:proofErr w:type="spellEnd"/>
-      <w:r>
-        <w:t xml:space="preserve"> </w:t>
-      </w:r>
-      <w:proofErr w:type="spellStart"/>
-      <w:r>
-        <w:t>food</w:t>
-      </w:r>
-      <w:proofErr w:type="spellEnd"/>
-      <w:r>
-        <w:t xml:space="preserve"> to </w:t>
-      </w:r>
-      <w:proofErr w:type="spellStart"/>
-      <w:r>
-        <w:t>meal</w:t>
-      </w:r>
-      <w:proofErr w:type="spellEnd"/>
+      <w:r>
+        <w:t>Add food to meal</w:t>
+      </w:r>
       <w:r>
         <w:t>“</w:t>
       </w:r>
@@ -5673,21 +5158,8 @@
                               </w:rPr>
                             </w:pPr>
                             <w:r>
-                              <w:t xml:space="preserve">Ekran f 2.2 </w:t>
+                              <w:t>Ekran f 2.2 Food diary</w:t>
                             </w:r>
-                            <w:proofErr w:type="spellStart"/>
-                            <w:r>
-                              <w:t>Food</w:t>
-                            </w:r>
-                            <w:proofErr w:type="spellEnd"/>
-                            <w:r>
-                              <w:t xml:space="preserve"> </w:t>
-                            </w:r>
-                            <w:proofErr w:type="spellStart"/>
-                            <w:r>
-                              <w:t>diary</w:t>
-                            </w:r>
-                            <w:proofErr w:type="spellEnd"/>
                           </w:p>
                         </w:txbxContent>
                       </wps:txbx>
@@ -5720,21 +5192,8 @@
                         </w:rPr>
                       </w:pPr>
                       <w:r>
-                        <w:t xml:space="preserve">Ekran f 2.2 </w:t>
+                        <w:t>Ekran f 2.2 Food diary</w:t>
                       </w:r>
-                      <w:proofErr w:type="spellStart"/>
-                      <w:r>
-                        <w:t>Food</w:t>
-                      </w:r>
-                      <w:proofErr w:type="spellEnd"/>
-                      <w:r>
-                        <w:t xml:space="preserve"> </w:t>
-                      </w:r>
-                      <w:proofErr w:type="spellStart"/>
-                      <w:r>
-                        <w:t>diary</w:t>
-                      </w:r>
-                      <w:proofErr w:type="spellEnd"/>
                     </w:p>
                   </w:txbxContent>
                 </v:textbox>
@@ -5759,151 +5218,85 @@
         <w:t xml:space="preserve">ranu </w:t>
       </w:r>
       <w:r>
-        <w:t xml:space="preserve">„f 2.4 </w:t>
-      </w:r>
-      <w:proofErr w:type="spellStart"/>
-      <w:r>
-        <w:t>Add</w:t>
-      </w:r>
-      <w:proofErr w:type="spellEnd"/>
+        <w:t xml:space="preserve">„f 2.4 Add food to meal“ </w:t>
+      </w:r>
+      <w:r>
+        <w:t xml:space="preserve">može se odabrati neka od ponuđenih </w:t>
+      </w:r>
+      <w:r>
+        <w:t>vrsta hrane</w:t>
+      </w:r>
+      <w:r>
+        <w:t xml:space="preserve"> s popisa pretraživanih</w:t>
+      </w:r>
+      <w:r>
+        <w:t xml:space="preserve"> (History/search results)</w:t>
+      </w:r>
+      <w:r>
+        <w:t xml:space="preserve">. </w:t>
+      </w:r>
+      <w:bookmarkStart w:id="12" w:name="_Hlk23697588"/>
+      <w:r>
+        <w:t>Ukoliko</w:t>
+      </w:r>
       <w:r>
         <w:t xml:space="preserve"> </w:t>
       </w:r>
-      <w:proofErr w:type="spellStart"/>
-      <w:r>
-        <w:t>food</w:t>
-      </w:r>
-      <w:proofErr w:type="spellEnd"/>
-      <w:r>
-        <w:t xml:space="preserve"> to </w:t>
-      </w:r>
-      <w:proofErr w:type="spellStart"/>
-      <w:r>
-        <w:t>meal</w:t>
-      </w:r>
-      <w:proofErr w:type="spellEnd"/>
-      <w:r>
-        <w:t xml:space="preserve">“ </w:t>
-      </w:r>
-      <w:r>
-        <w:t xml:space="preserve">može se odabrati neka od ponuđenih </w:t>
-      </w:r>
-      <w:r>
-        <w:t>vrsta hrane</w:t>
-      </w:r>
-      <w:r>
-        <w:t xml:space="preserve"> s popisa pretraživanih</w:t>
-      </w:r>
-      <w:r>
-        <w:t xml:space="preserve"> (</w:t>
-      </w:r>
-      <w:proofErr w:type="spellStart"/>
-      <w:r>
-        <w:t>History</w:t>
-      </w:r>
-      <w:proofErr w:type="spellEnd"/>
-      <w:r>
-        <w:t>/</w:t>
-      </w:r>
-      <w:proofErr w:type="spellStart"/>
-      <w:r>
-        <w:t>search</w:t>
-      </w:r>
-      <w:proofErr w:type="spellEnd"/>
+      <w:bookmarkEnd w:id="12"/>
+      <w:r>
+        <w:t>korisnik</w:t>
+      </w:r>
+      <w:r>
+        <w:t xml:space="preserve"> želi dodati neku novu vrstu hrane</w:t>
+      </w:r>
+      <w:r>
+        <w:t>, odnosno onu koju još nije unosio</w:t>
+      </w:r>
+      <w:r>
+        <w:t xml:space="preserve">, ima mogućnost </w:t>
+      </w:r>
+      <w:r>
+        <w:t xml:space="preserve">pretraživanja </w:t>
+      </w:r>
+      <w:r>
+        <w:t xml:space="preserve">vrsta hrana iz baze upisivanjem </w:t>
+      </w:r>
+      <w:r>
+        <w:t>željene hrane</w:t>
+      </w:r>
+      <w:r>
+        <w:t xml:space="preserve"> u okvir „Search for food“</w:t>
+      </w:r>
+      <w:r>
+        <w:t xml:space="preserve"> ili </w:t>
+      </w:r>
+      <w:r>
+        <w:t>upotrebom skeniranja</w:t>
+      </w:r>
       <w:r>
         <w:t xml:space="preserve"> </w:t>
       </w:r>
-      <w:proofErr w:type="spellStart"/>
-      <w:r>
-        <w:t>results</w:t>
-      </w:r>
-      <w:proofErr w:type="spellEnd"/>
-      <w:r>
-        <w:t>)</w:t>
-      </w:r>
-      <w:r>
-        <w:t xml:space="preserve">. </w:t>
-      </w:r>
-      <w:bookmarkStart w:id="13" w:name="_Hlk23697588"/>
-      <w:r>
-        <w:t>Ukoliko</w:t>
+      <w:r>
+        <w:t>barkoda</w:t>
+      </w:r>
+      <w:r>
+        <w:t xml:space="preserve"> pritiskom na gumb u gornjem desnom kutu.</w:t>
       </w:r>
       <w:r>
         <w:t xml:space="preserve"> </w:t>
       </w:r>
-      <w:bookmarkEnd w:id="13"/>
-      <w:r>
-        <w:t>korisnik</w:t>
-      </w:r>
-      <w:r>
-        <w:t xml:space="preserve"> želi dodati neku novu vrstu hrane</w:t>
-      </w:r>
-      <w:r>
-        <w:t>, odnosno onu koju još nije unosio</w:t>
-      </w:r>
-      <w:r>
-        <w:t xml:space="preserve">, ima mogućnost </w:t>
-      </w:r>
-      <w:r>
-        <w:t xml:space="preserve">pretraživanja </w:t>
-      </w:r>
-      <w:r>
-        <w:t xml:space="preserve">vrsta hrana iz baze upisivanjem </w:t>
-      </w:r>
-      <w:r>
-        <w:t>željene hrane</w:t>
-      </w:r>
-      <w:r>
-        <w:t xml:space="preserve"> u okvir „Search for </w:t>
-      </w:r>
-      <w:proofErr w:type="spellStart"/>
-      <w:r>
-        <w:t>food</w:t>
-      </w:r>
-      <w:proofErr w:type="spellEnd"/>
-      <w:r>
-        <w:t>“</w:t>
-      </w:r>
-      <w:r>
-        <w:t xml:space="preserve"> ili </w:t>
-      </w:r>
-      <w:r>
-        <w:t>upotrebom skeniranja</w:t>
-      </w:r>
       <w:r>
         <w:t xml:space="preserve"> </w:t>
       </w:r>
       <w:r>
-        <w:t>barkoda</w:t>
-      </w:r>
-      <w:r>
-        <w:t xml:space="preserve"> pritiskom na gumb u gornjem desnom kutu.</w:t>
-      </w:r>
-      <w:r>
-        <w:t xml:space="preserve"> </w:t>
-      </w:r>
-      <w:r>
-        <w:t xml:space="preserve"> </w:t>
-      </w:r>
-      <w:r>
         <w:t xml:space="preserve">Nakon odabira, otvara se </w:t>
       </w:r>
       <w:r>
         <w:t xml:space="preserve">ekran „f 2.3 </w:t>
       </w:r>
-      <w:proofErr w:type="spellStart"/>
-      <w:r>
-        <w:t>Add</w:t>
-      </w:r>
-      <w:proofErr w:type="spellEnd"/>
-      <w:r>
-        <w:t xml:space="preserve"> </w:t>
-      </w:r>
-      <w:proofErr w:type="spellStart"/>
-      <w:r>
-        <w:t>food</w:t>
-      </w:r>
-      <w:proofErr w:type="spellEnd"/>
+      <w:r>
+        <w:t>Add food</w:t>
+      </w:r>
       <w:r>
         <w:t>“</w:t>
       </w:r>
@@ -5963,29 +5356,8 @@
                               </w:rPr>
                             </w:pPr>
                             <w:r>
-                              <w:t xml:space="preserve">Ekran f 2.4 </w:t>
+                              <w:t>Ekran f 2.4 Add food to meal</w:t>
                             </w:r>
-                            <w:proofErr w:type="spellStart"/>
-                            <w:r>
-                              <w:t>Add</w:t>
-                            </w:r>
-                            <w:proofErr w:type="spellEnd"/>
-                            <w:r>
-                              <w:t xml:space="preserve"> </w:t>
-                            </w:r>
-                            <w:proofErr w:type="spellStart"/>
-                            <w:r>
-                              <w:t>food</w:t>
-                            </w:r>
-                            <w:proofErr w:type="spellEnd"/>
-                            <w:r>
-                              <w:t xml:space="preserve"> to </w:t>
-                            </w:r>
-                            <w:proofErr w:type="spellStart"/>
-                            <w:r>
-                              <w:t>meal</w:t>
-                            </w:r>
-                            <w:proofErr w:type="spellEnd"/>
                           </w:p>
                         </w:txbxContent>
                       </wps:txbx>
@@ -6018,29 +5390,8 @@
                         </w:rPr>
                       </w:pPr>
                       <w:r>
-                        <w:t xml:space="preserve">Ekran f 2.4 </w:t>
+                        <w:t>Ekran f 2.4 Add food to meal</w:t>
                       </w:r>
-                      <w:proofErr w:type="spellStart"/>
-                      <w:r>
-                        <w:t>Add</w:t>
-                      </w:r>
-                      <w:proofErr w:type="spellEnd"/>
-                      <w:r>
-                        <w:t xml:space="preserve"> </w:t>
-                      </w:r>
-                      <w:proofErr w:type="spellStart"/>
-                      <w:r>
-                        <w:t>food</w:t>
-                      </w:r>
-                      <w:proofErr w:type="spellEnd"/>
-                      <w:r>
-                        <w:t xml:space="preserve"> to </w:t>
-                      </w:r>
-                      <w:proofErr w:type="spellStart"/>
-                      <w:r>
-                        <w:t>meal</w:t>
-                      </w:r>
-                      <w:proofErr w:type="spellEnd"/>
                     </w:p>
                   </w:txbxContent>
                 </v:textbox>
@@ -6130,47 +5481,7 @@
         </w:drawing>
       </w:r>
       <w:r>
-        <w:t xml:space="preserve">Ukoliko je korisnik pritisnuo na gumb za skeniranje barkoda na ekranu „f 2.4 </w:t>
-      </w:r>
-      <w:proofErr w:type="spellStart"/>
-      <w:r>
-        <w:t>Add</w:t>
-      </w:r>
-      <w:proofErr w:type="spellEnd"/>
-      <w:r>
-        <w:t xml:space="preserve"> </w:t>
-      </w:r>
-      <w:proofErr w:type="spellStart"/>
-      <w:r>
-        <w:t>food</w:t>
-      </w:r>
-      <w:proofErr w:type="spellEnd"/>
-      <w:r>
-        <w:t xml:space="preserve"> to </w:t>
-      </w:r>
-      <w:proofErr w:type="spellStart"/>
-      <w:r>
-        <w:t>meal</w:t>
-      </w:r>
-      <w:proofErr w:type="spellEnd"/>
-      <w:r>
-        <w:t xml:space="preserve">“ otvara se ekran „f 2.5 </w:t>
-      </w:r>
-      <w:proofErr w:type="spellStart"/>
-      <w:r>
-        <w:t>Barcode</w:t>
-      </w:r>
-      <w:proofErr w:type="spellEnd"/>
-      <w:r>
-        <w:t xml:space="preserve"> </w:t>
-      </w:r>
-      <w:proofErr w:type="spellStart"/>
-      <w:r>
-        <w:t>scan</w:t>
-      </w:r>
-      <w:proofErr w:type="spellEnd"/>
-      <w:r>
-        <w:t>“ na kojem je potrebno kameru usmjeriti na željeni kod. Na taj način će aplikacija prepozn</w:t>
+        <w:t>Ukoliko je korisnik pritisnuo na gumb za skeniranje barkoda na ekranu „f 2.4 Add food to meal“ otvara se ekran „f 2.5 Barcode scan“ na kojem je potrebno kameru usmjeriti na željeni kod. Na taj način će aplikacija prepozn</w:t>
       </w:r>
       <w:r>
         <w:t>a</w:t>
@@ -6179,23 +5490,7 @@
         <w:t>ti o kojem se proizvodu radi te će se otvoriti ekran „</w:t>
       </w:r>
       <w:r>
-        <w:t xml:space="preserve">2.3 </w:t>
-      </w:r>
-      <w:proofErr w:type="spellStart"/>
-      <w:r>
-        <w:t>Add</w:t>
-      </w:r>
-      <w:proofErr w:type="spellEnd"/>
-      <w:r>
-        <w:t xml:space="preserve"> </w:t>
-      </w:r>
-      <w:proofErr w:type="spellStart"/>
-      <w:r>
-        <w:t>food</w:t>
-      </w:r>
-      <w:proofErr w:type="spellEnd"/>
-      <w:r>
-        <w:t>“</w:t>
+        <w:t>2.3 Add food“</w:t>
       </w:r>
       <w:r>
         <w:t>.</w:t>
@@ -6416,21 +5711,8 @@
                               </w:rPr>
                             </w:pPr>
                             <w:r>
-                              <w:t xml:space="preserve">Ekran f 2.5 </w:t>
+                              <w:t>Ekran f 2.5 Barcode scan</w:t>
                             </w:r>
-                            <w:proofErr w:type="spellStart"/>
-                            <w:r>
-                              <w:t>Barcode</w:t>
-                            </w:r>
-                            <w:proofErr w:type="spellEnd"/>
-                            <w:r>
-                              <w:t xml:space="preserve"> </w:t>
-                            </w:r>
-                            <w:proofErr w:type="spellStart"/>
-                            <w:r>
-                              <w:t>scan</w:t>
-                            </w:r>
-                            <w:proofErr w:type="spellEnd"/>
                           </w:p>
                         </w:txbxContent>
                       </wps:txbx>
@@ -6463,21 +5745,8 @@
                         </w:rPr>
                       </w:pPr>
                       <w:r>
-                        <w:t xml:space="preserve">Ekran f 2.5 </w:t>
+                        <w:t>Ekran f 2.5 Barcode scan</w:t>
                       </w:r>
-                      <w:proofErr w:type="spellStart"/>
-                      <w:r>
-                        <w:t>Barcode</w:t>
-                      </w:r>
-                      <w:proofErr w:type="spellEnd"/>
-                      <w:r>
-                        <w:t xml:space="preserve"> </w:t>
-                      </w:r>
-                      <w:proofErr w:type="spellStart"/>
-                      <w:r>
-                        <w:t>scan</w:t>
-                      </w:r>
-                      <w:proofErr w:type="spellEnd"/>
                     </w:p>
                   </w:txbxContent>
                 </v:textbox>
@@ -6511,35 +5780,7 @@
         <w:rPr>
           <w:lang w:eastAsia="hr-HR"/>
         </w:rPr>
-        <w:t xml:space="preserve">Na ekranu „f 2.3 </w:t>
-      </w:r>
-      <w:proofErr w:type="spellStart"/>
-      <w:r>
-        <w:rPr>
-          <w:lang w:eastAsia="hr-HR"/>
-        </w:rPr>
-        <w:t>Add</w:t>
-      </w:r>
-      <w:proofErr w:type="spellEnd"/>
-      <w:r>
-        <w:rPr>
-          <w:lang w:eastAsia="hr-HR"/>
-        </w:rPr>
-        <w:t xml:space="preserve"> </w:t>
-      </w:r>
-      <w:proofErr w:type="spellStart"/>
-      <w:r>
-        <w:rPr>
-          <w:lang w:eastAsia="hr-HR"/>
-        </w:rPr>
-        <w:t>food</w:t>
-      </w:r>
-      <w:proofErr w:type="spellEnd"/>
-      <w:r>
-        <w:rPr>
-          <w:lang w:eastAsia="hr-HR"/>
-        </w:rPr>
-        <w:t xml:space="preserve">“ korisnik odabire </w:t>
+        <w:t xml:space="preserve">Na ekranu „f 2.3 Add food“ korisnik odabire </w:t>
       </w:r>
       <w:r>
         <w:rPr>
@@ -6735,21 +5976,8 @@
                               </w:rPr>
                             </w:pPr>
                             <w:r>
-                              <w:t xml:space="preserve">Ekran f 2.3 </w:t>
+                              <w:t>Ekran f 2.3 Add food</w:t>
                             </w:r>
-                            <w:proofErr w:type="spellStart"/>
-                            <w:r>
-                              <w:t>Add</w:t>
-                            </w:r>
-                            <w:proofErr w:type="spellEnd"/>
-                            <w:r>
-                              <w:t xml:space="preserve"> </w:t>
-                            </w:r>
-                            <w:proofErr w:type="spellStart"/>
-                            <w:r>
-                              <w:t>food</w:t>
-                            </w:r>
-                            <w:proofErr w:type="spellEnd"/>
                           </w:p>
                         </w:txbxContent>
                       </wps:txbx>
@@ -6786,21 +6014,8 @@
                         </w:rPr>
                       </w:pPr>
                       <w:r>
-                        <w:t xml:space="preserve">Ekran f 2.3 </w:t>
+                        <w:t>Ekran f 2.3 Add food</w:t>
                       </w:r>
-                      <w:proofErr w:type="spellStart"/>
-                      <w:r>
-                        <w:t>Add</w:t>
-                      </w:r>
-                      <w:proofErr w:type="spellEnd"/>
-                      <w:r>
-                        <w:t xml:space="preserve"> </w:t>
-                      </w:r>
-                      <w:proofErr w:type="spellStart"/>
-                      <w:r>
-                        <w:t>food</w:t>
-                      </w:r>
-                      <w:proofErr w:type="spellEnd"/>
                     </w:p>
                   </w:txbxContent>
                 </v:textbox>
@@ -6818,12 +6033,12 @@
       <w:pPr>
         <w:pStyle w:val="FOINaslov2"/>
       </w:pPr>
-      <w:bookmarkStart w:id="14" w:name="_Toc23703287"/>
+      <w:bookmarkStart w:id="13" w:name="_Toc23703287"/>
       <w:r>
         <w:lastRenderedPageBreak/>
         <w:t>Vježbe</w:t>
       </w:r>
-      <w:bookmarkEnd w:id="14"/>
+      <w:bookmarkEnd w:id="13"/>
     </w:p>
     <w:p>
       <w:pPr>
@@ -6906,15 +6121,7 @@
         <w:t>za vježbanje</w:t>
       </w:r>
       <w:r>
-        <w:t xml:space="preserve"> (</w:t>
-      </w:r>
-      <w:proofErr w:type="spellStart"/>
-      <w:r>
-        <w:t>Exercises</w:t>
-      </w:r>
-      <w:proofErr w:type="spellEnd"/>
-      <w:r>
-        <w:t>)</w:t>
+        <w:t xml:space="preserve"> (Exercises)</w:t>
       </w:r>
       <w:r>
         <w:t>, točnije na tri točke, pojavljuje nam se izbornik za odabir vježbe</w:t>
@@ -6930,33 +6137,8 @@
           <w:i/>
           <w:iCs/>
         </w:rPr>
-        <w:t xml:space="preserve">f 3.1 </w:t>
-      </w:r>
-      <w:proofErr w:type="spellStart"/>
-      <w:r>
-        <w:rPr>
-          <w:i/>
-          <w:iCs/>
-        </w:rPr>
-        <w:t>Exercise</w:t>
-      </w:r>
-      <w:proofErr w:type="spellEnd"/>
-      <w:r>
-        <w:rPr>
-          <w:i/>
-          <w:iCs/>
-        </w:rPr>
-        <w:t xml:space="preserve"> </w:t>
-      </w:r>
-      <w:proofErr w:type="spellStart"/>
-      <w:r>
-        <w:rPr>
-          <w:i/>
-          <w:iCs/>
-        </w:rPr>
-        <w:t>selection</w:t>
-      </w:r>
-      <w:proofErr w:type="spellEnd"/>
+        <w:t>f 3.1 Exercise selection</w:t>
+      </w:r>
       <w:r>
         <w:t>“</w:t>
       </w:r>
@@ -6964,26 +6146,10 @@
         <w:t>,</w:t>
       </w:r>
       <w:r>
-        <w:t xml:space="preserve"> odabirom vježbe otvara se </w:t>
-      </w:r>
-      <w:proofErr w:type="spellStart"/>
-      <w:r>
-        <w:t>konfigurator</w:t>
-      </w:r>
-      <w:proofErr w:type="spellEnd"/>
-      <w:r>
-        <w:t xml:space="preserve"> iste</w:t>
-      </w:r>
-      <w:r>
-        <w:t xml:space="preserve">, na vrhu je izravna poveznica na režim vježbi (Plan </w:t>
-      </w:r>
-      <w:proofErr w:type="spellStart"/>
-      <w:r>
-        <w:t>exercises</w:t>
-      </w:r>
-      <w:proofErr w:type="spellEnd"/>
-      <w:r>
-        <w:t>).</w:t>
+        <w:t xml:space="preserve"> odabirom vježbe otvara se konfigurator iste</w:t>
+      </w:r>
+      <w:r>
+        <w:t>, na vrhu je izravna poveznica na režim vježbi (Plan exercises).</w:t>
       </w:r>
     </w:p>
     <w:p/>
@@ -7108,21 +6274,8 @@
                               </w:rPr>
                             </w:pPr>
                             <w:r>
-                              <w:t xml:space="preserve">Ekran f 3.1 </w:t>
+                              <w:t>Ekran f 3.1 Exercise selection</w:t>
                             </w:r>
-                            <w:proofErr w:type="spellStart"/>
-                            <w:r>
-                              <w:t>Exercise</w:t>
-                            </w:r>
-                            <w:proofErr w:type="spellEnd"/>
-                            <w:r>
-                              <w:t xml:space="preserve"> </w:t>
-                            </w:r>
-                            <w:proofErr w:type="spellStart"/>
-                            <w:r>
-                              <w:t>selection</w:t>
-                            </w:r>
-                            <w:proofErr w:type="spellEnd"/>
                           </w:p>
                         </w:txbxContent>
                       </wps:txbx>
@@ -7152,21 +6305,8 @@
                         </w:rPr>
                       </w:pPr>
                       <w:r>
-                        <w:t xml:space="preserve">Ekran f 3.1 </w:t>
+                        <w:t>Ekran f 3.1 Exercise selection</w:t>
                       </w:r>
-                      <w:proofErr w:type="spellStart"/>
-                      <w:r>
-                        <w:t>Exercise</w:t>
-                      </w:r>
-                      <w:proofErr w:type="spellEnd"/>
-                      <w:r>
-                        <w:t xml:space="preserve"> </w:t>
-                      </w:r>
-                      <w:proofErr w:type="spellStart"/>
-                      <w:r>
-                        <w:t>selection</w:t>
-                      </w:r>
-                      <w:proofErr w:type="spellEnd"/>
                     </w:p>
                   </w:txbxContent>
                 </v:textbox>
@@ -7204,33 +6344,8 @@
           <w:i/>
           <w:iCs/>
         </w:rPr>
-        <w:t xml:space="preserve">Ekran f 3.2 </w:t>
-      </w:r>
-      <w:proofErr w:type="spellStart"/>
-      <w:r>
-        <w:rPr>
-          <w:i/>
-          <w:iCs/>
-        </w:rPr>
-        <w:t>Exercise</w:t>
-      </w:r>
-      <w:proofErr w:type="spellEnd"/>
-      <w:r>
-        <w:rPr>
-          <w:i/>
-          <w:iCs/>
-        </w:rPr>
-        <w:t xml:space="preserve"> </w:t>
-      </w:r>
-      <w:proofErr w:type="spellStart"/>
-      <w:r>
-        <w:rPr>
-          <w:i/>
-          <w:iCs/>
-        </w:rPr>
-        <w:t>configuration</w:t>
-      </w:r>
-      <w:proofErr w:type="spellEnd"/>
+        <w:t>Ekran f 3.2 Exercise configuration</w:t>
+      </w:r>
       <w:r>
         <w:rPr>
           <w:i/>
@@ -7337,21 +6452,8 @@
                               </w:rPr>
                             </w:pPr>
                             <w:r>
-                              <w:t xml:space="preserve">Ekran f 3.2 </w:t>
+                              <w:t>Ekran f 3.2 Exercise configuration</w:t>
                             </w:r>
-                            <w:proofErr w:type="spellStart"/>
-                            <w:r>
-                              <w:t>Exercise</w:t>
-                            </w:r>
-                            <w:proofErr w:type="spellEnd"/>
-                            <w:r>
-                              <w:t xml:space="preserve"> </w:t>
-                            </w:r>
-                            <w:proofErr w:type="spellStart"/>
-                            <w:r>
-                              <w:t>configuration</w:t>
-                            </w:r>
-                            <w:proofErr w:type="spellEnd"/>
                           </w:p>
                         </w:txbxContent>
                       </wps:txbx>
@@ -7380,21 +6482,8 @@
                         </w:rPr>
                       </w:pPr>
                       <w:r>
-                        <w:t xml:space="preserve">Ekran f 3.2 </w:t>
+                        <w:t>Ekran f 3.2 Exercise configuration</w:t>
                       </w:r>
-                      <w:proofErr w:type="spellStart"/>
-                      <w:r>
-                        <w:t>Exercise</w:t>
-                      </w:r>
-                      <w:proofErr w:type="spellEnd"/>
-                      <w:r>
-                        <w:t xml:space="preserve"> </w:t>
-                      </w:r>
-                      <w:proofErr w:type="spellStart"/>
-                      <w:r>
-                        <w:t>configuration</w:t>
-                      </w:r>
-                      <w:proofErr w:type="spellEnd"/>
                     </w:p>
                   </w:txbxContent>
                 </v:textbox>
@@ -7570,21 +6659,8 @@
                               </w:rPr>
                             </w:pPr>
                             <w:r>
-                              <w:t xml:space="preserve">Ekran f 3.3 </w:t>
+                              <w:t>Ekran f 3.3 Exercise instructor</w:t>
                             </w:r>
-                            <w:proofErr w:type="spellStart"/>
-                            <w:r>
-                              <w:t>Exercise</w:t>
-                            </w:r>
-                            <w:proofErr w:type="spellEnd"/>
-                            <w:r>
-                              <w:t xml:space="preserve"> </w:t>
-                            </w:r>
-                            <w:proofErr w:type="spellStart"/>
-                            <w:r>
-                              <w:t>instructor</w:t>
-                            </w:r>
-                            <w:proofErr w:type="spellEnd"/>
                           </w:p>
                         </w:txbxContent>
                       </wps:txbx>
@@ -7613,21 +6689,8 @@
                         </w:rPr>
                       </w:pPr>
                       <w:r>
-                        <w:t xml:space="preserve">Ekran f 3.3 </w:t>
+                        <w:t>Ekran f 3.3 Exercise instructor</w:t>
                       </w:r>
-                      <w:proofErr w:type="spellStart"/>
-                      <w:r>
-                        <w:t>Exercise</w:t>
-                      </w:r>
-                      <w:proofErr w:type="spellEnd"/>
-                      <w:r>
-                        <w:t xml:space="preserve"> </w:t>
-                      </w:r>
-                      <w:proofErr w:type="spellStart"/>
-                      <w:r>
-                        <w:t>instructor</w:t>
-                      </w:r>
-                      <w:proofErr w:type="spellEnd"/>
                     </w:p>
                   </w:txbxContent>
                 </v:textbox>
@@ -7831,27 +6894,9 @@
                             <w:r>
                               <w:t xml:space="preserve">Ekran f 3.4 </w:t>
                             </w:r>
-                            <w:proofErr w:type="spellStart"/>
                             <w:r>
-                              <w:t>Resume</w:t>
+                              <w:t>Resume/Finish exercise</w:t>
                             </w:r>
-                            <w:proofErr w:type="spellEnd"/>
-                            <w:r>
-                              <w:t>/</w:t>
-                            </w:r>
-                            <w:proofErr w:type="spellStart"/>
-                            <w:r>
-                              <w:t>Finish</w:t>
-                            </w:r>
-                            <w:proofErr w:type="spellEnd"/>
-                            <w:r>
-                              <w:t xml:space="preserve"> </w:t>
-                            </w:r>
-                            <w:proofErr w:type="spellStart"/>
-                            <w:r>
-                              <w:t>exercise</w:t>
-                            </w:r>
-                            <w:proofErr w:type="spellEnd"/>
                           </w:p>
                         </w:txbxContent>
                       </wps:txbx>
@@ -7882,27 +6927,9 @@
                       <w:r>
                         <w:t xml:space="preserve">Ekran f 3.4 </w:t>
                       </w:r>
-                      <w:proofErr w:type="spellStart"/>
                       <w:r>
-                        <w:t>Resume</w:t>
+                        <w:t>Resume/Finish exercise</w:t>
                       </w:r>
-                      <w:proofErr w:type="spellEnd"/>
-                      <w:r>
-                        <w:t>/</w:t>
-                      </w:r>
-                      <w:proofErr w:type="spellStart"/>
-                      <w:r>
-                        <w:t>Finish</w:t>
-                      </w:r>
-                      <w:proofErr w:type="spellEnd"/>
-                      <w:r>
-                        <w:t xml:space="preserve"> </w:t>
-                      </w:r>
-                      <w:proofErr w:type="spellStart"/>
-                      <w:r>
-                        <w:t>exercise</w:t>
-                      </w:r>
-                      <w:proofErr w:type="spellEnd"/>
                     </w:p>
                   </w:txbxContent>
                 </v:textbox>
@@ -7963,27 +6990,12 @@
                             <w:r>
                               <w:t xml:space="preserve">Ekran f 3.5 </w:t>
                             </w:r>
-                            <w:proofErr w:type="spellStart"/>
                             <w:r>
-                              <w:t>Workout</w:t>
+                              <w:t>Workout details</w:t>
                             </w:r>
-                            <w:proofErr w:type="spellEnd"/>
                             <w:r>
-                              <w:t xml:space="preserve"> </w:t>
+                              <w:t xml:space="preserve"> Exercise</w:t>
                             </w:r>
-                            <w:proofErr w:type="spellStart"/>
-                            <w:r>
-                              <w:t>details</w:t>
-                            </w:r>
-                            <w:proofErr w:type="spellEnd"/>
-                            <w:r>
-                              <w:t xml:space="preserve"> </w:t>
-                            </w:r>
-                            <w:proofErr w:type="spellStart"/>
-                            <w:r>
-                              <w:t>Exercise</w:t>
-                            </w:r>
-                            <w:proofErr w:type="spellEnd"/>
                           </w:p>
                         </w:txbxContent>
                       </wps:txbx>
@@ -8014,27 +7026,12 @@
                       <w:r>
                         <w:t xml:space="preserve">Ekran f 3.5 </w:t>
                       </w:r>
-                      <w:proofErr w:type="spellStart"/>
                       <w:r>
-                        <w:t>Workout</w:t>
+                        <w:t>Workout details</w:t>
                       </w:r>
-                      <w:proofErr w:type="spellEnd"/>
                       <w:r>
-                        <w:t xml:space="preserve"> </w:t>
+                        <w:t xml:space="preserve"> Exercise</w:t>
                       </w:r>
-                      <w:proofErr w:type="spellStart"/>
-                      <w:r>
-                        <w:t>details</w:t>
-                      </w:r>
-                      <w:proofErr w:type="spellEnd"/>
-                      <w:r>
-                        <w:t xml:space="preserve"> </w:t>
-                      </w:r>
-                      <w:proofErr w:type="spellStart"/>
-                      <w:r>
-                        <w:t>Exercise</w:t>
-                      </w:r>
-                      <w:proofErr w:type="spellEnd"/>
                     </w:p>
                   </w:txbxContent>
                 </v:textbox>
@@ -8115,33 +7112,8 @@
           <w:i/>
           <w:iCs/>
         </w:rPr>
-        <w:t xml:space="preserve">3.3 </w:t>
-      </w:r>
-      <w:proofErr w:type="spellStart"/>
-      <w:r>
-        <w:rPr>
-          <w:i/>
-          <w:iCs/>
-        </w:rPr>
-        <w:t>Exercise</w:t>
-      </w:r>
-      <w:proofErr w:type="spellEnd"/>
-      <w:r>
-        <w:rPr>
-          <w:i/>
-          <w:iCs/>
-        </w:rPr>
-        <w:t xml:space="preserve"> </w:t>
-      </w:r>
-      <w:proofErr w:type="spellStart"/>
-      <w:r>
-        <w:rPr>
-          <w:i/>
-          <w:iCs/>
-        </w:rPr>
-        <w:t>instructor</w:t>
-      </w:r>
-      <w:proofErr w:type="spellEnd"/>
+        <w:t>3.3 Exercise instructor</w:t>
+      </w:r>
       <w:r>
         <w:rPr>
           <w:noProof/>
@@ -8398,12 +7370,12 @@
       <w:pPr>
         <w:pStyle w:val="FOINaslov2"/>
       </w:pPr>
-      <w:bookmarkStart w:id="15" w:name="_Toc23703288"/>
+      <w:bookmarkStart w:id="14" w:name="_Toc23703288"/>
       <w:r>
         <w:lastRenderedPageBreak/>
         <w:t>Trčanje</w:t>
       </w:r>
-      <w:bookmarkEnd w:id="15"/>
+      <w:bookmarkEnd w:id="14"/>
     </w:p>
     <w:p/>
     <w:p>
@@ -8476,38 +7448,17 @@
         <w:t xml:space="preserve">Odabirom </w:t>
       </w:r>
       <w:r>
+        <w:t>„Running“ na ekranu</w:t>
+      </w:r>
+      <w:r>
+        <w:t xml:space="preserve"> </w:t>
+      </w:r>
+      <w:r>
         <w:t>„</w:t>
       </w:r>
-      <w:proofErr w:type="spellStart"/>
-      <w:r>
-        <w:t>Running</w:t>
-      </w:r>
-      <w:proofErr w:type="spellEnd"/>
-      <w:r>
-        <w:t>“ na ekranu</w:t>
-      </w:r>
-      <w:r>
-        <w:t xml:space="preserve"> </w:t>
-      </w:r>
-      <w:r>
-        <w:t>„</w:t>
-      </w:r>
-      <w:r>
-        <w:t xml:space="preserve">f 3.1 </w:t>
-      </w:r>
-      <w:proofErr w:type="spellStart"/>
-      <w:r>
-        <w:t>Exercise</w:t>
-      </w:r>
-      <w:proofErr w:type="spellEnd"/>
-      <w:r>
-        <w:t xml:space="preserve"> </w:t>
-      </w:r>
-      <w:proofErr w:type="spellStart"/>
-      <w:r>
-        <w:t>selection</w:t>
-      </w:r>
-      <w:proofErr w:type="spellEnd"/>
+      <w:r>
+        <w:t>f 3.1 Exercise selection</w:t>
+      </w:r>
       <w:r>
         <w:t>“</w:t>
       </w:r>
@@ -8518,23 +7469,7 @@
         <w:t xml:space="preserve">ekran </w:t>
       </w:r>
       <w:r>
-        <w:t xml:space="preserve">„f 4.1 </w:t>
-      </w:r>
-      <w:proofErr w:type="spellStart"/>
-      <w:r>
-        <w:t>Running</w:t>
-      </w:r>
-      <w:proofErr w:type="spellEnd"/>
-      <w:r>
-        <w:t xml:space="preserve"> </w:t>
-      </w:r>
-      <w:proofErr w:type="spellStart"/>
-      <w:r>
-        <w:t>configuration</w:t>
-      </w:r>
-      <w:proofErr w:type="spellEnd"/>
-      <w:r>
-        <w:t xml:space="preserve">“ </w:t>
+        <w:t xml:space="preserve">„f 4.1 Running configuration“ </w:t>
       </w:r>
       <w:r>
         <w:t>na koje</w:t>
@@ -8678,21 +7613,8 @@
                               </w:rPr>
                             </w:pPr>
                             <w:r>
-                              <w:t xml:space="preserve">Ekran f 4.2 </w:t>
+                              <w:t>Ekran f 4.2 Running instuctor</w:t>
                             </w:r>
-                            <w:proofErr w:type="spellStart"/>
-                            <w:r>
-                              <w:t>Running</w:t>
-                            </w:r>
-                            <w:proofErr w:type="spellEnd"/>
-                            <w:r>
-                              <w:t xml:space="preserve"> </w:t>
-                            </w:r>
-                            <w:proofErr w:type="spellStart"/>
-                            <w:r>
-                              <w:t>instuctor</w:t>
-                            </w:r>
-                            <w:proofErr w:type="spellEnd"/>
                           </w:p>
                         </w:txbxContent>
                       </wps:txbx>
@@ -8725,21 +7647,8 @@
                         </w:rPr>
                       </w:pPr>
                       <w:r>
-                        <w:t xml:space="preserve">Ekran f 4.2 </w:t>
+                        <w:t>Ekran f 4.2 Running instuctor</w:t>
                       </w:r>
-                      <w:proofErr w:type="spellStart"/>
-                      <w:r>
-                        <w:t>Running</w:t>
-                      </w:r>
-                      <w:proofErr w:type="spellEnd"/>
-                      <w:r>
-                        <w:t xml:space="preserve"> </w:t>
-                      </w:r>
-                      <w:proofErr w:type="spellStart"/>
-                      <w:r>
-                        <w:t>instuctor</w:t>
-                      </w:r>
-                      <w:proofErr w:type="spellEnd"/>
                     </w:p>
                   </w:txbxContent>
                 </v:textbox>
@@ -8862,21 +7771,8 @@
                               <w:t xml:space="preserve">Ekran </w:t>
                             </w:r>
                             <w:r>
-                              <w:t xml:space="preserve">f 4.1 </w:t>
+                              <w:t>f 4.1 Running configuration</w:t>
                             </w:r>
-                            <w:proofErr w:type="spellStart"/>
-                            <w:r>
-                              <w:t>Running</w:t>
-                            </w:r>
-                            <w:proofErr w:type="spellEnd"/>
-                            <w:r>
-                              <w:t xml:space="preserve"> </w:t>
-                            </w:r>
-                            <w:proofErr w:type="spellStart"/>
-                            <w:r>
-                              <w:t>configuration</w:t>
-                            </w:r>
-                            <w:proofErr w:type="spellEnd"/>
                           </w:p>
                         </w:txbxContent>
                       </wps:txbx>
@@ -8912,21 +7808,8 @@
                         <w:t xml:space="preserve">Ekran </w:t>
                       </w:r>
                       <w:r>
-                        <w:t xml:space="preserve">f 4.1 </w:t>
+                        <w:t>f 4.1 Running configuration</w:t>
                       </w:r>
-                      <w:proofErr w:type="spellStart"/>
-                      <w:r>
-                        <w:t>Running</w:t>
-                      </w:r>
-                      <w:proofErr w:type="spellEnd"/>
-                      <w:r>
-                        <w:t xml:space="preserve"> </w:t>
-                      </w:r>
-                      <w:proofErr w:type="spellStart"/>
-                      <w:r>
-                        <w:t>configuration</w:t>
-                      </w:r>
-                      <w:proofErr w:type="spellEnd"/>
                     </w:p>
                   </w:txbxContent>
                 </v:textbox>
@@ -9111,24 +7994,14 @@
                               </w:rPr>
                             </w:pPr>
                             <w:r>
-                              <w:t xml:space="preserve">Ekran f 4.5 </w:t>
+                              <w:t xml:space="preserve">Ekran f 4.5 Running </w:t>
                             </w:r>
-                            <w:proofErr w:type="spellStart"/>
-                            <w:r>
-                              <w:t>Running</w:t>
-                            </w:r>
-                            <w:proofErr w:type="spellEnd"/>
-                            <w:r>
-                              <w:t xml:space="preserve"> </w:t>
-                            </w:r>
-                            <w:proofErr w:type="spellStart"/>
                             <w:r>
                               <w:t>f</w:t>
                             </w:r>
                             <w:r>
                               <w:t>inish</w:t>
                             </w:r>
-                            <w:proofErr w:type="spellEnd"/>
                           </w:p>
                         </w:txbxContent>
                       </wps:txbx>
@@ -9160,24 +8033,14 @@
                         </w:rPr>
                       </w:pPr>
                       <w:r>
-                        <w:t xml:space="preserve">Ekran f 4.5 </w:t>
+                        <w:t xml:space="preserve">Ekran f 4.5 Running </w:t>
                       </w:r>
-                      <w:proofErr w:type="spellStart"/>
-                      <w:r>
-                        <w:t>Running</w:t>
-                      </w:r>
-                      <w:proofErr w:type="spellEnd"/>
-                      <w:r>
-                        <w:t xml:space="preserve"> </w:t>
-                      </w:r>
-                      <w:proofErr w:type="spellStart"/>
                       <w:r>
                         <w:t>f</w:t>
                       </w:r>
                       <w:r>
                         <w:t>inish</w:t>
                       </w:r>
-                      <w:proofErr w:type="spellEnd"/>
                     </w:p>
                   </w:txbxContent>
                 </v:textbox>
@@ -9237,15 +8100,7 @@
                               </w:rPr>
                             </w:pPr>
                             <w:r>
-                              <w:t xml:space="preserve">Ekran f 4.3 </w:t>
-                            </w:r>
-                            <w:proofErr w:type="spellStart"/>
-                            <w:r>
-                              <w:t>Running</w:t>
-                            </w:r>
-                            <w:proofErr w:type="spellEnd"/>
-                            <w:r>
-                              <w:t xml:space="preserve"> pause</w:t>
+                              <w:t>Ekran f 4.3 Running pause</w:t>
                             </w:r>
                           </w:p>
                         </w:txbxContent>
@@ -9279,15 +8134,7 @@
                         </w:rPr>
                       </w:pPr>
                       <w:r>
-                        <w:t xml:space="preserve">Ekran f 4.3 </w:t>
-                      </w:r>
-                      <w:proofErr w:type="spellStart"/>
-                      <w:r>
-                        <w:t>Running</w:t>
-                      </w:r>
-                      <w:proofErr w:type="spellEnd"/>
-                      <w:r>
-                        <w:t xml:space="preserve"> pause</w:t>
+                        <w:t>Ekran f 4.3 Running pause</w:t>
                       </w:r>
                     </w:p>
                   </w:txbxContent>
@@ -9408,21 +8255,8 @@
                               </w:rPr>
                             </w:pPr>
                             <w:r>
-                              <w:t xml:space="preserve">Ekran f 4.4 </w:t>
+                              <w:t>Ekran f 4.4 Running details</w:t>
                             </w:r>
-                            <w:proofErr w:type="spellStart"/>
-                            <w:r>
-                              <w:t>Running</w:t>
-                            </w:r>
-                            <w:proofErr w:type="spellEnd"/>
-                            <w:r>
-                              <w:t xml:space="preserve"> </w:t>
-                            </w:r>
-                            <w:proofErr w:type="spellStart"/>
-                            <w:r>
-                              <w:t>details</w:t>
-                            </w:r>
-                            <w:proofErr w:type="spellEnd"/>
                           </w:p>
                         </w:txbxContent>
                       </wps:txbx>
@@ -9455,21 +8289,8 @@
                         </w:rPr>
                       </w:pPr>
                       <w:r>
-                        <w:t xml:space="preserve">Ekran f 4.4 </w:t>
+                        <w:t>Ekran f 4.4 Running details</w:t>
                       </w:r>
-                      <w:proofErr w:type="spellStart"/>
-                      <w:r>
-                        <w:t>Running</w:t>
-                      </w:r>
-                      <w:proofErr w:type="spellEnd"/>
-                      <w:r>
-                        <w:t xml:space="preserve"> </w:t>
-                      </w:r>
-                      <w:proofErr w:type="spellStart"/>
-                      <w:r>
-                        <w:t>details</w:t>
-                      </w:r>
-                      <w:proofErr w:type="spellEnd"/>
                     </w:p>
                   </w:txbxContent>
                 </v:textbox>
@@ -9561,15 +8382,7 @@
         <w:t xml:space="preserve">Pritiskom na gumb „Start“ </w:t>
       </w:r>
       <w:r>
-        <w:t xml:space="preserve">aktivira se ekran „f 4.3 </w:t>
-      </w:r>
-      <w:proofErr w:type="spellStart"/>
-      <w:r>
-        <w:t>Running</w:t>
-      </w:r>
-      <w:proofErr w:type="spellEnd"/>
-      <w:r>
-        <w:t xml:space="preserve"> pause“ </w:t>
+        <w:t xml:space="preserve">aktivira se ekran „f 4.3 Running pause“ </w:t>
       </w:r>
       <w:r>
         <w:t xml:space="preserve">na kojem je moguće pritisnuti na gumb „Pause“ </w:t>
@@ -9593,27 +8406,11 @@
         <w:t xml:space="preserve">korisnik pritisne na gumb „Pause“ aktivira se </w:t>
       </w:r>
       <w:r>
-        <w:t xml:space="preserve">ekran „f 4.5 </w:t>
-      </w:r>
-      <w:proofErr w:type="spellStart"/>
-      <w:r>
-        <w:t>Running</w:t>
-      </w:r>
-      <w:proofErr w:type="spellEnd"/>
+        <w:t>ekran „f 4.5 Running finish“</w:t>
+      </w:r>
       <w:r>
         <w:t xml:space="preserve"> </w:t>
       </w:r>
-      <w:proofErr w:type="spellStart"/>
-      <w:r>
-        <w:t>finish</w:t>
-      </w:r>
-      <w:proofErr w:type="spellEnd"/>
-      <w:r>
-        <w:t>“</w:t>
-      </w:r>
-      <w:r>
-        <w:t xml:space="preserve"> </w:t>
-      </w:r>
       <w:r>
         <w:t xml:space="preserve">kada se </w:t>
       </w:r>
@@ -9633,15 +8430,7 @@
         <w:t xml:space="preserve">korisnik ima dvije mogućnosti: završiti vježbanje ili se vratiti </w:t>
       </w:r>
       <w:r>
-        <w:t xml:space="preserve">natrag na ekran „f 4.3 </w:t>
-      </w:r>
-      <w:proofErr w:type="spellStart"/>
-      <w:r>
-        <w:t>Running</w:t>
-      </w:r>
-      <w:proofErr w:type="spellEnd"/>
-      <w:r>
-        <w:t xml:space="preserve"> pause“.</w:t>
+        <w:t>natrag na ekran „f 4.3 Running pause“.</w:t>
       </w:r>
     </w:p>
     <w:p>
@@ -9722,12 +8511,12 @@
       <w:pPr>
         <w:pStyle w:val="FOINaslov2"/>
       </w:pPr>
-      <w:bookmarkStart w:id="16" w:name="_Toc23703289"/>
+      <w:bookmarkStart w:id="15" w:name="_Toc23703289"/>
       <w:r>
         <w:lastRenderedPageBreak/>
         <w:t>Režim i jelovnik</w:t>
       </w:r>
-      <w:bookmarkEnd w:id="16"/>
+      <w:bookmarkEnd w:id="15"/>
     </w:p>
     <w:p>
       <w:pPr>
@@ -9806,259 +8595,121 @@
       <w:r>
         <w:t>„</w:t>
       </w:r>
-      <w:proofErr w:type="spellStart"/>
       <w:r>
         <w:rPr>
           <w:i/>
           <w:iCs/>
         </w:rPr>
-        <w:t>Exercise</w:t>
-      </w:r>
-      <w:proofErr w:type="spellEnd"/>
+        <w:t>Exercise regiment</w:t>
+      </w:r>
+      <w:r>
+        <w:t>“ na ekranu „</w:t>
+      </w:r>
       <w:r>
         <w:rPr>
           <w:i/>
           <w:iCs/>
         </w:rPr>
-        <w:t xml:space="preserve"> </w:t>
-      </w:r>
-      <w:proofErr w:type="spellStart"/>
+        <w:t>f 3.1 Exercise selection</w:t>
+      </w:r>
+      <w:r>
+        <w:t xml:space="preserve">“ </w:t>
+      </w:r>
+      <w:r>
+        <w:t xml:space="preserve">ili klikom na </w:t>
+      </w:r>
+      <w:r>
+        <w:t xml:space="preserve">ikonu </w:t>
+      </w:r>
+      <w:r>
+        <w:t>za režim na tabli „</w:t>
+      </w:r>
       <w:r>
         <w:rPr>
           <w:i/>
           <w:iCs/>
         </w:rPr>
-        <w:t>regiment</w:t>
-      </w:r>
-      <w:proofErr w:type="spellEnd"/>
-      <w:r>
-        <w:t>“ na ekranu „</w:t>
+        <w:t>Exercises</w:t>
+      </w:r>
+      <w:r>
+        <w:t>“ ekrana glavnog izbornika „</w:t>
       </w:r>
       <w:r>
         <w:rPr>
           <w:i/>
           <w:iCs/>
         </w:rPr>
-        <w:t xml:space="preserve">f 3.1 </w:t>
-      </w:r>
-      <w:proofErr w:type="spellStart"/>
+        <w:t>f 2.1 Main menu</w:t>
+      </w:r>
+      <w:r>
+        <w:t>“</w:t>
+      </w:r>
+      <w:r>
+        <w:t xml:space="preserve">, dolazimo do ekrana za režim </w:t>
+      </w:r>
+      <w:r>
+        <w:t xml:space="preserve">   </w:t>
+      </w:r>
+      <w:r>
+        <w:t>„</w:t>
+      </w:r>
       <w:r>
         <w:rPr>
           <w:i/>
           <w:iCs/>
         </w:rPr>
-        <w:t>Exercise</w:t>
-      </w:r>
-      <w:proofErr w:type="spellEnd"/>
+        <w:t>f 5.1 Regime configuration</w:t>
+      </w:r>
+      <w:r>
+        <w:t>“</w:t>
+      </w:r>
+      <w:r>
+        <w:t xml:space="preserve">. Ovdje </w:t>
+      </w:r>
+      <w:r>
+        <w:t>nam je dostup</w:t>
+      </w:r>
+      <w:r>
+        <w:t>an pregled planiranih vježbi po danu u tjednu</w:t>
+      </w:r>
+      <w:r>
+        <w:t xml:space="preserve">. Određeni dan je moguće </w:t>
+      </w:r>
+      <w:r>
+        <w:t xml:space="preserve">označiti kao dan za odmor, te </w:t>
+      </w:r>
+      <w:r>
+        <w:t>u njega nije moguće dodati vježbu</w:t>
+      </w:r>
+      <w:r>
+        <w:t xml:space="preserve">. Ako je vježba odrađena, pokraj nje se prikazuje kvačica, a ako </w:t>
+      </w:r>
+      <w:r>
+        <w:t>još nije izvedena, dostupn</w:t>
+      </w:r>
+      <w:r>
+        <w:t>a je poveznica na njeno pokretanje</w:t>
+      </w:r>
+      <w:r>
+        <w:t>. Dodavanje vježbe „</w:t>
+      </w:r>
       <w:r>
         <w:rPr>
           <w:i/>
           <w:iCs/>
         </w:rPr>
-        <w:t xml:space="preserve"> </w:t>
-      </w:r>
-      <w:proofErr w:type="spellStart"/>
+        <w:t>Add exercise</w:t>
+      </w:r>
+      <w:r>
+        <w:t>“ vodi do ekrana „</w:t>
+      </w:r>
       <w:r>
         <w:rPr>
           <w:i/>
           <w:iCs/>
         </w:rPr>
-        <w:t>selection</w:t>
-      </w:r>
-      <w:proofErr w:type="spellEnd"/>
-      <w:r>
-        <w:t xml:space="preserve">“ </w:t>
-      </w:r>
-      <w:r>
-        <w:t xml:space="preserve">ili klikom na </w:t>
-      </w:r>
-      <w:r>
-        <w:t xml:space="preserve">ikonu </w:t>
-      </w:r>
-      <w:r>
-        <w:t>za režim na tabli „</w:t>
-      </w:r>
-      <w:proofErr w:type="spellStart"/>
-      <w:r>
-        <w:rPr>
-          <w:i/>
-          <w:iCs/>
-        </w:rPr>
-        <w:t>Exercises</w:t>
-      </w:r>
-      <w:proofErr w:type="spellEnd"/>
-      <w:r>
-        <w:t>“ ekrana glavnog izbornika „</w:t>
-      </w:r>
-      <w:r>
-        <w:rPr>
-          <w:i/>
-          <w:iCs/>
-        </w:rPr>
-        <w:t xml:space="preserve">f 2.1 </w:t>
-      </w:r>
-      <w:proofErr w:type="spellStart"/>
-      <w:r>
-        <w:rPr>
-          <w:i/>
-          <w:iCs/>
-        </w:rPr>
-        <w:t>Main</w:t>
-      </w:r>
-      <w:proofErr w:type="spellEnd"/>
-      <w:r>
-        <w:rPr>
-          <w:i/>
-          <w:iCs/>
-        </w:rPr>
-        <w:t xml:space="preserve"> </w:t>
-      </w:r>
-      <w:proofErr w:type="spellStart"/>
-      <w:r>
-        <w:rPr>
-          <w:i/>
-          <w:iCs/>
-        </w:rPr>
-        <w:t>menu</w:t>
-      </w:r>
-      <w:proofErr w:type="spellEnd"/>
-      <w:r>
-        <w:t>“</w:t>
-      </w:r>
-      <w:r>
-        <w:t xml:space="preserve">, dolazimo do ekrana za režim </w:t>
-      </w:r>
-      <w:r>
-        <w:t xml:space="preserve">   </w:t>
-      </w:r>
-      <w:r>
-        <w:t>„</w:t>
-      </w:r>
-      <w:r>
-        <w:rPr>
-          <w:i/>
-          <w:iCs/>
-        </w:rPr>
-        <w:t xml:space="preserve">f 5.1 </w:t>
-      </w:r>
-      <w:proofErr w:type="spellStart"/>
-      <w:r>
-        <w:rPr>
-          <w:i/>
-          <w:iCs/>
-        </w:rPr>
-        <w:t>Regime</w:t>
-      </w:r>
-      <w:proofErr w:type="spellEnd"/>
-      <w:r>
-        <w:rPr>
-          <w:i/>
-          <w:iCs/>
-        </w:rPr>
-        <w:t xml:space="preserve"> </w:t>
-      </w:r>
-      <w:proofErr w:type="spellStart"/>
-      <w:r>
-        <w:rPr>
-          <w:i/>
-          <w:iCs/>
-        </w:rPr>
-        <w:t>configuration</w:t>
-      </w:r>
-      <w:proofErr w:type="spellEnd"/>
-      <w:r>
-        <w:t>“</w:t>
-      </w:r>
-      <w:r>
-        <w:t xml:space="preserve">. Ovdje </w:t>
-      </w:r>
-      <w:r>
-        <w:t>nam je dostup</w:t>
-      </w:r>
-      <w:r>
-        <w:t>an pregled planiranih vježbi po danu u tjednu</w:t>
-      </w:r>
-      <w:r>
-        <w:t xml:space="preserve">. Određeni dan je moguće </w:t>
-      </w:r>
-      <w:r>
-        <w:t xml:space="preserve">označiti kao dan za odmor, te </w:t>
-      </w:r>
-      <w:r>
-        <w:t>u njega nije moguće dodati vježbu</w:t>
-      </w:r>
-      <w:r>
-        <w:t xml:space="preserve">. Ako je vježba odrađena, pokraj nje se prikazuje kvačica, a ako </w:t>
-      </w:r>
-      <w:r>
-        <w:t>još nije izvedena, dostupn</w:t>
-      </w:r>
-      <w:r>
-        <w:t>a je poveznica na njeno pokretanje</w:t>
-      </w:r>
-      <w:r>
-        <w:t>. Dodavanje vježbe „</w:t>
-      </w:r>
-      <w:proofErr w:type="spellStart"/>
-      <w:r>
-        <w:rPr>
-          <w:i/>
-          <w:iCs/>
-        </w:rPr>
-        <w:t>Add</w:t>
-      </w:r>
-      <w:proofErr w:type="spellEnd"/>
-      <w:r>
-        <w:rPr>
-          <w:i/>
-          <w:iCs/>
-        </w:rPr>
-        <w:t xml:space="preserve"> </w:t>
-      </w:r>
-      <w:proofErr w:type="spellStart"/>
-      <w:r>
-        <w:rPr>
-          <w:i/>
-          <w:iCs/>
-        </w:rPr>
-        <w:t>exercise</w:t>
-      </w:r>
-      <w:proofErr w:type="spellEnd"/>
-      <w:r>
-        <w:t>“ vodi do ekrana „</w:t>
-      </w:r>
-      <w:r>
-        <w:rPr>
-          <w:i/>
-          <w:iCs/>
-        </w:rPr>
-        <w:t xml:space="preserve">f 3.2 </w:t>
-      </w:r>
-      <w:proofErr w:type="spellStart"/>
-      <w:r>
-        <w:rPr>
-          <w:i/>
-          <w:iCs/>
-        </w:rPr>
-        <w:t>Exercise</w:t>
-      </w:r>
-      <w:proofErr w:type="spellEnd"/>
-      <w:r>
-        <w:rPr>
-          <w:i/>
-          <w:iCs/>
-        </w:rPr>
-        <w:t xml:space="preserve"> </w:t>
-      </w:r>
-      <w:proofErr w:type="spellStart"/>
-      <w:r>
-        <w:rPr>
-          <w:i/>
-          <w:iCs/>
-        </w:rPr>
-        <w:t>configuration</w:t>
-      </w:r>
-      <w:proofErr w:type="spellEnd"/>
+        <w:t>f 3.2 Exercise configuration</w:t>
+      </w:r>
       <w:r>
         <w:t>“ gdje se konfigurira vježba te se ta konfiguracija pamti dok se vježba ne pokrene.</w:t>
       </w:r>
@@ -10196,21 +8847,8 @@
                               </w:rPr>
                             </w:pPr>
                             <w:r>
-                              <w:t xml:space="preserve">Ekran f 5.1 </w:t>
+                              <w:t>Ekran f 5.1 Regime configuration</w:t>
                             </w:r>
-                            <w:proofErr w:type="spellStart"/>
-                            <w:r>
-                              <w:t>Regime</w:t>
-                            </w:r>
-                            <w:proofErr w:type="spellEnd"/>
-                            <w:r>
-                              <w:t xml:space="preserve"> </w:t>
-                            </w:r>
-                            <w:proofErr w:type="spellStart"/>
-                            <w:r>
-                              <w:t>configuration</w:t>
-                            </w:r>
-                            <w:proofErr w:type="spellEnd"/>
                           </w:p>
                         </w:txbxContent>
                       </wps:txbx>
@@ -10239,21 +8877,8 @@
                         </w:rPr>
                       </w:pPr>
                       <w:r>
-                        <w:t xml:space="preserve">Ekran f 5.1 </w:t>
+                        <w:t>Ekran f 5.1 Regime configuration</w:t>
                       </w:r>
-                      <w:proofErr w:type="spellStart"/>
-                      <w:r>
-                        <w:t>Regime</w:t>
-                      </w:r>
-                      <w:proofErr w:type="spellEnd"/>
-                      <w:r>
-                        <w:t xml:space="preserve"> </w:t>
-                      </w:r>
-                      <w:proofErr w:type="spellStart"/>
-                      <w:r>
-                        <w:t>configuration</w:t>
-                      </w:r>
-                      <w:proofErr w:type="spellEnd"/>
                     </w:p>
                   </w:txbxContent>
                 </v:textbox>
@@ -10299,33 +8924,8 @@
           <w:i/>
           <w:iCs/>
         </w:rPr>
-        <w:t xml:space="preserve">f 2.2 </w:t>
-      </w:r>
-      <w:proofErr w:type="spellStart"/>
-      <w:r>
-        <w:rPr>
-          <w:i/>
-          <w:iCs/>
-        </w:rPr>
-        <w:t>Food</w:t>
-      </w:r>
-      <w:proofErr w:type="spellEnd"/>
-      <w:r>
-        <w:rPr>
-          <w:i/>
-          <w:iCs/>
-        </w:rPr>
-        <w:t xml:space="preserve"> </w:t>
-      </w:r>
-      <w:proofErr w:type="spellStart"/>
-      <w:r>
-        <w:rPr>
-          <w:i/>
-          <w:iCs/>
-        </w:rPr>
-        <w:t>Diary</w:t>
-      </w:r>
-      <w:proofErr w:type="spellEnd"/>
+        <w:t>f 2.2 Food Diary</w:t>
+      </w:r>
       <w:r>
         <w:t xml:space="preserve">“ </w:t>
       </w:r>
@@ -10411,19 +9011,9 @@
                             <w:r>
                               <w:t xml:space="preserve">Ekran f 2.2 </w:t>
                             </w:r>
-                            <w:proofErr w:type="spellStart"/>
                             <w:r>
-                              <w:t>Food</w:t>
+                              <w:t>Food Diary</w:t>
                             </w:r>
-                            <w:proofErr w:type="spellEnd"/>
-                            <w:r>
-                              <w:t xml:space="preserve"> </w:t>
-                            </w:r>
-                            <w:proofErr w:type="spellStart"/>
-                            <w:r>
-                              <w:t>Diary</w:t>
-                            </w:r>
-                            <w:proofErr w:type="spellEnd"/>
                           </w:p>
                         </w:txbxContent>
                       </wps:txbx>
@@ -10458,19 +9048,9 @@
                       <w:r>
                         <w:t xml:space="preserve">Ekran f 2.2 </w:t>
                       </w:r>
-                      <w:proofErr w:type="spellStart"/>
                       <w:r>
-                        <w:t>Food</w:t>
+                        <w:t>Food Diary</w:t>
                       </w:r>
-                      <w:proofErr w:type="spellEnd"/>
-                      <w:r>
-                        <w:t xml:space="preserve"> </w:t>
-                      </w:r>
-                      <w:proofErr w:type="spellStart"/>
-                      <w:r>
-                        <w:t>Diary</w:t>
-                      </w:r>
-                      <w:proofErr w:type="spellEnd"/>
                     </w:p>
                   </w:txbxContent>
                 </v:textbox>
@@ -10494,26 +9074,26 @@
       <w:pPr>
         <w:pStyle w:val="FOINaslov1"/>
       </w:pPr>
-      <w:bookmarkStart w:id="17" w:name="_Toc23703290"/>
+      <w:bookmarkStart w:id="16" w:name="_Toc23703290"/>
       <w:r>
         <w:lastRenderedPageBreak/>
         <w:t>Tehnička dokumentacija</w:t>
       </w:r>
-      <w:bookmarkEnd w:id="17"/>
+      <w:bookmarkEnd w:id="16"/>
     </w:p>
     <w:p>
       <w:pPr>
         <w:pStyle w:val="FOINaslov2"/>
         <w:spacing w:line="360" w:lineRule="auto"/>
       </w:pPr>
-      <w:bookmarkStart w:id="18" w:name="_Toc23703291"/>
+      <w:bookmarkStart w:id="17" w:name="_Toc23703291"/>
       <w:r>
         <w:t xml:space="preserve">Dizajn arhitekture </w:t>
       </w:r>
       <w:r>
         <w:t>softvera</w:t>
       </w:r>
-      <w:bookmarkEnd w:id="18"/>
+      <w:bookmarkEnd w:id="17"/>
     </w:p>
     <w:p>
       <w:pPr>
@@ -10531,31 +9111,7 @@
         <w:t xml:space="preserve"> modula, na vrhu se nalazi prezentacijski sloj </w:t>
       </w:r>
       <w:r>
-        <w:t>(</w:t>
-      </w:r>
-      <w:proofErr w:type="spellStart"/>
-      <w:r>
-        <w:t>Presentation</w:t>
-      </w:r>
-      <w:proofErr w:type="spellEnd"/>
-      <w:r>
-        <w:t xml:space="preserve"> </w:t>
-      </w:r>
-      <w:proofErr w:type="spellStart"/>
-      <w:r>
-        <w:t>Logic</w:t>
-      </w:r>
-      <w:proofErr w:type="spellEnd"/>
-      <w:r>
-        <w:t xml:space="preserve"> </w:t>
-      </w:r>
-      <w:proofErr w:type="spellStart"/>
-      <w:r>
-        <w:t>Layer</w:t>
-      </w:r>
-      <w:proofErr w:type="spellEnd"/>
-      <w:r>
-        <w:t xml:space="preserve"> - PLL)</w:t>
+        <w:t>(Presentation Logic Layer - PLL)</w:t>
       </w:r>
       <w:r>
         <w:t xml:space="preserve"> iliti forme</w:t>
@@ -10564,15 +9120,7 @@
         <w:t xml:space="preserve"> točnije </w:t>
       </w:r>
       <w:r>
-        <w:t>aktivnosti i fragmenti (</w:t>
-      </w:r>
-      <w:proofErr w:type="spellStart"/>
-      <w:r>
-        <w:t>Activity</w:t>
-      </w:r>
-      <w:proofErr w:type="spellEnd"/>
-      <w:r>
-        <w:t>/Fragment)</w:t>
+        <w:t>aktivnosti i fragmenti (Activity/Fragment)</w:t>
       </w:r>
       <w:r>
         <w:t xml:space="preserve"> aplikacije</w:t>
@@ -10629,31 +9177,7 @@
         <w:t xml:space="preserve"> Sloj poslovne logike</w:t>
       </w:r>
       <w:r>
-        <w:t xml:space="preserve"> (</w:t>
-      </w:r>
-      <w:proofErr w:type="spellStart"/>
-      <w:r>
-        <w:t>Buisness</w:t>
-      </w:r>
-      <w:proofErr w:type="spellEnd"/>
-      <w:r>
-        <w:t xml:space="preserve"> </w:t>
-      </w:r>
-      <w:proofErr w:type="spellStart"/>
-      <w:r>
-        <w:t>Logic</w:t>
-      </w:r>
-      <w:proofErr w:type="spellEnd"/>
-      <w:r>
-        <w:t xml:space="preserve"> </w:t>
-      </w:r>
-      <w:proofErr w:type="spellStart"/>
-      <w:r>
-        <w:t>Layer</w:t>
-      </w:r>
-      <w:proofErr w:type="spellEnd"/>
-      <w:r>
-        <w:t xml:space="preserve"> – BLL) </w:t>
+        <w:t xml:space="preserve"> (Buisness Logic Layer – BLL) </w:t>
       </w:r>
       <w:r>
         <w:t>zapravo obrađuje</w:t>
@@ -10677,15 +9201,7 @@
         <w:t xml:space="preserve"> Sloj </w:t>
       </w:r>
       <w:r>
-        <w:t xml:space="preserve">za pristup podacima (Dana Access </w:t>
-      </w:r>
-      <w:proofErr w:type="spellStart"/>
-      <w:r>
-        <w:t>Layer</w:t>
-      </w:r>
-      <w:proofErr w:type="spellEnd"/>
-      <w:r>
-        <w:t xml:space="preserve"> – DAL) </w:t>
+        <w:t xml:space="preserve">za pristup podacima (Dana Access Layer – DAL) </w:t>
       </w:r>
       <w:r>
         <w:t>sastavlja upite</w:t>
@@ -10700,23 +9216,7 @@
         <w:t>iste prosljeđuje bazi podataka</w:t>
       </w:r>
       <w:r>
-        <w:t xml:space="preserve">, te odgovore vraća kao </w:t>
-      </w:r>
-      <w:proofErr w:type="spellStart"/>
-      <w:r>
-        <w:t>json</w:t>
-      </w:r>
-      <w:proofErr w:type="spellEnd"/>
-      <w:r>
-        <w:t>/</w:t>
-      </w:r>
-      <w:proofErr w:type="spellStart"/>
-      <w:r>
-        <w:t>xml</w:t>
-      </w:r>
-      <w:proofErr w:type="spellEnd"/>
-      <w:r>
-        <w:t xml:space="preserve"> objekte</w:t>
+        <w:t>, te odgovore vraća kao json/xml objekte</w:t>
       </w:r>
       <w:r>
         <w:t xml:space="preserve">, koje onda DAL obrađuje i vraća </w:t>
@@ -10806,7 +9306,7 @@
       <w:pPr>
         <w:pStyle w:val="FOINaslov2"/>
       </w:pPr>
-      <w:bookmarkStart w:id="19" w:name="_Toc23703292"/>
+      <w:bookmarkStart w:id="18" w:name="_Toc23703292"/>
       <w:r>
         <w:lastRenderedPageBreak/>
         <w:t>Model podataka</w:t>
@@ -10814,7 +9314,7 @@
       <w:r>
         <w:t xml:space="preserve"> (ERA)</w:t>
       </w:r>
-      <w:bookmarkEnd w:id="19"/>
+      <w:bookmarkEnd w:id="18"/>
     </w:p>
     <w:p>
       <w:r>
@@ -10889,12 +9389,12 @@
       <w:pPr>
         <w:pStyle w:val="FOINaslov2"/>
       </w:pPr>
-      <w:bookmarkStart w:id="20" w:name="_Toc23703293"/>
+      <w:bookmarkStart w:id="19" w:name="_Toc23703293"/>
       <w:r>
         <w:lastRenderedPageBreak/>
         <w:t>Dijagram klasa</w:t>
       </w:r>
-      <w:bookmarkEnd w:id="20"/>
+      <w:bookmarkEnd w:id="19"/>
     </w:p>
     <w:p>
       <w:pPr>
@@ -10903,11 +9403,9 @@
       <w:r>
         <w:t xml:space="preserve">Napomena; dijagram </w:t>
       </w:r>
-      <w:proofErr w:type="spellStart"/>
-      <w:r>
-        <w:t>kalsa</w:t>
-      </w:r>
-      <w:proofErr w:type="spellEnd"/>
+      <w:r>
+        <w:t>klasa</w:t>
+      </w:r>
       <w:r>
         <w:t xml:space="preserve"> je ograničen </w:t>
       </w:r>
@@ -10981,16 +9479,125 @@
     </w:p>
     <w:p>
       <w:pPr>
+        <w:rPr>
+          <w:rFonts w:ascii="Times New Roman" w:eastAsia="Times New Roman" w:hAnsi="Times New Roman" w:cs="Times New Roman"/>
+          <w:b/>
+          <w:sz w:val="36"/>
+          <w:szCs w:val="24"/>
+          <w:lang w:eastAsia="hr-HR"/>
+        </w:rPr>
+      </w:pPr>
+      <w:bookmarkStart w:id="20" w:name="_Toc23703294"/>
+      <w:r>
+        <w:rPr>
+          <w:sz w:val="36"/>
+        </w:rPr>
+        <w:br w:type="page"/>
+      </w:r>
+    </w:p>
+    <w:p>
+      <w:pPr>
         <w:pStyle w:val="FOINaslov2"/>
         <w:rPr>
           <w:sz w:val="36"/>
         </w:rPr>
       </w:pPr>
-      <w:bookmarkStart w:id="21" w:name="_Toc23703294"/>
-      <w:r>
+      <w:r>
+        <w:rPr>
+          <w:sz w:val="36"/>
+        </w:rPr>
+        <w:lastRenderedPageBreak/>
+        <w:t>Web</w:t>
+      </w:r>
+      <w:r>
+        <w:rPr>
+          <w:sz w:val="36"/>
+        </w:rPr>
+        <w:t xml:space="preserve"> s</w:t>
+      </w:r>
+      <w:r>
+        <w:rPr>
+          <w:sz w:val="36"/>
+        </w:rPr>
+        <w:t>ervis</w:t>
+      </w:r>
+    </w:p>
+    <w:p>
+      <w:pPr>
+        <w:ind w:left="357"/>
+      </w:pPr>
+      <w:r>
+        <w:t>Popis entiteta te njihovih operacije i metoda prikazani su u sljedećoj tablici;</w:t>
+      </w:r>
+      <w:bookmarkStart w:id="21" w:name="_GoBack"/>
+      <w:bookmarkEnd w:id="21"/>
+    </w:p>
+    <w:p>
+      <w:pPr>
+        <w:rPr>
+          <w:rFonts w:ascii="Times New Roman" w:eastAsia="Times New Roman" w:hAnsi="Times New Roman" w:cs="Times New Roman"/>
+          <w:b/>
+          <w:sz w:val="32"/>
+          <w:szCs w:val="24"/>
+          <w:lang w:eastAsia="hr-HR"/>
+        </w:rPr>
+      </w:pPr>
+      <w:r>
+        <w:rPr>
+          <w:noProof/>
+        </w:rPr>
+        <w:drawing>
+          <wp:inline distT="0" distB="0" distL="0" distR="0" wp14:anchorId="671CD8D2" wp14:editId="41AB0242">
+            <wp:extent cx="6245698" cy="2838450"/>
+            <wp:effectExtent l="0" t="0" r="3175" b="0"/>
+            <wp:docPr id="38" name="Slika 38"/>
+            <wp:cNvGraphicFramePr>
+              <a:graphicFrameLocks xmlns:a="http://schemas.openxmlformats.org/drawingml/2006/main" noChangeAspect="1"/>
+            </wp:cNvGraphicFramePr>
+            <a:graphic xmlns:a="http://schemas.openxmlformats.org/drawingml/2006/main">
+              <a:graphicData uri="http://schemas.openxmlformats.org/drawingml/2006/picture">
+                <pic:pic xmlns:pic="http://schemas.openxmlformats.org/drawingml/2006/picture">
+                  <pic:nvPicPr>
+                    <pic:cNvPr id="1" name=""/>
+                    <pic:cNvPicPr/>
+                  </pic:nvPicPr>
+                  <pic:blipFill>
+                    <a:blip r:embed="rId35"/>
+                    <a:stretch>
+                      <a:fillRect/>
+                    </a:stretch>
+                  </pic:blipFill>
+                  <pic:spPr>
+                    <a:xfrm>
+                      <a:off x="0" y="0"/>
+                      <a:ext cx="6282004" cy="2854950"/>
+                    </a:xfrm>
+                    <a:prstGeom prst="rect">
+                      <a:avLst/>
+                    </a:prstGeom>
+                  </pic:spPr>
+                </pic:pic>
+              </a:graphicData>
+            </a:graphic>
+          </wp:inline>
+        </w:drawing>
+      </w:r>
+      <w:r>
+        <w:br w:type="page"/>
+      </w:r>
+    </w:p>
+    <w:p>
+      <w:pPr>
+        <w:pStyle w:val="FOINaslov2"/>
+        <w:rPr>
+          <w:sz w:val="36"/>
+        </w:rPr>
+      </w:pPr>
+      <w:r>
+        <w:lastRenderedPageBreak/>
         <w:t>Modularnosti</w:t>
       </w:r>
-      <w:bookmarkEnd w:id="21"/>
+      <w:bookmarkEnd w:id="20"/>
     </w:p>
     <w:p>
       <w:pPr>
@@ -11104,7 +9711,6 @@
           <w:lang w:eastAsia="hr-HR"/>
         </w:rPr>
       </w:pPr>
-      <w:proofErr w:type="spellStart"/>
       <w:r>
         <w:rPr>
           <w:rFonts w:ascii="Times New Roman" w:eastAsia="Times New Roman" w:hAnsi="Times New Roman" w:cs="Times New Roman"/>
@@ -11114,7 +9720,6 @@
         </w:rPr>
         <w:t>FitApp</w:t>
       </w:r>
-      <w:proofErr w:type="spellEnd"/>
     </w:p>
     <w:p>
       <w:pPr>
@@ -11133,19 +9738,19 @@
           <w:szCs w:val="24"/>
           <w:lang w:eastAsia="hr-HR"/>
         </w:rPr>
-        <w:t xml:space="preserve">Članovi projektnog tima (za svakoga: ime i prezime, e-mail, JMBAG, </w:t>
-      </w:r>
-      <w:proofErr w:type="spellStart"/>
-      <w:r>
+        <w:t>Članovi projektnog tima (za svakoga: ime i prezime, e-mail, JMBAG, GitHub korisničko ime)</w:t>
+      </w:r>
+    </w:p>
+    <w:p>
+      <w:pPr>
+        <w:spacing w:after="100" w:afterAutospacing="1" w:line="240" w:lineRule="auto"/>
         <w:rPr>
           <w:rFonts w:ascii="Times New Roman" w:eastAsia="Times New Roman" w:hAnsi="Times New Roman" w:cs="Times New Roman"/>
           <w:sz w:val="24"/>
           <w:szCs w:val="24"/>
           <w:lang w:eastAsia="hr-HR"/>
         </w:rPr>
-        <w:t>GitHub</w:t>
-      </w:r>
-      <w:proofErr w:type="spellEnd"/>
+      </w:pPr>
       <w:r>
         <w:rPr>
           <w:rFonts w:ascii="Times New Roman" w:eastAsia="Times New Roman" w:hAnsi="Times New Roman" w:cs="Times New Roman"/>
@@ -11153,19 +9758,18 @@
           <w:szCs w:val="24"/>
           <w:lang w:eastAsia="hr-HR"/>
         </w:rPr>
-        <w:t xml:space="preserve"> korisničko ime)</w:t>
-      </w:r>
-    </w:p>
-    <w:p>
-      <w:pPr>
-        <w:spacing w:after="100" w:afterAutospacing="1" w:line="240" w:lineRule="auto"/>
+        <w:t>Robert Manestar, rmanestar@foi.hr, 0016126820, rmanestar,</w:t>
+      </w:r>
+      <w:r>
         <w:rPr>
           <w:rFonts w:ascii="Times New Roman" w:eastAsia="Times New Roman" w:hAnsi="Times New Roman" w:cs="Times New Roman"/>
           <w:sz w:val="24"/>
           <w:szCs w:val="24"/>
           <w:lang w:eastAsia="hr-HR"/>
         </w:rPr>
-      </w:pPr>
+        <w:br/>
+        <w:t>Meikl Marić, mmaric@foi.hr , 0016123124, MajkFOI,</w:t>
+      </w:r>
       <w:r>
         <w:rPr>
           <w:rFonts w:ascii="Times New Roman" w:eastAsia="Times New Roman" w:hAnsi="Times New Roman" w:cs="Times New Roman"/>
@@ -11173,9 +9777,9 @@
           <w:szCs w:val="24"/>
           <w:lang w:eastAsia="hr-HR"/>
         </w:rPr>
-        <w:t xml:space="preserve">Robert </w:t>
-      </w:r>
-      <w:proofErr w:type="spellStart"/>
+        <w:br/>
+        <w:t>Jurica Migač, jmigac@foi.hr, 0016123374, jmigac,</w:t>
+      </w:r>
       <w:r>
         <w:rPr>
           <w:rFonts w:ascii="Times New Roman" w:eastAsia="Times New Roman" w:hAnsi="Times New Roman" w:cs="Times New Roman"/>
@@ -11183,167 +9787,8 @@
           <w:szCs w:val="24"/>
           <w:lang w:eastAsia="hr-HR"/>
         </w:rPr>
-        <w:t>Manestar</w:t>
-      </w:r>
-      <w:proofErr w:type="spellEnd"/>
-      <w:r>
-        <w:rPr>
-          <w:rFonts w:ascii="Times New Roman" w:eastAsia="Times New Roman" w:hAnsi="Times New Roman" w:cs="Times New Roman"/>
-          <w:sz w:val="24"/>
-          <w:szCs w:val="24"/>
-          <w:lang w:eastAsia="hr-HR"/>
-        </w:rPr>
-        <w:t xml:space="preserve">, rmanestar@foi.hr, 0016126820, </w:t>
-      </w:r>
-      <w:proofErr w:type="spellStart"/>
-      <w:r>
-        <w:rPr>
-          <w:rFonts w:ascii="Times New Roman" w:eastAsia="Times New Roman" w:hAnsi="Times New Roman" w:cs="Times New Roman"/>
-          <w:sz w:val="24"/>
-          <w:szCs w:val="24"/>
-          <w:lang w:eastAsia="hr-HR"/>
-        </w:rPr>
-        <w:t>rmanestar</w:t>
-      </w:r>
-      <w:proofErr w:type="spellEnd"/>
-      <w:r>
-        <w:rPr>
-          <w:rFonts w:ascii="Times New Roman" w:eastAsia="Times New Roman" w:hAnsi="Times New Roman" w:cs="Times New Roman"/>
-          <w:sz w:val="24"/>
-          <w:szCs w:val="24"/>
-          <w:lang w:eastAsia="hr-HR"/>
-        </w:rPr>
-        <w:t>,</w:t>
-      </w:r>
-      <w:r>
-        <w:rPr>
-          <w:rFonts w:ascii="Times New Roman" w:eastAsia="Times New Roman" w:hAnsi="Times New Roman" w:cs="Times New Roman"/>
-          <w:sz w:val="24"/>
-          <w:szCs w:val="24"/>
-          <w:lang w:eastAsia="hr-HR"/>
-        </w:rPr>
         <w:br/>
-        <w:t xml:space="preserve">Meikl Marić, mmaric@foi.hr , 0016123124, </w:t>
-      </w:r>
-      <w:proofErr w:type="spellStart"/>
-      <w:r>
-        <w:rPr>
-          <w:rFonts w:ascii="Times New Roman" w:eastAsia="Times New Roman" w:hAnsi="Times New Roman" w:cs="Times New Roman"/>
-          <w:sz w:val="24"/>
-          <w:szCs w:val="24"/>
-          <w:lang w:eastAsia="hr-HR"/>
-        </w:rPr>
-        <w:t>MajkFOI</w:t>
-      </w:r>
-      <w:proofErr w:type="spellEnd"/>
-      <w:r>
-        <w:rPr>
-          <w:rFonts w:ascii="Times New Roman" w:eastAsia="Times New Roman" w:hAnsi="Times New Roman" w:cs="Times New Roman"/>
-          <w:sz w:val="24"/>
-          <w:szCs w:val="24"/>
-          <w:lang w:eastAsia="hr-HR"/>
-        </w:rPr>
-        <w:t>,</w:t>
-      </w:r>
-      <w:r>
-        <w:rPr>
-          <w:rFonts w:ascii="Times New Roman" w:eastAsia="Times New Roman" w:hAnsi="Times New Roman" w:cs="Times New Roman"/>
-          <w:sz w:val="24"/>
-          <w:szCs w:val="24"/>
-          <w:lang w:eastAsia="hr-HR"/>
-        </w:rPr>
-        <w:br/>
-        <w:t xml:space="preserve">Jurica </w:t>
-      </w:r>
-      <w:proofErr w:type="spellStart"/>
-      <w:r>
-        <w:rPr>
-          <w:rFonts w:ascii="Times New Roman" w:eastAsia="Times New Roman" w:hAnsi="Times New Roman" w:cs="Times New Roman"/>
-          <w:sz w:val="24"/>
-          <w:szCs w:val="24"/>
-          <w:lang w:eastAsia="hr-HR"/>
-        </w:rPr>
-        <w:t>Migač</w:t>
-      </w:r>
-      <w:proofErr w:type="spellEnd"/>
-      <w:r>
-        <w:rPr>
-          <w:rFonts w:ascii="Times New Roman" w:eastAsia="Times New Roman" w:hAnsi="Times New Roman" w:cs="Times New Roman"/>
-          <w:sz w:val="24"/>
-          <w:szCs w:val="24"/>
-          <w:lang w:eastAsia="hr-HR"/>
-        </w:rPr>
-        <w:t xml:space="preserve">, jmigac@foi.hr, 0016123374, </w:t>
-      </w:r>
-      <w:proofErr w:type="spellStart"/>
-      <w:r>
-        <w:rPr>
-          <w:rFonts w:ascii="Times New Roman" w:eastAsia="Times New Roman" w:hAnsi="Times New Roman" w:cs="Times New Roman"/>
-          <w:sz w:val="24"/>
-          <w:szCs w:val="24"/>
-          <w:lang w:eastAsia="hr-HR"/>
-        </w:rPr>
-        <w:t>jmigac</w:t>
-      </w:r>
-      <w:proofErr w:type="spellEnd"/>
-      <w:r>
-        <w:rPr>
-          <w:rFonts w:ascii="Times New Roman" w:eastAsia="Times New Roman" w:hAnsi="Times New Roman" w:cs="Times New Roman"/>
-          <w:sz w:val="24"/>
-          <w:szCs w:val="24"/>
-          <w:lang w:eastAsia="hr-HR"/>
-        </w:rPr>
-        <w:t>,</w:t>
-      </w:r>
-      <w:r>
-        <w:rPr>
-          <w:rFonts w:ascii="Times New Roman" w:eastAsia="Times New Roman" w:hAnsi="Times New Roman" w:cs="Times New Roman"/>
-          <w:sz w:val="24"/>
-          <w:szCs w:val="24"/>
-          <w:lang w:eastAsia="hr-HR"/>
-        </w:rPr>
-        <w:br/>
-        <w:t xml:space="preserve">Josip </w:t>
-      </w:r>
-      <w:proofErr w:type="spellStart"/>
-      <w:r>
-        <w:rPr>
-          <w:rFonts w:ascii="Times New Roman" w:eastAsia="Times New Roman" w:hAnsi="Times New Roman" w:cs="Times New Roman"/>
-          <w:sz w:val="24"/>
-          <w:szCs w:val="24"/>
-          <w:lang w:eastAsia="hr-HR"/>
-        </w:rPr>
-        <w:t>Petanjek</w:t>
-      </w:r>
-      <w:proofErr w:type="spellEnd"/>
-      <w:r>
-        <w:rPr>
-          <w:rFonts w:ascii="Times New Roman" w:eastAsia="Times New Roman" w:hAnsi="Times New Roman" w:cs="Times New Roman"/>
-          <w:sz w:val="24"/>
-          <w:szCs w:val="24"/>
-          <w:lang w:eastAsia="hr-HR"/>
-        </w:rPr>
-        <w:t xml:space="preserve">, jpetanjek@foi.hr, 0016124756, </w:t>
-      </w:r>
-      <w:proofErr w:type="spellStart"/>
-      <w:r>
-        <w:rPr>
-          <w:rFonts w:ascii="Times New Roman" w:eastAsia="Times New Roman" w:hAnsi="Times New Roman" w:cs="Times New Roman"/>
-          <w:sz w:val="24"/>
-          <w:szCs w:val="24"/>
-          <w:lang w:eastAsia="hr-HR"/>
-        </w:rPr>
-        <w:t>jpetanjek</w:t>
-      </w:r>
-      <w:proofErr w:type="spellEnd"/>
-      <w:r>
-        <w:rPr>
-          <w:rFonts w:ascii="Times New Roman" w:eastAsia="Times New Roman" w:hAnsi="Times New Roman" w:cs="Times New Roman"/>
-          <w:sz w:val="24"/>
-          <w:szCs w:val="24"/>
-          <w:lang w:eastAsia="hr-HR"/>
-        </w:rPr>
-        <w:t>,</w:t>
+        <w:t>Josip Petanjek, jpetanjek@foi.hr, 0016124756, jpetanjek,</w:t>
       </w:r>
       <w:r>
         <w:rPr>
@@ -11483,258 +9928,27 @@
           <w:szCs w:val="24"/>
           <w:lang w:eastAsia="hr-HR"/>
         </w:rPr>
-        <w:t xml:space="preserve">Tehnologije koje ćete koristiti i ciljane </w:t>
-      </w:r>
-      <w:proofErr w:type="spellStart"/>
-      <w:r>
+        <w:t>Tehnologije koje ćete koristiti i ciljane platfome</w:t>
+      </w:r>
+    </w:p>
+    <w:p>
+      <w:pPr>
+        <w:spacing w:after="100" w:afterAutospacing="1" w:line="240" w:lineRule="auto"/>
         <w:rPr>
           <w:rFonts w:ascii="Times New Roman" w:eastAsia="Times New Roman" w:hAnsi="Times New Roman" w:cs="Times New Roman"/>
           <w:sz w:val="24"/>
           <w:szCs w:val="24"/>
           <w:lang w:eastAsia="hr-HR"/>
         </w:rPr>
-        <w:t>platfome</w:t>
-      </w:r>
-      <w:proofErr w:type="spellEnd"/>
-    </w:p>
-    <w:p>
-      <w:pPr>
-        <w:spacing w:after="100" w:afterAutospacing="1" w:line="240" w:lineRule="auto"/>
+      </w:pPr>
+      <w:r>
         <w:rPr>
           <w:rFonts w:ascii="Times New Roman" w:eastAsia="Times New Roman" w:hAnsi="Times New Roman" w:cs="Times New Roman"/>
           <w:sz w:val="24"/>
           <w:szCs w:val="24"/>
           <w:lang w:eastAsia="hr-HR"/>
         </w:rPr>
-      </w:pPr>
-      <w:r>
-        <w:rPr>
-          <w:rFonts w:ascii="Times New Roman" w:eastAsia="Times New Roman" w:hAnsi="Times New Roman" w:cs="Times New Roman"/>
-          <w:sz w:val="24"/>
-          <w:szCs w:val="24"/>
-          <w:lang w:eastAsia="hr-HR"/>
-        </w:rPr>
-        <w:t xml:space="preserve">Android Studio, Android OS, </w:t>
-      </w:r>
-      <w:proofErr w:type="spellStart"/>
-      <w:r>
-        <w:rPr>
-          <w:rFonts w:ascii="Times New Roman" w:eastAsia="Times New Roman" w:hAnsi="Times New Roman" w:cs="Times New Roman"/>
-          <w:sz w:val="24"/>
-          <w:szCs w:val="24"/>
-          <w:lang w:eastAsia="hr-HR"/>
-        </w:rPr>
-        <w:t>SourceTree</w:t>
-      </w:r>
-      <w:proofErr w:type="spellEnd"/>
-      <w:r>
-        <w:rPr>
-          <w:rFonts w:ascii="Times New Roman" w:eastAsia="Times New Roman" w:hAnsi="Times New Roman" w:cs="Times New Roman"/>
-          <w:sz w:val="24"/>
-          <w:szCs w:val="24"/>
-          <w:lang w:eastAsia="hr-HR"/>
-        </w:rPr>
-        <w:t xml:space="preserve">, </w:t>
-      </w:r>
-      <w:proofErr w:type="spellStart"/>
-      <w:r>
-        <w:rPr>
-          <w:rFonts w:ascii="Times New Roman" w:eastAsia="Times New Roman" w:hAnsi="Times New Roman" w:cs="Times New Roman"/>
-          <w:sz w:val="24"/>
-          <w:szCs w:val="24"/>
-          <w:lang w:eastAsia="hr-HR"/>
-        </w:rPr>
-        <w:t>Github</w:t>
-      </w:r>
-      <w:proofErr w:type="spellEnd"/>
-      <w:r>
-        <w:rPr>
-          <w:rFonts w:ascii="Times New Roman" w:eastAsia="Times New Roman" w:hAnsi="Times New Roman" w:cs="Times New Roman"/>
-          <w:sz w:val="24"/>
-          <w:szCs w:val="24"/>
-          <w:lang w:eastAsia="hr-HR"/>
-        </w:rPr>
-        <w:t xml:space="preserve">, </w:t>
-      </w:r>
-      <w:proofErr w:type="spellStart"/>
-      <w:r>
-        <w:rPr>
-          <w:rFonts w:ascii="Times New Roman" w:eastAsia="Times New Roman" w:hAnsi="Times New Roman" w:cs="Times New Roman"/>
-          <w:sz w:val="24"/>
-          <w:szCs w:val="24"/>
-          <w:lang w:eastAsia="hr-HR"/>
-        </w:rPr>
-        <w:t>DataGrip</w:t>
-      </w:r>
-      <w:proofErr w:type="spellEnd"/>
-      <w:r>
-        <w:rPr>
-          <w:rFonts w:ascii="Times New Roman" w:eastAsia="Times New Roman" w:hAnsi="Times New Roman" w:cs="Times New Roman"/>
-          <w:sz w:val="24"/>
-          <w:szCs w:val="24"/>
-          <w:lang w:eastAsia="hr-HR"/>
-        </w:rPr>
-        <w:t xml:space="preserve">, </w:t>
-      </w:r>
-      <w:proofErr w:type="spellStart"/>
-      <w:r>
-        <w:rPr>
-          <w:rFonts w:ascii="Times New Roman" w:eastAsia="Times New Roman" w:hAnsi="Times New Roman" w:cs="Times New Roman"/>
-          <w:sz w:val="24"/>
-          <w:szCs w:val="24"/>
-          <w:lang w:eastAsia="hr-HR"/>
-        </w:rPr>
-        <w:t>Visual</w:t>
-      </w:r>
-      <w:proofErr w:type="spellEnd"/>
-      <w:r>
-        <w:rPr>
-          <w:rFonts w:ascii="Times New Roman" w:eastAsia="Times New Roman" w:hAnsi="Times New Roman" w:cs="Times New Roman"/>
-          <w:sz w:val="24"/>
-          <w:szCs w:val="24"/>
-          <w:lang w:eastAsia="hr-HR"/>
-        </w:rPr>
-        <w:t xml:space="preserve"> </w:t>
-      </w:r>
-      <w:proofErr w:type="spellStart"/>
-      <w:r>
-        <w:rPr>
-          <w:rFonts w:ascii="Times New Roman" w:eastAsia="Times New Roman" w:hAnsi="Times New Roman" w:cs="Times New Roman"/>
-          <w:sz w:val="24"/>
-          <w:szCs w:val="24"/>
-          <w:lang w:eastAsia="hr-HR"/>
-        </w:rPr>
-        <w:t>Paradigm</w:t>
-      </w:r>
-      <w:proofErr w:type="spellEnd"/>
-      <w:r>
-        <w:rPr>
-          <w:rFonts w:ascii="Times New Roman" w:eastAsia="Times New Roman" w:hAnsi="Times New Roman" w:cs="Times New Roman"/>
-          <w:sz w:val="24"/>
-          <w:szCs w:val="24"/>
-          <w:lang w:eastAsia="hr-HR"/>
-        </w:rPr>
-        <w:t xml:space="preserve">, Google </w:t>
-      </w:r>
-      <w:proofErr w:type="spellStart"/>
-      <w:r>
-        <w:rPr>
-          <w:rFonts w:ascii="Times New Roman" w:eastAsia="Times New Roman" w:hAnsi="Times New Roman" w:cs="Times New Roman"/>
-          <w:sz w:val="24"/>
-          <w:szCs w:val="24"/>
-          <w:lang w:eastAsia="hr-HR"/>
-        </w:rPr>
-        <w:t>Sign</w:t>
-      </w:r>
-      <w:proofErr w:type="spellEnd"/>
-      <w:r>
-        <w:rPr>
-          <w:rFonts w:ascii="Times New Roman" w:eastAsia="Times New Roman" w:hAnsi="Times New Roman" w:cs="Times New Roman"/>
-          <w:sz w:val="24"/>
-          <w:szCs w:val="24"/>
-          <w:lang w:eastAsia="hr-HR"/>
-        </w:rPr>
-        <w:t xml:space="preserve">-In, </w:t>
-      </w:r>
-      <w:proofErr w:type="spellStart"/>
-      <w:r>
-        <w:rPr>
-          <w:rFonts w:ascii="Times New Roman" w:eastAsia="Times New Roman" w:hAnsi="Times New Roman" w:cs="Times New Roman"/>
-          <w:sz w:val="24"/>
-          <w:szCs w:val="24"/>
-          <w:lang w:eastAsia="hr-HR"/>
-        </w:rPr>
-        <w:t>Calendar</w:t>
-      </w:r>
-      <w:proofErr w:type="spellEnd"/>
-      <w:r>
-        <w:rPr>
-          <w:rFonts w:ascii="Times New Roman" w:eastAsia="Times New Roman" w:hAnsi="Times New Roman" w:cs="Times New Roman"/>
-          <w:sz w:val="24"/>
-          <w:szCs w:val="24"/>
-          <w:lang w:eastAsia="hr-HR"/>
-        </w:rPr>
-        <w:t xml:space="preserve"> API, </w:t>
-      </w:r>
-      <w:proofErr w:type="spellStart"/>
-      <w:r>
-        <w:rPr>
-          <w:rFonts w:ascii="Times New Roman" w:eastAsia="Times New Roman" w:hAnsi="Times New Roman" w:cs="Times New Roman"/>
-          <w:sz w:val="24"/>
-          <w:szCs w:val="24"/>
-          <w:lang w:eastAsia="hr-HR"/>
-        </w:rPr>
-        <w:t>Barcode</w:t>
-      </w:r>
-      <w:proofErr w:type="spellEnd"/>
-      <w:r>
-        <w:rPr>
-          <w:rFonts w:ascii="Times New Roman" w:eastAsia="Times New Roman" w:hAnsi="Times New Roman" w:cs="Times New Roman"/>
-          <w:sz w:val="24"/>
-          <w:szCs w:val="24"/>
-          <w:lang w:eastAsia="hr-HR"/>
-        </w:rPr>
-        <w:t xml:space="preserve"> API, Cloud </w:t>
-      </w:r>
-      <w:proofErr w:type="spellStart"/>
-      <w:r>
-        <w:rPr>
-          <w:rFonts w:ascii="Times New Roman" w:eastAsia="Times New Roman" w:hAnsi="Times New Roman" w:cs="Times New Roman"/>
-          <w:sz w:val="24"/>
-          <w:szCs w:val="24"/>
-          <w:lang w:eastAsia="hr-HR"/>
-        </w:rPr>
-        <w:t>Text</w:t>
-      </w:r>
-      <w:proofErr w:type="spellEnd"/>
-      <w:r>
-        <w:rPr>
-          <w:rFonts w:ascii="Times New Roman" w:eastAsia="Times New Roman" w:hAnsi="Times New Roman" w:cs="Times New Roman"/>
-          <w:sz w:val="24"/>
-          <w:szCs w:val="24"/>
-          <w:lang w:eastAsia="hr-HR"/>
-        </w:rPr>
-        <w:t>-to-</w:t>
-      </w:r>
-      <w:proofErr w:type="spellStart"/>
-      <w:r>
-        <w:rPr>
-          <w:rFonts w:ascii="Times New Roman" w:eastAsia="Times New Roman" w:hAnsi="Times New Roman" w:cs="Times New Roman"/>
-          <w:sz w:val="24"/>
-          <w:szCs w:val="24"/>
-          <w:lang w:eastAsia="hr-HR"/>
-        </w:rPr>
-        <w:t>Speech</w:t>
-      </w:r>
-      <w:proofErr w:type="spellEnd"/>
-      <w:r>
-        <w:rPr>
-          <w:rFonts w:ascii="Times New Roman" w:eastAsia="Times New Roman" w:hAnsi="Times New Roman" w:cs="Times New Roman"/>
-          <w:sz w:val="24"/>
-          <w:szCs w:val="24"/>
-          <w:lang w:eastAsia="hr-HR"/>
-        </w:rPr>
-        <w:t xml:space="preserve"> API, </w:t>
-      </w:r>
-      <w:proofErr w:type="spellStart"/>
-      <w:r>
-        <w:rPr>
-          <w:rFonts w:ascii="Times New Roman" w:eastAsia="Times New Roman" w:hAnsi="Times New Roman" w:cs="Times New Roman"/>
-          <w:sz w:val="24"/>
-          <w:szCs w:val="24"/>
-          <w:lang w:eastAsia="hr-HR"/>
-        </w:rPr>
-        <w:t>Maps</w:t>
-      </w:r>
-      <w:proofErr w:type="spellEnd"/>
-      <w:r>
-        <w:rPr>
-          <w:rFonts w:ascii="Times New Roman" w:eastAsia="Times New Roman" w:hAnsi="Times New Roman" w:cs="Times New Roman"/>
-          <w:sz w:val="24"/>
-          <w:szCs w:val="24"/>
-          <w:lang w:eastAsia="hr-HR"/>
-        </w:rPr>
-        <w:t xml:space="preserve"> API</w:t>
+        <w:t>Android Studio, Android OS, SourceTree, Github, DataGrip, Visual Paradigm, Google Sign-In, Calendar API, Barcode API, Cloud Text-to-Speech API, Maps API</w:t>
       </w:r>
     </w:p>
     <w:p>
@@ -11882,27 +10096,7 @@
           <w:szCs w:val="24"/>
           <w:lang w:eastAsia="hr-HR"/>
         </w:rPr>
-        <w:t xml:space="preserve">Uz Google </w:t>
-      </w:r>
-      <w:proofErr w:type="spellStart"/>
-      <w:r>
-        <w:rPr>
-          <w:rFonts w:ascii="Times New Roman" w:eastAsia="Times New Roman" w:hAnsi="Times New Roman" w:cs="Times New Roman"/>
-          <w:sz w:val="24"/>
-          <w:szCs w:val="24"/>
-          <w:lang w:eastAsia="hr-HR"/>
-        </w:rPr>
-        <w:t>Sign</w:t>
-      </w:r>
-      <w:proofErr w:type="spellEnd"/>
-      <w:r>
-        <w:rPr>
-          <w:rFonts w:ascii="Times New Roman" w:eastAsia="Times New Roman" w:hAnsi="Times New Roman" w:cs="Times New Roman"/>
-          <w:sz w:val="24"/>
-          <w:szCs w:val="24"/>
-          <w:lang w:eastAsia="hr-HR"/>
-        </w:rPr>
-        <w:t>-In integraciju.</w:t>
+        <w:t>Uz Google Sign-In integraciju.</w:t>
       </w:r>
     </w:p>
     <w:p>
@@ -12046,27 +10240,7 @@
           <w:szCs w:val="24"/>
           <w:lang w:eastAsia="hr-HR"/>
         </w:rPr>
-        <w:t xml:space="preserve">Sken barkoda proizvoda za lakši unos hrane uz Google </w:t>
-      </w:r>
-      <w:proofErr w:type="spellStart"/>
-      <w:r>
-        <w:rPr>
-          <w:rFonts w:ascii="Times New Roman" w:eastAsia="Times New Roman" w:hAnsi="Times New Roman" w:cs="Times New Roman"/>
-          <w:sz w:val="24"/>
-          <w:szCs w:val="24"/>
-          <w:lang w:eastAsia="hr-HR"/>
-        </w:rPr>
-        <w:t>Barcode</w:t>
-      </w:r>
-      <w:proofErr w:type="spellEnd"/>
-      <w:r>
-        <w:rPr>
-          <w:rFonts w:ascii="Times New Roman" w:eastAsia="Times New Roman" w:hAnsi="Times New Roman" w:cs="Times New Roman"/>
-          <w:sz w:val="24"/>
-          <w:szCs w:val="24"/>
-          <w:lang w:eastAsia="hr-HR"/>
-        </w:rPr>
-        <w:t xml:space="preserve"> API.</w:t>
+        <w:t>Sken barkoda proizvoda za lakši unos hrane uz Google Barcode API.</w:t>
       </w:r>
     </w:p>
     <w:p>
@@ -12162,47 +10336,7 @@
           <w:szCs w:val="24"/>
           <w:lang w:eastAsia="hr-HR"/>
         </w:rPr>
-        <w:t xml:space="preserve">Google Cloud </w:t>
-      </w:r>
-      <w:proofErr w:type="spellStart"/>
-      <w:r>
-        <w:rPr>
-          <w:rFonts w:ascii="Times New Roman" w:eastAsia="Times New Roman" w:hAnsi="Times New Roman" w:cs="Times New Roman"/>
-          <w:sz w:val="24"/>
-          <w:szCs w:val="24"/>
-          <w:lang w:eastAsia="hr-HR"/>
-        </w:rPr>
-        <w:t>Text</w:t>
-      </w:r>
-      <w:proofErr w:type="spellEnd"/>
-      <w:r>
-        <w:rPr>
-          <w:rFonts w:ascii="Times New Roman" w:eastAsia="Times New Roman" w:hAnsi="Times New Roman" w:cs="Times New Roman"/>
-          <w:sz w:val="24"/>
-          <w:szCs w:val="24"/>
-          <w:lang w:eastAsia="hr-HR"/>
-        </w:rPr>
-        <w:t>-to-</w:t>
-      </w:r>
-      <w:proofErr w:type="spellStart"/>
-      <w:r>
-        <w:rPr>
-          <w:rFonts w:ascii="Times New Roman" w:eastAsia="Times New Roman" w:hAnsi="Times New Roman" w:cs="Times New Roman"/>
-          <w:sz w:val="24"/>
-          <w:szCs w:val="24"/>
-          <w:lang w:eastAsia="hr-HR"/>
-        </w:rPr>
-        <w:t>Speech</w:t>
-      </w:r>
-      <w:proofErr w:type="spellEnd"/>
-      <w:r>
-        <w:rPr>
-          <w:rFonts w:ascii="Times New Roman" w:eastAsia="Times New Roman" w:hAnsi="Times New Roman" w:cs="Times New Roman"/>
-          <w:sz w:val="24"/>
-          <w:szCs w:val="24"/>
-          <w:lang w:eastAsia="hr-HR"/>
-        </w:rPr>
-        <w:t xml:space="preserve"> API daje korisniku kratke upute te ga obavještava kada počinje i završava pauza te kada je završio vježbu.</w:t>
+        <w:t>Google Cloud Text-to-Speech API daje korisniku kratke upute te ga obavještava kada počinje i završava pauza te kada je završio vježbu.</w:t>
       </w:r>
     </w:p>
     <w:p>
@@ -12298,27 +10432,7 @@
           <w:szCs w:val="24"/>
           <w:lang w:eastAsia="hr-HR"/>
         </w:rPr>
-        <w:t xml:space="preserve">Google </w:t>
-      </w:r>
-      <w:proofErr w:type="spellStart"/>
-      <w:r>
-        <w:rPr>
-          <w:rFonts w:ascii="Times New Roman" w:eastAsia="Times New Roman" w:hAnsi="Times New Roman" w:cs="Times New Roman"/>
-          <w:sz w:val="24"/>
-          <w:szCs w:val="24"/>
-          <w:lang w:eastAsia="hr-HR"/>
-        </w:rPr>
-        <w:t>Maps</w:t>
-      </w:r>
-      <w:proofErr w:type="spellEnd"/>
-      <w:r>
-        <w:rPr>
-          <w:rFonts w:ascii="Times New Roman" w:eastAsia="Times New Roman" w:hAnsi="Times New Roman" w:cs="Times New Roman"/>
-          <w:sz w:val="24"/>
-          <w:szCs w:val="24"/>
-          <w:lang w:eastAsia="hr-HR"/>
-        </w:rPr>
-        <w:t xml:space="preserve"> API.</w:t>
+        <w:t>Google Maps API.</w:t>
       </w:r>
     </w:p>
     <w:p>
@@ -12462,27 +10576,7 @@
           <w:szCs w:val="24"/>
           <w:lang w:eastAsia="hr-HR"/>
         </w:rPr>
-        <w:t xml:space="preserve">Pri stvaranju ili ažuriranju režima i jelovnika stvaraju se korespondirajući događaji preko Google </w:t>
-      </w:r>
-      <w:proofErr w:type="spellStart"/>
-      <w:r>
-        <w:rPr>
-          <w:rFonts w:ascii="Times New Roman" w:eastAsia="Times New Roman" w:hAnsi="Times New Roman" w:cs="Times New Roman"/>
-          <w:sz w:val="24"/>
-          <w:szCs w:val="24"/>
-          <w:lang w:eastAsia="hr-HR"/>
-        </w:rPr>
-        <w:t>Calendar</w:t>
-      </w:r>
-      <w:proofErr w:type="spellEnd"/>
-      <w:r>
-        <w:rPr>
-          <w:rFonts w:ascii="Times New Roman" w:eastAsia="Times New Roman" w:hAnsi="Times New Roman" w:cs="Times New Roman"/>
-          <w:sz w:val="24"/>
-          <w:szCs w:val="24"/>
-          <w:lang w:eastAsia="hr-HR"/>
-        </w:rPr>
-        <w:t xml:space="preserve"> API.</w:t>
+        <w:t>Pri stvaranju ili ažuriranju režima i jelovnika stvaraju se korespondirajući događaji preko Google Calendar API.</w:t>
       </w:r>
     </w:p>
     <w:sectPr>
@@ -13843,7 +11937,7 @@
       </w:pPr>
     </w:pPrDefault>
   </w:docDefaults>
-  <w:latentStyles w:defLockedState="0" w:defUIPriority="99" w:defSemiHidden="0" w:defUnhideWhenUsed="0" w:defQFormat="0" w:count="377">
+  <w:latentStyles w:defLockedState="0" w:defUIPriority="99" w:defSemiHidden="0" w:defUnhideWhenUsed="0" w:defQFormat="0" w:count="376">
     <w:lsdException w:name="Normal" w:uiPriority="0" w:qFormat="1"/>
     <w:lsdException w:name="heading 1" w:uiPriority="9" w:qFormat="1"/>
     <w:lsdException w:name="heading 2" w:semiHidden="1" w:uiPriority="9" w:unhideWhenUsed="1" w:qFormat="1"/>
@@ -13949,6 +12043,7 @@
     <w:lsdException w:name="HTML Sample" w:semiHidden="1" w:unhideWhenUsed="1"/>
     <w:lsdException w:name="HTML Typewriter" w:semiHidden="1" w:unhideWhenUsed="1"/>
     <w:lsdException w:name="HTML Variable" w:semiHidden="1" w:unhideWhenUsed="1"/>
+    <w:lsdException w:name="Normal Table" w:semiHidden="1" w:unhideWhenUsed="1"/>
     <w:lsdException w:name="annotation subject" w:semiHidden="1" w:unhideWhenUsed="1"/>
     <w:lsdException w:name="No List" w:semiHidden="1" w:unhideWhenUsed="1"/>
     <w:lsdException w:name="Outline List 1" w:semiHidden="1" w:unhideWhenUsed="1"/>
@@ -13995,8 +12090,10 @@
     <w:lsdException w:name="Table Subtle 2" w:semiHidden="1" w:unhideWhenUsed="1"/>
     <w:lsdException w:name="Table Web 1" w:semiHidden="1" w:unhideWhenUsed="1"/>
     <w:lsdException w:name="Table Web 2" w:semiHidden="1" w:unhideWhenUsed="1"/>
+    <w:lsdException w:name="Table Web 3" w:semiHidden="1" w:unhideWhenUsed="1"/>
     <w:lsdException w:name="Balloon Text" w:semiHidden="1" w:unhideWhenUsed="1"/>
     <w:lsdException w:name="Table Grid" w:uiPriority="39"/>
+    <w:lsdException w:name="Table Theme" w:semiHidden="1" w:unhideWhenUsed="1"/>
     <w:lsdException w:name="Placeholder Text" w:semiHidden="1"/>
     <w:lsdException w:name="No Spacing" w:uiPriority="1" w:qFormat="1"/>
     <w:lsdException w:name="Light Shading" w:uiPriority="60"/>
@@ -14217,7 +12314,6 @@
     <w:lsdException w:name="Hashtag" w:semiHidden="1" w:unhideWhenUsed="1"/>
     <w:lsdException w:name="Unresolved Mention" w:semiHidden="1" w:unhideWhenUsed="1"/>
     <w:lsdException w:name="Smart Link" w:semiHidden="1" w:unhideWhenUsed="1"/>
-    <w:lsdException w:name="Smart Link Error" w:semiHidden="1" w:unhideWhenUsed="1"/>
   </w:latentStyles>
   <w:style w:type="paragraph" w:default="1" w:styleId="Normal">
     <w:name w:val="Normal"/>
@@ -15025,12 +13121,9 @@
 </file>
 
 <file path=customXml/item1.xml><?xml version="1.0" encoding="utf-8"?>
-<?mso-contentType ?>
-<FormTemplates xmlns="http://schemas.microsoft.com/sharepoint/v3/contenttype/forms">
-  <Display>DocumentLibraryForm</Display>
-  <Edit>DocumentLibraryForm</Edit>
-  <New>DocumentLibraryForm</New>
-</FormTemplates>
+<p:properties xmlns:p="http://schemas.microsoft.com/office/2006/metadata/properties" xmlns:xsi="http://www.w3.org/2001/XMLSchema-instance" xmlns:pc="http://schemas.microsoft.com/office/infopath/2007/PartnerControls">
+  <documentManagement/>
+</p:properties>
 </file>
 
 <file path=customXml/item2.xml><?xml version="1.0" encoding="utf-8"?>
@@ -15166,15 +13259,19 @@
 </file>
 
 <file path=customXml/item3.xml><?xml version="1.0" encoding="utf-8"?>
-<p:properties xmlns:p="http://schemas.microsoft.com/office/2006/metadata/properties" xmlns:xsi="http://www.w3.org/2001/XMLSchema-instance" xmlns:pc="http://schemas.microsoft.com/office/infopath/2007/PartnerControls">
-  <documentManagement/>
-</p:properties>
+<?mso-contentType ?>
+<FormTemplates xmlns="http://schemas.microsoft.com/sharepoint/v3/contenttype/forms">
+  <Display>DocumentLibraryForm</Display>
+  <Edit>DocumentLibraryForm</Edit>
+  <New>DocumentLibraryForm</New>
+</FormTemplates>
 </file>
 
 <file path=customXml/itemProps1.xml><?xml version="1.0" encoding="utf-8"?>
-<ds:datastoreItem xmlns:ds="http://schemas.openxmlformats.org/officeDocument/2006/customXml" ds:itemID="{31D813D4-7198-4302-8182-9350C876C292}">
+<ds:datastoreItem xmlns:ds="http://schemas.openxmlformats.org/officeDocument/2006/customXml" ds:itemID="{ADED1959-0A0D-4FFC-86AF-A6764D8C96A2}">
   <ds:schemaRefs>
-    <ds:schemaRef ds:uri="http://schemas.microsoft.com/sharepoint/v3/contenttype/forms"/>
+    <ds:schemaRef ds:uri="http://schemas.microsoft.com/office/2006/metadata/properties"/>
+    <ds:schemaRef ds:uri="http://schemas.microsoft.com/office/infopath/2007/PartnerControls"/>
   </ds:schemaRefs>
 </ds:datastoreItem>
 </file>
@@ -15198,10 +13295,9 @@
 </file>
 
 <file path=customXml/itemProps3.xml><?xml version="1.0" encoding="utf-8"?>
-<ds:datastoreItem xmlns:ds="http://schemas.openxmlformats.org/officeDocument/2006/customXml" ds:itemID="{ADED1959-0A0D-4FFC-86AF-A6764D8C96A2}">
+<ds:datastoreItem xmlns:ds="http://schemas.openxmlformats.org/officeDocument/2006/customXml" ds:itemID="{31D813D4-7198-4302-8182-9350C876C292}">
   <ds:schemaRefs>
-    <ds:schemaRef ds:uri="http://schemas.microsoft.com/office/2006/metadata/properties"/>
-    <ds:schemaRef ds:uri="http://schemas.microsoft.com/office/infopath/2007/PartnerControls"/>
+    <ds:schemaRef ds:uri="http://schemas.microsoft.com/sharepoint/v3/contenttype/forms"/>
   </ds:schemaRefs>
 </ds:datastoreItem>
 </file>
</xml_diff>

<commit_message>
Ispravak dokumentacije arhitekture i registracije/prijave. Nadopunjen dijagram aktivnosti. #11
</commit_message>
<xml_diff>
--- a/Dokumentacija/Manestar Marić  Migač Petanjek  Pintar - FitApp Projektna dokumentacija.docx
+++ b/Dokumentacija/Manestar Marić  Migač Petanjek  Pintar - FitApp Projektna dokumentacija.docx
@@ -4859,10 +4859,77 @@
       </w:r>
     </w:p>
     <w:p>
+      <w:bookmarkStart w:id="11" w:name="_Toc23703286"/>
+      <w:r>
+        <w:rPr>
+          <w:noProof/>
+        </w:rPr>
+        <w:lastRenderedPageBreak/>
+        <w:drawing>
+          <wp:inline distT="0" distB="0" distL="0" distR="0" wp14:anchorId="4AC0D454" wp14:editId="53EDF466">
+            <wp:extent cx="5731510" cy="3442970"/>
+            <wp:effectExtent l="0" t="0" r="2540" b="5080"/>
+            <wp:docPr id="45" name="Slika 45"/>
+            <wp:cNvGraphicFramePr>
+              <a:graphicFrameLocks xmlns:a="http://schemas.openxmlformats.org/drawingml/2006/main" noChangeAspect="1"/>
+            </wp:cNvGraphicFramePr>
+            <a:graphic xmlns:a="http://schemas.openxmlformats.org/drawingml/2006/main">
+              <a:graphicData uri="http://schemas.openxmlformats.org/drawingml/2006/picture">
+                <pic:pic xmlns:pic="http://schemas.openxmlformats.org/drawingml/2006/picture">
+                  <pic:nvPicPr>
+                    <pic:cNvPr id="0" name="Picture 3"/>
+                    <pic:cNvPicPr>
+                      <a:picLocks noChangeAspect="1" noChangeArrowheads="1"/>
+                    </pic:cNvPicPr>
+                  </pic:nvPicPr>
+                  <pic:blipFill>
+                    <a:blip r:embed="rId16">
+                      <a:extLst>
+                        <a:ext uri="{28A0092B-C50C-407E-A947-70E740481C1C}">
+                          <a14:useLocalDpi xmlns:a14="http://schemas.microsoft.com/office/drawing/2010/main" val="0"/>
+                        </a:ext>
+                      </a:extLst>
+                    </a:blip>
+                    <a:srcRect/>
+                    <a:stretch>
+                      <a:fillRect/>
+                    </a:stretch>
+                  </pic:blipFill>
+                  <pic:spPr bwMode="auto">
+                    <a:xfrm>
+                      <a:off x="0" y="0"/>
+                      <a:ext cx="5731510" cy="3442970"/>
+                    </a:xfrm>
+                    <a:prstGeom prst="rect">
+                      <a:avLst/>
+                    </a:prstGeom>
+                    <a:noFill/>
+                    <a:ln>
+                      <a:noFill/>
+                    </a:ln>
+                  </pic:spPr>
+                </pic:pic>
+              </a:graphicData>
+            </a:graphic>
+          </wp:inline>
+        </w:drawing>
+      </w:r>
+    </w:p>
+    <w:p>
+      <w:r>
+        <w:tab/>
+        <w:t>Na ovom dijagramu aktivnosti dostupan je pregled akcija aplikacije tijekom registracije i prijave pomoću Google „Sign In“ integracije.</w:t>
+      </w:r>
+      <w:bookmarkStart w:id="12" w:name="_GoBack"/>
+      <w:bookmarkEnd w:id="12"/>
+      <w:r>
+        <w:br w:type="page"/>
+      </w:r>
+    </w:p>
+    <w:p>
       <w:pPr>
         <w:pStyle w:val="FOINaslov2"/>
       </w:pPr>
-      <w:bookmarkStart w:id="11" w:name="_Toc23703286"/>
       <w:r>
         <w:lastRenderedPageBreak/>
         <w:t>Dodavanje hrane i brojanje kalorija</w:t>
@@ -4898,7 +4965,7 @@
                     <pic:cNvPicPr/>
                   </pic:nvPicPr>
                   <pic:blipFill>
-                    <a:blip r:embed="rId16">
+                    <a:blip r:embed="rId17">
                       <a:extLst>
                         <a:ext uri="{28A0092B-C50C-407E-A947-70E740481C1C}">
                           <a14:useLocalDpi xmlns:a14="http://schemas.microsoft.com/office/drawing/2010/main" val="0"/>
@@ -5070,7 +5137,7 @@
                     <pic:cNvPicPr/>
                   </pic:nvPicPr>
                   <pic:blipFill>
-                    <a:blip r:embed="rId17">
+                    <a:blip r:embed="rId18">
                       <a:extLst>
                         <a:ext uri="{28A0092B-C50C-407E-A947-70E740481C1C}">
                           <a14:useLocalDpi xmlns:a14="http://schemas.microsoft.com/office/drawing/2010/main" val="0"/>
@@ -5235,14 +5302,14 @@
       <w:r>
         <w:t xml:space="preserve">. </w:t>
       </w:r>
-      <w:bookmarkStart w:id="12" w:name="_Hlk23697588"/>
+      <w:bookmarkStart w:id="13" w:name="_Hlk23697588"/>
       <w:r>
         <w:t>Ukoliko</w:t>
       </w:r>
       <w:r>
         <w:t xml:space="preserve"> </w:t>
       </w:r>
-      <w:bookmarkEnd w:id="12"/>
+      <w:bookmarkEnd w:id="13"/>
       <w:r>
         <w:t>korisnik</w:t>
       </w:r>
@@ -5448,7 +5515,7 @@
                     <pic:cNvPicPr/>
                   </pic:nvPicPr>
                   <pic:blipFill>
-                    <a:blip r:embed="rId18">
+                    <a:blip r:embed="rId19">
                       <a:extLst>
                         <a:ext uri="{28A0092B-C50C-407E-A947-70E740481C1C}">
                           <a14:useLocalDpi xmlns:a14="http://schemas.microsoft.com/office/drawing/2010/main" val="0"/>
@@ -5607,7 +5674,7 @@
                     <pic:cNvPicPr/>
                   </pic:nvPicPr>
                   <pic:blipFill>
-                    <a:blip r:embed="rId19">
+                    <a:blip r:embed="rId20">
                       <a:extLst>
                         <a:ext uri="{28A0092B-C50C-407E-A947-70E740481C1C}">
                           <a14:useLocalDpi xmlns:a14="http://schemas.microsoft.com/office/drawing/2010/main" val="0"/>
@@ -6033,12 +6100,12 @@
       <w:pPr>
         <w:pStyle w:val="FOINaslov2"/>
       </w:pPr>
-      <w:bookmarkStart w:id="13" w:name="_Toc23703287"/>
+      <w:bookmarkStart w:id="14" w:name="_Toc23703287"/>
       <w:r>
         <w:lastRenderedPageBreak/>
         <w:t>Vježbe</w:t>
       </w:r>
-      <w:bookmarkEnd w:id="13"/>
+      <w:bookmarkEnd w:id="14"/>
     </w:p>
     <w:p>
       <w:pPr>
@@ -6079,7 +6146,7 @@
                     <pic:cNvPicPr/>
                   </pic:nvPicPr>
                   <pic:blipFill>
-                    <a:blip r:embed="rId20">
+                    <a:blip r:embed="rId21">
                       <a:extLst>
                         <a:ext uri="{28A0092B-C50C-407E-A947-70E740481C1C}">
                           <a14:useLocalDpi xmlns:a14="http://schemas.microsoft.com/office/drawing/2010/main" val="0"/>
@@ -6188,7 +6255,7 @@
                     <pic:cNvPicPr/>
                   </pic:nvPicPr>
                   <pic:blipFill>
-                    <a:blip r:embed="rId21">
+                    <a:blip r:embed="rId22">
                       <a:extLst>
                         <a:ext uri="{28A0092B-C50C-407E-A947-70E740481C1C}">
                           <a14:useLocalDpi xmlns:a14="http://schemas.microsoft.com/office/drawing/2010/main" val="0"/>
@@ -6530,7 +6597,7 @@
                     <pic:cNvPicPr/>
                   </pic:nvPicPr>
                   <pic:blipFill>
-                    <a:blip r:embed="rId22">
+                    <a:blip r:embed="rId23">
                       <a:extLst>
                         <a:ext uri="{28A0092B-C50C-407E-A947-70E740481C1C}">
                           <a14:useLocalDpi xmlns:a14="http://schemas.microsoft.com/office/drawing/2010/main" val="0"/>
@@ -6584,7 +6651,7 @@
                     <pic:cNvPicPr/>
                   </pic:nvPicPr>
                   <pic:blipFill>
-                    <a:blip r:embed="rId23">
+                    <a:blip r:embed="rId24">
                       <a:extLst>
                         <a:ext uri="{28A0092B-C50C-407E-A947-70E740481C1C}">
                           <a14:useLocalDpi xmlns:a14="http://schemas.microsoft.com/office/drawing/2010/main" val="0"/>
@@ -6728,7 +6795,7 @@
                     <pic:cNvPicPr/>
                   </pic:nvPicPr>
                   <pic:blipFill>
-                    <a:blip r:embed="rId24">
+                    <a:blip r:embed="rId25">
                       <a:extLst>
                         <a:ext uri="{28A0092B-C50C-407E-A947-70E740481C1C}">
                           <a14:useLocalDpi xmlns:a14="http://schemas.microsoft.com/office/drawing/2010/main" val="0"/>
@@ -7370,12 +7437,12 @@
       <w:pPr>
         <w:pStyle w:val="FOINaslov2"/>
       </w:pPr>
-      <w:bookmarkStart w:id="14" w:name="_Toc23703288"/>
+      <w:bookmarkStart w:id="15" w:name="_Toc23703288"/>
       <w:r>
         <w:lastRenderedPageBreak/>
         <w:t>Trčanje</w:t>
       </w:r>
-      <w:bookmarkEnd w:id="14"/>
+      <w:bookmarkEnd w:id="15"/>
     </w:p>
     <w:p/>
     <w:p>
@@ -7412,7 +7479,7 @@
                     <pic:cNvPicPr/>
                   </pic:nvPicPr>
                   <pic:blipFill>
-                    <a:blip r:embed="rId25">
+                    <a:blip r:embed="rId26">
                       <a:extLst>
                         <a:ext uri="{28A0092B-C50C-407E-A947-70E740481C1C}">
                           <a14:useLocalDpi xmlns:a14="http://schemas.microsoft.com/office/drawing/2010/main" val="0"/>
@@ -7686,7 +7753,7 @@
                     <pic:cNvPicPr/>
                   </pic:nvPicPr>
                   <pic:blipFill>
-                    <a:blip r:embed="rId26">
+                    <a:blip r:embed="rId27">
                       <a:extLst>
                         <a:ext uri="{28A0092B-C50C-407E-A947-70E740481C1C}">
                           <a14:useLocalDpi xmlns:a14="http://schemas.microsoft.com/office/drawing/2010/main" val="0"/>
@@ -7913,7 +7980,7 @@
                     <pic:cNvPicPr/>
                   </pic:nvPicPr>
                   <pic:blipFill>
-                    <a:blip r:embed="rId27">
+                    <a:blip r:embed="rId28">
                       <a:extLst>
                         <a:ext uri="{28A0092B-C50C-407E-A947-70E740481C1C}">
                           <a14:useLocalDpi xmlns:a14="http://schemas.microsoft.com/office/drawing/2010/main" val="0"/>
@@ -8173,7 +8240,7 @@
                     <pic:cNvPicPr/>
                   </pic:nvPicPr>
                   <pic:blipFill>
-                    <a:blip r:embed="rId28">
+                    <a:blip r:embed="rId29">
                       <a:extLst>
                         <a:ext uri="{28A0092B-C50C-407E-A947-70E740481C1C}">
                           <a14:useLocalDpi xmlns:a14="http://schemas.microsoft.com/office/drawing/2010/main" val="0"/>
@@ -8328,7 +8395,7 @@
                     <pic:cNvPicPr/>
                   </pic:nvPicPr>
                   <pic:blipFill>
-                    <a:blip r:embed="rId29">
+                    <a:blip r:embed="rId30">
                       <a:extLst>
                         <a:ext uri="{28A0092B-C50C-407E-A947-70E740481C1C}">
                           <a14:useLocalDpi xmlns:a14="http://schemas.microsoft.com/office/drawing/2010/main" val="0"/>
@@ -8511,12 +8578,12 @@
       <w:pPr>
         <w:pStyle w:val="FOINaslov2"/>
       </w:pPr>
-      <w:bookmarkStart w:id="15" w:name="_Toc23703289"/>
+      <w:bookmarkStart w:id="16" w:name="_Toc23703289"/>
       <w:r>
         <w:lastRenderedPageBreak/>
         <w:t>Režim i jelovnik</w:t>
       </w:r>
-      <w:bookmarkEnd w:id="15"/>
+      <w:bookmarkEnd w:id="16"/>
     </w:p>
     <w:p>
       <w:pPr>
@@ -8557,7 +8624,7 @@
                     <pic:cNvPicPr/>
                   </pic:nvPicPr>
                   <pic:blipFill>
-                    <a:blip r:embed="rId30">
+                    <a:blip r:embed="rId31">
                       <a:extLst>
                         <a:ext uri="{28A0092B-C50C-407E-A947-70E740481C1C}">
                           <a14:useLocalDpi xmlns:a14="http://schemas.microsoft.com/office/drawing/2010/main" val="0"/>
@@ -8746,7 +8813,7 @@
                     <pic:cNvPicPr/>
                   </pic:nvPicPr>
                   <pic:blipFill>
-                    <a:blip r:embed="rId31">
+                    <a:blip r:embed="rId32">
                       <a:extLst>
                         <a:ext uri="{28A0092B-C50C-407E-A947-70E740481C1C}">
                           <a14:useLocalDpi xmlns:a14="http://schemas.microsoft.com/office/drawing/2010/main" val="0"/>
@@ -9074,26 +9141,26 @@
       <w:pPr>
         <w:pStyle w:val="FOINaslov1"/>
       </w:pPr>
-      <w:bookmarkStart w:id="16" w:name="_Toc23703290"/>
+      <w:bookmarkStart w:id="17" w:name="_Toc23703290"/>
       <w:r>
         <w:lastRenderedPageBreak/>
         <w:t>Tehnička dokumentacija</w:t>
       </w:r>
-      <w:bookmarkEnd w:id="16"/>
+      <w:bookmarkEnd w:id="17"/>
     </w:p>
     <w:p>
       <w:pPr>
         <w:pStyle w:val="FOINaslov2"/>
         <w:spacing w:line="360" w:lineRule="auto"/>
       </w:pPr>
-      <w:bookmarkStart w:id="17" w:name="_Toc23703291"/>
+      <w:bookmarkStart w:id="18" w:name="_Toc23703291"/>
       <w:r>
         <w:t xml:space="preserve">Dizajn arhitekture </w:t>
       </w:r>
       <w:r>
         <w:t>softvera</w:t>
       </w:r>
-      <w:bookmarkEnd w:id="17"/>
+      <w:bookmarkEnd w:id="18"/>
     </w:p>
     <w:p>
       <w:pPr>
@@ -9108,7 +9175,13 @@
         <w:t>4</w:t>
       </w:r>
       <w:r>
-        <w:t xml:space="preserve"> modula, na vrhu se nalazi prezentacijski sloj </w:t>
+        <w:t xml:space="preserve"> modula, na vrhu</w:t>
+      </w:r>
+      <w:r>
+        <w:t xml:space="preserve"> svakog modula</w:t>
+      </w:r>
+      <w:r>
+        <w:t xml:space="preserve"> se nalazi prezentacijski sloj </w:t>
       </w:r>
       <w:r>
         <w:t>(Presentation Logic Layer - PLL)</w:t>
@@ -9241,10 +9314,10 @@
           <w:noProof/>
         </w:rPr>
         <w:drawing>
-          <wp:inline distT="0" distB="0" distL="0" distR="0" wp14:anchorId="5D2FA71E" wp14:editId="203B2680">
-            <wp:extent cx="4467724" cy="4591050"/>
-            <wp:effectExtent l="0" t="0" r="9525" b="0"/>
-            <wp:docPr id="6" name="Slika 6"/>
+          <wp:inline distT="0" distB="0" distL="0" distR="0" wp14:anchorId="32E0680B" wp14:editId="207CD377">
+            <wp:extent cx="5731510" cy="4210685"/>
+            <wp:effectExtent l="0" t="0" r="2540" b="0"/>
+            <wp:docPr id="41" name="Slika 41"/>
             <wp:cNvGraphicFramePr>
               <a:graphicFrameLocks xmlns:a="http://schemas.openxmlformats.org/drawingml/2006/main" noChangeAspect="1"/>
             </wp:cNvGraphicFramePr>
@@ -9252,13 +9325,13 @@
               <a:graphicData uri="http://schemas.openxmlformats.org/drawingml/2006/picture">
                 <pic:pic xmlns:pic="http://schemas.openxmlformats.org/drawingml/2006/picture">
                   <pic:nvPicPr>
-                    <pic:cNvPr id="0" name="Picture 6"/>
+                    <pic:cNvPr id="0" name="Picture 1"/>
                     <pic:cNvPicPr>
                       <a:picLocks noChangeAspect="1" noChangeArrowheads="1"/>
                     </pic:cNvPicPr>
                   </pic:nvPicPr>
                   <pic:blipFill>
-                    <a:blip r:embed="rId32">
+                    <a:blip r:embed="rId33">
                       <a:extLst>
                         <a:ext uri="{28A0092B-C50C-407E-A947-70E740481C1C}">
                           <a14:useLocalDpi xmlns:a14="http://schemas.microsoft.com/office/drawing/2010/main" val="0"/>
@@ -9273,7 +9346,7 @@
                   <pic:spPr bwMode="auto">
                     <a:xfrm>
                       <a:off x="0" y="0"/>
-                      <a:ext cx="4512632" cy="4637198"/>
+                      <a:ext cx="5731510" cy="4210685"/>
                     </a:xfrm>
                     <a:prstGeom prst="rect">
                       <a:avLst/>
@@ -9296,9 +9369,6 @@
         <w:jc w:val="both"/>
       </w:pPr>
       <w:r>
-        <w:t>Ova arhitektura osigurava da je moguće primijeniti bilo koji sloj na neki drugi projekt koji također koristi ovu arhitekturu.</w:t>
-      </w:r>
-      <w:r>
         <w:br w:type="page"/>
       </w:r>
     </w:p>
@@ -9306,7 +9376,7 @@
       <w:pPr>
         <w:pStyle w:val="FOINaslov2"/>
       </w:pPr>
-      <w:bookmarkStart w:id="18" w:name="_Toc23703292"/>
+      <w:bookmarkStart w:id="19" w:name="_Toc23703292"/>
       <w:r>
         <w:lastRenderedPageBreak/>
         <w:t>Model podataka</w:t>
@@ -9314,7 +9384,7 @@
       <w:r>
         <w:t xml:space="preserve"> (ERA)</w:t>
       </w:r>
-      <w:bookmarkEnd w:id="18"/>
+      <w:bookmarkEnd w:id="19"/>
     </w:p>
     <w:p>
       <w:r>
@@ -9339,7 +9409,7 @@
                     </pic:cNvPicPr>
                   </pic:nvPicPr>
                   <pic:blipFill>
-                    <a:blip r:embed="rId33">
+                    <a:blip r:embed="rId34">
                       <a:extLst>
                         <a:ext uri="{28A0092B-C50C-407E-A947-70E740481C1C}">
                           <a14:useLocalDpi xmlns:a14="http://schemas.microsoft.com/office/drawing/2010/main" val="0"/>
@@ -9389,12 +9459,12 @@
       <w:pPr>
         <w:pStyle w:val="FOINaslov2"/>
       </w:pPr>
-      <w:bookmarkStart w:id="19" w:name="_Toc23703293"/>
+      <w:bookmarkStart w:id="20" w:name="_Toc23703293"/>
       <w:r>
         <w:lastRenderedPageBreak/>
         <w:t>Dijagram klasa</w:t>
       </w:r>
-      <w:bookmarkEnd w:id="19"/>
+      <w:bookmarkEnd w:id="20"/>
     </w:p>
     <w:p>
       <w:pPr>
@@ -9445,7 +9515,7 @@
                     </pic:cNvPicPr>
                   </pic:nvPicPr>
                   <pic:blipFill>
-                    <a:blip r:embed="rId34" cstate="print">
+                    <a:blip r:embed="rId35" cstate="print">
                       <a:extLst>
                         <a:ext uri="{28A0092B-C50C-407E-A947-70E740481C1C}">
                           <a14:useLocalDpi xmlns:a14="http://schemas.microsoft.com/office/drawing/2010/main" val="0"/>
@@ -9487,7 +9557,7 @@
           <w:lang w:eastAsia="hr-HR"/>
         </w:rPr>
       </w:pPr>
-      <w:bookmarkStart w:id="20" w:name="_Toc23703294"/>
+      <w:bookmarkStart w:id="21" w:name="_Toc23703294"/>
       <w:r>
         <w:rPr>
           <w:sz w:val="36"/>
@@ -9529,8 +9599,6 @@
       <w:r>
         <w:t>Popis entiteta te njihovih operacije i metoda prikazani su u sljedećoj tablici;</w:t>
       </w:r>
-      <w:bookmarkStart w:id="21" w:name="_GoBack"/>
-      <w:bookmarkEnd w:id="21"/>
     </w:p>
     <w:p>
       <w:pPr>
@@ -9562,7 +9630,7 @@
                     <pic:cNvPicPr/>
                   </pic:nvPicPr>
                   <pic:blipFill>
-                    <a:blip r:embed="rId35"/>
+                    <a:blip r:embed="rId36"/>
                     <a:stretch>
                       <a:fillRect/>
                     </a:stretch>
@@ -9582,9 +9650,6 @@
           </wp:inline>
         </w:drawing>
       </w:r>
-      <w:r>
-        <w:br w:type="page"/>
-      </w:r>
     </w:p>
     <w:p>
       <w:pPr>
@@ -9594,10 +9659,9 @@
         </w:rPr>
       </w:pPr>
       <w:r>
-        <w:lastRenderedPageBreak/>
         <w:t>Modularnosti</w:t>
       </w:r>
-      <w:bookmarkEnd w:id="20"/>
+      <w:bookmarkEnd w:id="21"/>
     </w:p>
     <w:p>
       <w:pPr>
@@ -13121,12 +13185,6 @@
 </file>
 
 <file path=customXml/item1.xml><?xml version="1.0" encoding="utf-8"?>
-<p:properties xmlns:p="http://schemas.microsoft.com/office/2006/metadata/properties" xmlns:xsi="http://www.w3.org/2001/XMLSchema-instance" xmlns:pc="http://schemas.microsoft.com/office/infopath/2007/PartnerControls">
-  <documentManagement/>
-</p:properties>
-</file>
-
-<file path=customXml/item2.xml><?xml version="1.0" encoding="utf-8"?>
 <ct:contentTypeSchema xmlns:ct="http://schemas.microsoft.com/office/2006/metadata/contentType" xmlns:ma="http://schemas.microsoft.com/office/2006/metadata/properties/metaAttributes" ct:_="" ma:_="" ma:contentTypeName="Dokument" ma:contentTypeID="0x010100CC798B5B024A4C48A0E208ABD3C4E9B4" ma:contentTypeVersion="2" ma:contentTypeDescription="Stvaranje novog dokumenta." ma:contentTypeScope="" ma:versionID="bd81c2fa80e892a19f2ce353faa06972">
   <xsd:schema xmlns:xsd="http://www.w3.org/2001/XMLSchema" xmlns:xs="http://www.w3.org/2001/XMLSchema" xmlns:p="http://schemas.microsoft.com/office/2006/metadata/properties" xmlns:ns3="4903905c-700e-4552-8d79-88256a158bee" targetNamespace="http://schemas.microsoft.com/office/2006/metadata/properties" ma:root="true" ma:fieldsID="c294e36ceba7f5f4bde1ec1ee520fc6d" ns3:_="">
     <xsd:import namespace="4903905c-700e-4552-8d79-88256a158bee"/>
@@ -13258,6 +13316,12 @@
 </ct:contentTypeSchema>
 </file>
 
+<file path=customXml/item2.xml><?xml version="1.0" encoding="utf-8"?>
+<p:properties xmlns:p="http://schemas.microsoft.com/office/2006/metadata/properties" xmlns:xsi="http://www.w3.org/2001/XMLSchema-instance" xmlns:pc="http://schemas.microsoft.com/office/infopath/2007/PartnerControls">
+  <documentManagement/>
+</p:properties>
+</file>
+
 <file path=customXml/item3.xml><?xml version="1.0" encoding="utf-8"?>
 <?mso-contentType ?>
 <FormTemplates xmlns="http://schemas.microsoft.com/sharepoint/v3/contenttype/forms">
@@ -13268,15 +13332,6 @@
 </file>
 
 <file path=customXml/itemProps1.xml><?xml version="1.0" encoding="utf-8"?>
-<ds:datastoreItem xmlns:ds="http://schemas.openxmlformats.org/officeDocument/2006/customXml" ds:itemID="{ADED1959-0A0D-4FFC-86AF-A6764D8C96A2}">
-  <ds:schemaRefs>
-    <ds:schemaRef ds:uri="http://schemas.microsoft.com/office/2006/metadata/properties"/>
-    <ds:schemaRef ds:uri="http://schemas.microsoft.com/office/infopath/2007/PartnerControls"/>
-  </ds:schemaRefs>
-</ds:datastoreItem>
-</file>
-
-<file path=customXml/itemProps2.xml><?xml version="1.0" encoding="utf-8"?>
 <ds:datastoreItem xmlns:ds="http://schemas.openxmlformats.org/officeDocument/2006/customXml" ds:itemID="{799F70FE-1893-454E-86DE-F9414C267D26}">
   <ds:schemaRefs>
     <ds:schemaRef ds:uri="http://schemas.microsoft.com/office/2006/metadata/contentType"/>
@@ -13294,6 +13349,15 @@
 </ds:datastoreItem>
 </file>
 
+<file path=customXml/itemProps2.xml><?xml version="1.0" encoding="utf-8"?>
+<ds:datastoreItem xmlns:ds="http://schemas.openxmlformats.org/officeDocument/2006/customXml" ds:itemID="{ADED1959-0A0D-4FFC-86AF-A6764D8C96A2}">
+  <ds:schemaRefs>
+    <ds:schemaRef ds:uri="http://schemas.microsoft.com/office/2006/metadata/properties"/>
+    <ds:schemaRef ds:uri="http://schemas.microsoft.com/office/infopath/2007/PartnerControls"/>
+  </ds:schemaRefs>
+</ds:datastoreItem>
+</file>
+
 <file path=customXml/itemProps3.xml><?xml version="1.0" encoding="utf-8"?>
 <ds:datastoreItem xmlns:ds="http://schemas.openxmlformats.org/officeDocument/2006/customXml" ds:itemID="{31D813D4-7198-4302-8182-9350C876C292}">
   <ds:schemaRefs>

</xml_diff>